<commit_message>
Pushing report theory and last test
</commit_message>
<xml_diff>
--- a/final/documentation/PDR.docx
+++ b/final/documentation/PDR.docx
@@ -143,17 +143,35 @@
         </w:rPr>
         <w:t>Theory</w:t>
       </w:r>
-    </w:p>
-    <w:p>
-      <w:pPr>
-        <w:spacing w:after="0" w:line="240" w:lineRule="auto"/>
-        <w:rPr>
-          <w:rFonts w:ascii="Times New Roman" w:hAnsi="Times New Roman" w:cs="Times New Roman"/>
-          <w:b/>
-          <w:sz w:val="24"/>
-          <w:szCs w:val="24"/>
-        </w:rPr>
-      </w:pPr>
+      <w:bookmarkStart w:id="0" w:name="_GoBack"/>
+      <w:bookmarkEnd w:id="0"/>
+    </w:p>
+    <w:p>
+      <w:pPr>
+        <w:spacing w:after="0" w:line="240" w:lineRule="auto"/>
+        <w:rPr>
+          <w:rFonts w:ascii="Times New Roman" w:hAnsi="Times New Roman" w:cs="Times New Roman"/>
+          <w:sz w:val="24"/>
+          <w:szCs w:val="24"/>
+        </w:rPr>
+      </w:pPr>
+      <w:r>
+        <w:rPr>
+          <w:rFonts w:ascii="Times New Roman" w:hAnsi="Times New Roman" w:cs="Times New Roman"/>
+          <w:b/>
+          <w:sz w:val="24"/>
+          <w:szCs w:val="24"/>
+        </w:rPr>
+        <w:tab/>
+      </w:r>
+      <w:r>
+        <w:rPr>
+          <w:rFonts w:ascii="Times New Roman" w:hAnsi="Times New Roman" w:cs="Times New Roman"/>
+          <w:sz w:val="24"/>
+          <w:szCs w:val="24"/>
+        </w:rPr>
+        <w:t>Since the winner of the competition is based on the team that can acquire the most points by traversing the path, our team has decided to implement a design that focuses on traversing the track. The design will be based on a mostly defensive strategy and build that will allow our robot to traverse the track efficiently while avoiding contact with other robots. The robot will be controlled and directed using the IR sensor that will keep it on the path. The main components of the robot (the microcontroller, wires, board) will be protected by an enclosed shell around those components. The additional sensor that will be used in our design is a range detector. This detector will allow for our robot to scan the field in front of it, and detect if there is another bot nearby. Using this information we can decide on what course of action to take next (slow down to avoid contact, try to speed past the other bot, etc.). The overall design will incorporate defensive techniques, paired with a protected robot, in order to maximize the number of points earned.</w:t>
+      </w:r>
     </w:p>
     <w:p>
       <w:pPr>
@@ -810,7 +828,16 @@
           <w:sz w:val="24"/>
           <w:szCs w:val="24"/>
         </w:rPr>
-        <w:t xml:space="preserve">() were used to read the values on the four IR pins and display those values onto the LCD. When nothing is connected to the pins the expected output on pins 31,32,33,34 respectively is “0000” since all the pins are reading logic low. In order to test each pin, the pins were individually connected to logic high using a jumper. When the pin is connected to high a 1 should be displayed onto the LED. For example, when pin 32 is connected to logic high the LCD should display “0100”. </w:t>
+        <w:t xml:space="preserve">() were used to read the values on the four IR pins and display those values onto the LCD. When nothing is connected to the pins the expected output on pins 31,32,33,34 respectively is “0000” since all the pins are reading logic low. In order to test </w:t>
+      </w:r>
+      <w:r>
+        <w:rPr>
+          <w:rFonts w:ascii="Times New Roman" w:hAnsi="Times New Roman" w:cs="Times New Roman"/>
+          <w:sz w:val="24"/>
+          <w:szCs w:val="24"/>
+        </w:rPr>
+        <w:lastRenderedPageBreak/>
+        <w:t xml:space="preserve">each pin, the pins were individually connected to logic high using a jumper. When the pin is connected to high a 1 should be displayed onto the LED. For example, when pin 32 is connected to logic high the LCD should display “0100”. </w:t>
       </w:r>
     </w:p>
     <w:p>
@@ -829,36 +856,25 @@
           <w:szCs w:val="24"/>
         </w:rPr>
         <w:tab/>
-        <w:t xml:space="preserve">The second part of the test is to ensure the IR sensor itself works. Since the pins and the LCD display function were tested for correctness in the previous part of the test, the functionality of the IR sensor will be able to </w:t>
-      </w:r>
-      <w:bookmarkStart w:id="0" w:name="_GoBack"/>
-      <w:bookmarkEnd w:id="0"/>
-      <w:r>
-        <w:rPr>
-          <w:rFonts w:ascii="Times New Roman" w:hAnsi="Times New Roman" w:cs="Times New Roman"/>
-          <w:sz w:val="24"/>
-          <w:szCs w:val="24"/>
-        </w:rPr>
-        <w:t xml:space="preserve">be tested fully now. In order to do this the IR sensor was connected to pins 31,32,33,34 and first pointed at an all-white surface. The expected reading display on the LCD for this setup is “0000” since the IR sensor should not be causing the pins to be logic high. The next step is to face the IR sensor at an all-black surface. The expected reading display on the LCD for this setup is “1111” since the IR Sensor should be causing the pins to be logic high. </w:t>
-      </w:r>
-    </w:p>
-    <w:p>
-      <w:pPr>
-        <w:spacing w:after="0" w:line="240" w:lineRule="auto"/>
-        <w:rPr>
-          <w:rFonts w:ascii="Times New Roman" w:hAnsi="Times New Roman" w:cs="Times New Roman"/>
-          <w:sz w:val="24"/>
-          <w:szCs w:val="24"/>
-        </w:rPr>
-      </w:pPr>
-      <w:r>
-        <w:rPr>
-          <w:rFonts w:ascii="Times New Roman" w:hAnsi="Times New Roman" w:cs="Times New Roman"/>
-          <w:b/>
-          <w:sz w:val="24"/>
-          <w:szCs w:val="24"/>
-        </w:rPr>
-        <w:lastRenderedPageBreak/>
+        <w:t xml:space="preserve">The second part of the test is to ensure the IR sensor itself works. Since the pins and the LCD display function were tested for correctness in the previous part of the test, the functionality of the IR sensor will be able to be tested fully now. In order to do this the IR sensor was connected to pins 31,32,33,34 and first pointed at an all-white surface. The expected reading display on the LCD for this setup is “0000” since the IR sensor should not be causing the pins to be logic high. The next step is to face the IR sensor at an all-black surface. The expected reading display on the LCD for this setup is “1111” since the IR Sensor should be causing the pins to be logic high. </w:t>
+      </w:r>
+    </w:p>
+    <w:p>
+      <w:pPr>
+        <w:spacing w:after="0" w:line="240" w:lineRule="auto"/>
+        <w:rPr>
+          <w:rFonts w:ascii="Times New Roman" w:hAnsi="Times New Roman" w:cs="Times New Roman"/>
+          <w:sz w:val="24"/>
+          <w:szCs w:val="24"/>
+        </w:rPr>
+      </w:pPr>
+      <w:r>
+        <w:rPr>
+          <w:rFonts w:ascii="Times New Roman" w:hAnsi="Times New Roman" w:cs="Times New Roman"/>
+          <w:b/>
+          <w:sz w:val="24"/>
+          <w:szCs w:val="24"/>
+        </w:rPr>
         <w:t>Test 2:</w:t>
       </w:r>
       <w:r>
@@ -1071,7 +1087,6 @@
           <w:sz w:val="24"/>
           <w:szCs w:val="24"/>
         </w:rPr>
-        <w:lastRenderedPageBreak/>
         <w:drawing>
           <wp:inline distT="0" distB="0" distL="0" distR="0">
             <wp:extent cx="5943600" cy="3343275"/>
@@ -1362,6 +1377,35 @@
           <w:szCs w:val="24"/>
         </w:rPr>
       </w:pPr>
+    </w:p>
+    <w:p>
+      <w:pPr>
+        <w:spacing w:after="0" w:line="240" w:lineRule="auto"/>
+        <w:rPr>
+          <w:rFonts w:ascii="Times New Roman" w:hAnsi="Times New Roman" w:cs="Times New Roman"/>
+          <w:sz w:val="24"/>
+          <w:szCs w:val="24"/>
+        </w:rPr>
+      </w:pPr>
+      <w:r>
+        <w:rPr>
+          <w:rFonts w:ascii="Times New Roman" w:hAnsi="Times New Roman" w:cs="Times New Roman"/>
+          <w:b/>
+          <w:sz w:val="24"/>
+          <w:szCs w:val="24"/>
+        </w:rPr>
+        <w:t>Test 4: Testing the Range Detector</w:t>
+      </w:r>
+    </w:p>
+    <w:p>
+      <w:pPr>
+        <w:spacing w:after="0" w:line="240" w:lineRule="auto"/>
+        <w:rPr>
+          <w:rFonts w:ascii="Times New Roman" w:hAnsi="Times New Roman" w:cs="Times New Roman"/>
+          <w:sz w:val="24"/>
+          <w:szCs w:val="24"/>
+        </w:rPr>
+      </w:pPr>
       <w:r>
         <w:rPr>
           <w:rFonts w:ascii="Times New Roman" w:hAnsi="Times New Roman" w:cs="Times New Roman"/>
@@ -1369,6 +1413,35 @@
           <w:szCs w:val="24"/>
         </w:rPr>
         <w:tab/>
+        <w:t xml:space="preserve">The purpose of this test is to ensure that the newly acquired sensor (the range detector) works properly. The reason this test is necessary is because the range detector will be used to control the states of the motors and it must be tested independently of the motors to ensure it is working correctly. </w:t>
+      </w:r>
+    </w:p>
+    <w:p>
+      <w:pPr>
+        <w:spacing w:after="0" w:line="240" w:lineRule="auto"/>
+        <w:rPr>
+          <w:rFonts w:ascii="Times New Roman" w:hAnsi="Times New Roman" w:cs="Times New Roman"/>
+          <w:sz w:val="24"/>
+          <w:szCs w:val="24"/>
+        </w:rPr>
+      </w:pPr>
+      <w:r>
+        <w:rPr>
+          <w:rFonts w:ascii="Times New Roman" w:hAnsi="Times New Roman" w:cs="Times New Roman"/>
+          <w:sz w:val="24"/>
+          <w:szCs w:val="24"/>
+        </w:rPr>
+        <w:tab/>
+        <w:t xml:space="preserve">In order to perform this test the range detector will be connected to the microcontroller and the values will be read in using ADC (FIX ME). AN object will be moved in front of the sensor and then the distance the object is from the sensor will be varied. The values being read from the sensor will then be displayed onto the LCD using a previously tested function for printing onto the LCD. The values will be tested against an actual measurement of the distance </w:t>
+      </w:r>
+      <w:r>
+        <w:rPr>
+          <w:rFonts w:ascii="Times New Roman" w:hAnsi="Times New Roman" w:cs="Times New Roman"/>
+          <w:sz w:val="24"/>
+          <w:szCs w:val="24"/>
+        </w:rPr>
+        <w:lastRenderedPageBreak/>
+        <w:t xml:space="preserve">from the object to the sensor using a measuring tape so the accuracy and precision of the sensor can be obtained. </w:t>
       </w:r>
     </w:p>
     <w:sectPr>

</xml_diff>

<commit_message>
added software portion and screenshots from .xml file to the pdr document
</commit_message>
<xml_diff>
--- a/final/documentation/PDR.docx
+++ b/final/documentation/PDR.docx
@@ -1,6 +1,6 @@
 
 <file path=word/document.xml><?xml version="1.0" encoding="utf-8"?>
-<w:document xmlns:wpc="http://schemas.microsoft.com/office/word/2010/wordprocessingCanvas" xmlns:mc="http://schemas.openxmlformats.org/markup-compatibility/2006" xmlns:o="urn:schemas-microsoft-com:office:office" xmlns:r="http://schemas.openxmlformats.org/officeDocument/2006/relationships" xmlns:m="http://schemas.openxmlformats.org/officeDocument/2006/math" xmlns:v="urn:schemas-microsoft-com:vml" xmlns:wp14="http://schemas.microsoft.com/office/word/2010/wordprocessingDrawing" xmlns:wp="http://schemas.openxmlformats.org/drawingml/2006/wordprocessingDrawing" xmlns:w10="urn:schemas-microsoft-com:office:word" xmlns:w="http://schemas.openxmlformats.org/wordprocessingml/2006/main" xmlns:w14="http://schemas.microsoft.com/office/word/2010/wordml" xmlns:w15="http://schemas.microsoft.com/office/word/2012/wordml" xmlns:wpg="http://schemas.microsoft.com/office/word/2010/wordprocessingGroup" xmlns:wpi="http://schemas.microsoft.com/office/word/2010/wordprocessingInk" xmlns:wne="http://schemas.microsoft.com/office/word/2006/wordml" xmlns:wps="http://schemas.microsoft.com/office/word/2010/wordprocessingShape" mc:Ignorable="w14 w15 wp14">
+<w:document xmlns:wpc="http://schemas.microsoft.com/office/word/2010/wordprocessingCanvas" xmlns:mc="http://schemas.openxmlformats.org/markup-compatibility/2006" xmlns:o="urn:schemas-microsoft-com:office:office" xmlns:r="http://schemas.openxmlformats.org/officeDocument/2006/relationships" xmlns:m="http://schemas.openxmlformats.org/officeDocument/2006/math" xmlns:v="urn:schemas-microsoft-com:vml" xmlns:wp14="http://schemas.microsoft.com/office/word/2010/wordprocessingDrawing" xmlns:wp="http://schemas.openxmlformats.org/drawingml/2006/wordprocessingDrawing" xmlns:w10="urn:schemas-microsoft-com:office:word" xmlns:w="http://schemas.openxmlformats.org/wordprocessingml/2006/main" xmlns:w14="http://schemas.microsoft.com/office/word/2010/wordml" xmlns:wpg="http://schemas.microsoft.com/office/word/2010/wordprocessingGroup" xmlns:wpi="http://schemas.microsoft.com/office/word/2010/wordprocessingInk" xmlns:wne="http://schemas.microsoft.com/office/word/2006/wordml" xmlns:wps="http://schemas.microsoft.com/office/word/2010/wordprocessingShape" mc:Ignorable="w14 wp14">
   <w:body>
     <w:p>
       <w:pPr>
@@ -143,8 +143,6 @@
         </w:rPr>
         <w:t>Theory</w:t>
       </w:r>
-      <w:bookmarkStart w:id="0" w:name="_GoBack"/>
-      <w:bookmarkEnd w:id="0"/>
     </w:p>
     <w:p>
       <w:pPr>
@@ -622,20 +620,702 @@
     <w:p>
       <w:pPr>
         <w:spacing w:after="0" w:line="240" w:lineRule="auto"/>
+        <w:ind w:firstLine="720"/>
+        <w:rPr>
+          <w:rFonts w:ascii="Times New Roman" w:hAnsi="Times New Roman" w:cs="Times New Roman"/>
+          <w:sz w:val="24"/>
+          <w:szCs w:val="24"/>
+        </w:rPr>
+      </w:pPr>
+      <w:r>
+        <w:rPr>
+          <w:rFonts w:ascii="Times New Roman" w:hAnsi="Times New Roman" w:cs="Times New Roman"/>
+          <w:sz w:val="24"/>
+          <w:szCs w:val="24"/>
+        </w:rPr>
+        <w:t xml:space="preserve">Given the additional complexity of this project when compared to previous labs, the focus of the software design for the final is on scalability. This being said, we have decided to build the software in a way that enables both easy isolation of robot subsystems, and allows for easy modification of robot behavior at a high level. To do this we have decided to implement a state machine that carries out high level tasks in </w:t>
+      </w:r>
+      <w:proofErr w:type="spellStart"/>
+      <w:r>
+        <w:rPr>
+          <w:rFonts w:ascii="Times New Roman" w:hAnsi="Times New Roman" w:cs="Times New Roman"/>
+          <w:sz w:val="24"/>
+          <w:szCs w:val="24"/>
+        </w:rPr>
+        <w:t>main.c</w:t>
+      </w:r>
+      <w:proofErr w:type="spellEnd"/>
+      <w:r>
+        <w:rPr>
+          <w:rFonts w:ascii="Times New Roman" w:hAnsi="Times New Roman" w:cs="Times New Roman"/>
+          <w:sz w:val="24"/>
+          <w:szCs w:val="24"/>
+        </w:rPr>
+        <w:t>, and lower level tasks controlled by sub-state machines.</w:t>
+      </w:r>
+      <w:r>
+        <w:rPr>
+          <w:rFonts w:ascii="Times New Roman" w:hAnsi="Times New Roman" w:cs="Times New Roman"/>
+          <w:sz w:val="24"/>
+          <w:szCs w:val="24"/>
+        </w:rPr>
+        <w:t xml:space="preserve"> </w:t>
+      </w:r>
+    </w:p>
+    <w:p>
+      <w:pPr>
+        <w:spacing w:after="0" w:line="240" w:lineRule="auto"/>
+        <w:rPr>
+          <w:rFonts w:ascii="Times New Roman" w:hAnsi="Times New Roman" w:cs="Times New Roman"/>
+          <w:sz w:val="24"/>
+          <w:szCs w:val="24"/>
+        </w:rPr>
+      </w:pPr>
+    </w:p>
+    <w:p>
+      <w:pPr>
+        <w:spacing w:after="0" w:line="240" w:lineRule="auto"/>
+        <w:ind w:firstLine="720"/>
+        <w:rPr>
+          <w:rFonts w:ascii="Times New Roman" w:hAnsi="Times New Roman" w:cs="Times New Roman"/>
+          <w:sz w:val="24"/>
+          <w:szCs w:val="24"/>
+        </w:rPr>
+      </w:pPr>
+      <w:r>
+        <w:rPr>
+          <w:rFonts w:ascii="Times New Roman" w:hAnsi="Times New Roman" w:cs="Times New Roman"/>
+          <w:sz w:val="24"/>
+          <w:szCs w:val="24"/>
+        </w:rPr>
+        <w:t xml:space="preserve">This being said, the high level state machine will have states that that run tasks similar to the following: track line, check for robot, avoid obstacle etc.  These tasks will then be defined as their own state machine in their corresponding .h and .c file. </w:t>
+      </w:r>
+    </w:p>
+    <w:p>
+      <w:pPr>
+        <w:rPr>
+          <w:rFonts w:ascii="Times New Roman" w:hAnsi="Times New Roman" w:cs="Times New Roman"/>
+          <w:sz w:val="24"/>
+          <w:szCs w:val="24"/>
+        </w:rPr>
+      </w:pPr>
+      <w:r>
+        <w:rPr>
+          <w:rFonts w:ascii="Times New Roman" w:hAnsi="Times New Roman" w:cs="Times New Roman"/>
+          <w:sz w:val="24"/>
+          <w:szCs w:val="24"/>
+        </w:rPr>
+        <w:br w:type="page"/>
+      </w:r>
+    </w:p>
+    <w:p>
+      <w:pPr>
+        <w:ind w:firstLine="720"/>
+        <w:rPr>
+          <w:rFonts w:ascii="Times New Roman" w:hAnsi="Times New Roman" w:cs="Times New Roman"/>
+          <w:sz w:val="24"/>
+          <w:szCs w:val="24"/>
+        </w:rPr>
+      </w:pPr>
+      <w:r>
+        <w:rPr>
+          <w:noProof/>
+        </w:rPr>
+        <w:lastRenderedPageBreak/>
+        <w:drawing>
+          <wp:anchor distT="0" distB="0" distL="114300" distR="114300" simplePos="0" relativeHeight="251658240" behindDoc="1" locked="0" layoutInCell="1" allowOverlap="1" wp14:anchorId="17695C40" wp14:editId="4004BD05">
+            <wp:simplePos x="0" y="0"/>
+            <wp:positionH relativeFrom="column">
+              <wp:posOffset>4546600</wp:posOffset>
+            </wp:positionH>
+            <wp:positionV relativeFrom="paragraph">
+              <wp:posOffset>-180975</wp:posOffset>
+            </wp:positionV>
+            <wp:extent cx="1962150" cy="4572000"/>
+            <wp:effectExtent l="0" t="0" r="0" b="0"/>
+            <wp:wrapTight wrapText="bothSides">
+              <wp:wrapPolygon edited="0">
+                <wp:start x="0" y="0"/>
+                <wp:lineTo x="0" y="21510"/>
+                <wp:lineTo x="16777" y="21510"/>
+                <wp:lineTo x="16777" y="0"/>
+                <wp:lineTo x="0" y="0"/>
+              </wp:wrapPolygon>
+            </wp:wrapTight>
+            <wp:docPr id="1" name="Picture 1"/>
+            <wp:cNvGraphicFramePr>
+              <a:graphicFrameLocks xmlns:a="http://schemas.openxmlformats.org/drawingml/2006/main" noChangeAspect="1"/>
+            </wp:cNvGraphicFramePr>
+            <a:graphic xmlns:a="http://schemas.openxmlformats.org/drawingml/2006/main">
+              <a:graphicData uri="http://schemas.openxmlformats.org/drawingml/2006/picture">
+                <pic:pic xmlns:pic="http://schemas.openxmlformats.org/drawingml/2006/picture">
+                  <pic:nvPicPr>
+                    <pic:cNvPr id="0" name=""/>
+                    <pic:cNvPicPr/>
+                  </pic:nvPicPr>
+                  <pic:blipFill rotWithShape="1">
+                    <a:blip r:embed="rId5">
+                      <a:extLst>
+                        <a:ext uri="{28A0092B-C50C-407E-A947-70E740481C1C}">
+                          <a14:useLocalDpi xmlns:a14="http://schemas.microsoft.com/office/drawing/2010/main" val="0"/>
+                        </a:ext>
+                      </a:extLst>
+                    </a:blip>
+                    <a:srcRect r="-31209"/>
+                    <a:stretch/>
+                  </pic:blipFill>
+                  <pic:spPr bwMode="auto">
+                    <a:xfrm>
+                      <a:off x="0" y="0"/>
+                      <a:ext cx="1962150" cy="4572000"/>
+                    </a:xfrm>
+                    <a:prstGeom prst="rect">
+                      <a:avLst/>
+                    </a:prstGeom>
+                    <a:ln>
+                      <a:noFill/>
+                    </a:ln>
+                    <a:extLst>
+                      <a:ext uri="{53640926-AAD7-44D8-BBD7-CCE9431645EC}">
+                        <a14:shadowObscured xmlns:a14="http://schemas.microsoft.com/office/drawing/2010/main"/>
+                      </a:ext>
+                    </a:extLst>
+                  </pic:spPr>
+                </pic:pic>
+              </a:graphicData>
+            </a:graphic>
+            <wp14:sizeRelH relativeFrom="page">
+              <wp14:pctWidth>0</wp14:pctWidth>
+            </wp14:sizeRelH>
+            <wp14:sizeRelV relativeFrom="page">
+              <wp14:pctHeight>0</wp14:pctHeight>
+            </wp14:sizeRelV>
+          </wp:anchor>
+        </w:drawing>
+      </w:r>
+      <w:r>
+        <w:rPr>
+          <w:noProof/>
+        </w:rPr>
+        <mc:AlternateContent>
+          <mc:Choice Requires="wpg">
+            <w:drawing>
+              <wp:anchor distT="0" distB="0" distL="114300" distR="114300" simplePos="0" relativeHeight="251660288" behindDoc="0" locked="0" layoutInCell="1" allowOverlap="1" wp14:anchorId="1D24646F" wp14:editId="182DB172">
+                <wp:simplePos x="0" y="0"/>
+                <wp:positionH relativeFrom="column">
+                  <wp:posOffset>-294198</wp:posOffset>
+                </wp:positionH>
+                <wp:positionV relativeFrom="paragraph">
+                  <wp:posOffset>1725433</wp:posOffset>
+                </wp:positionV>
+                <wp:extent cx="1574358" cy="5144494"/>
+                <wp:effectExtent l="0" t="0" r="6985" b="0"/>
+                <wp:wrapTight wrapText="bothSides">
+                  <wp:wrapPolygon edited="0">
+                    <wp:start x="1046" y="0"/>
+                    <wp:lineTo x="1046" y="1280"/>
+                    <wp:lineTo x="0" y="2400"/>
+                    <wp:lineTo x="0" y="21517"/>
+                    <wp:lineTo x="21434" y="21517"/>
+                    <wp:lineTo x="21434" y="2400"/>
+                    <wp:lineTo x="20912" y="0"/>
+                    <wp:lineTo x="1046" y="0"/>
+                  </wp:wrapPolygon>
+                </wp:wrapTight>
+                <wp:docPr id="12" name="Group 12"/>
+                <wp:cNvGraphicFramePr/>
+                <a:graphic xmlns:a="http://schemas.openxmlformats.org/drawingml/2006/main">
+                  <a:graphicData uri="http://schemas.microsoft.com/office/word/2010/wordprocessingGroup">
+                    <wpg:wgp>
+                      <wpg:cNvGrpSpPr/>
+                      <wpg:grpSpPr>
+                        <a:xfrm>
+                          <a:off x="0" y="0"/>
+                          <a:ext cx="1574358" cy="5144494"/>
+                          <a:chOff x="0" y="0"/>
+                          <a:chExt cx="1574358" cy="5144494"/>
+                        </a:xfrm>
+                      </wpg:grpSpPr>
+                      <pic:pic xmlns:pic="http://schemas.openxmlformats.org/drawingml/2006/picture">
+                        <pic:nvPicPr>
+                          <pic:cNvPr id="2" name="Picture 2"/>
+                          <pic:cNvPicPr>
+                            <a:picLocks noChangeAspect="1"/>
+                          </pic:cNvPicPr>
+                        </pic:nvPicPr>
+                        <pic:blipFill rotWithShape="1">
+                          <a:blip r:embed="rId6">
+                            <a:extLst>
+                              <a:ext uri="{28A0092B-C50C-407E-A947-70E740481C1C}">
+                                <a14:useLocalDpi xmlns:a14="http://schemas.microsoft.com/office/drawing/2010/main" val="0"/>
+                              </a:ext>
+                            </a:extLst>
+                          </a:blip>
+                          <a:srcRect r="3508"/>
+                          <a:stretch/>
+                        </pic:blipFill>
+                        <pic:spPr bwMode="auto">
+                          <a:xfrm>
+                            <a:off x="0" y="564543"/>
+                            <a:ext cx="1574358" cy="4579951"/>
+                          </a:xfrm>
+                          <a:prstGeom prst="rect">
+                            <a:avLst/>
+                          </a:prstGeom>
+                          <a:ln>
+                            <a:noFill/>
+                          </a:ln>
+                          <a:extLst>
+                            <a:ext uri="{53640926-AAD7-44D8-BBD7-CCE9431645EC}">
+                              <a14:shadowObscured xmlns:a14="http://schemas.microsoft.com/office/drawing/2010/main"/>
+                            </a:ext>
+                          </a:extLst>
+                        </pic:spPr>
+                      </pic:pic>
+                      <pic:pic xmlns:pic="http://schemas.openxmlformats.org/drawingml/2006/picture">
+                        <pic:nvPicPr>
+                          <pic:cNvPr id="5" name="Picture 5"/>
+                          <pic:cNvPicPr>
+                            <a:picLocks noChangeAspect="1"/>
+                          </pic:cNvPicPr>
+                        </pic:nvPicPr>
+                        <pic:blipFill>
+                          <a:blip r:embed="rId7">
+                            <a:extLst>
+                              <a:ext uri="{28A0092B-C50C-407E-A947-70E740481C1C}">
+                                <a14:useLocalDpi xmlns:a14="http://schemas.microsoft.com/office/drawing/2010/main" val="0"/>
+                              </a:ext>
+                            </a:extLst>
+                          </a:blip>
+                          <a:stretch>
+                            <a:fillRect/>
+                          </a:stretch>
+                        </pic:blipFill>
+                        <pic:spPr>
+                          <a:xfrm>
+                            <a:off x="111318" y="0"/>
+                            <a:ext cx="1399430" cy="508884"/>
+                          </a:xfrm>
+                          <a:prstGeom prst="rect">
+                            <a:avLst/>
+                          </a:prstGeom>
+                        </pic:spPr>
+                      </pic:pic>
+                    </wpg:wgp>
+                  </a:graphicData>
+                </a:graphic>
+              </wp:anchor>
+            </w:drawing>
+          </mc:Choice>
+          <mc:Fallback>
+            <w:pict>
+              <v:group id="Group 12" o:spid="_x0000_s1026" style="position:absolute;margin-left:-23.15pt;margin-top:135.85pt;width:123.95pt;height:405.1pt;z-index:251660288" coordsize="15743,51444" o:gfxdata="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">
+                <v:shapetype id="_x0000_t75" coordsize="21600,21600" o:spt="75" o:preferrelative="t" path="m@4@5l@4@11@9@11@9@5xe" filled="f" stroked="f">
+                  <v:stroke joinstyle="miter"/>
+                  <v:formulas>
+                    <v:f eqn="if lineDrawn pixelLineWidth 0"/>
+                    <v:f eqn="sum @0 1 0"/>
+                    <v:f eqn="sum 0 0 @1"/>
+                    <v:f eqn="prod @2 1 2"/>
+                    <v:f eqn="prod @3 21600 pixelWidth"/>
+                    <v:f eqn="prod @3 21600 pixelHeight"/>
+                    <v:f eqn="sum @0 0 1"/>
+                    <v:f eqn="prod @6 1 2"/>
+                    <v:f eqn="prod @7 21600 pixelWidth"/>
+                    <v:f eqn="sum @8 21600 0"/>
+                    <v:f eqn="prod @7 21600 pixelHeight"/>
+                    <v:f eqn="sum @10 21600 0"/>
+                  </v:formulas>
+                  <v:path o:extrusionok="f" gradientshapeok="t" o:connecttype="rect"/>
+                  <o:lock v:ext="edit" aspectratio="t"/>
+                </v:shapetype>
+                <v:shape id="Picture 2" o:spid="_x0000_s1027" type="#_x0000_t75" style="position:absolute;top:5645;width:15743;height:45799;visibility:visible;mso-wrap-style:square" o:gfxdata="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">
+                  <v:imagedata r:id="rId8" o:title="" cropright="2299f"/>
+                  <v:path arrowok="t"/>
+                </v:shape>
+                <v:shape id="Picture 5" o:spid="_x0000_s1028" type="#_x0000_t75" style="position:absolute;left:1113;width:13994;height:5088;visibility:visible;mso-wrap-style:square" o:gfxdata="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">
+                  <v:imagedata r:id="rId9" o:title=""/>
+                  <v:path arrowok="t"/>
+                </v:shape>
+                <w10:wrap type="tight"/>
+              </v:group>
+            </w:pict>
+          </mc:Fallback>
+        </mc:AlternateContent>
+      </w:r>
+      <w:r>
+        <w:rPr>
+          <w:noProof/>
+        </w:rPr>
+        <w:drawing>
+          <wp:anchor distT="0" distB="0" distL="114300" distR="114300" simplePos="0" relativeHeight="251661312" behindDoc="1" locked="0" layoutInCell="1" allowOverlap="1" wp14:anchorId="2BFD21F4" wp14:editId="290C68AE">
+            <wp:simplePos x="0" y="0"/>
+            <wp:positionH relativeFrom="column">
+              <wp:posOffset>1276350</wp:posOffset>
+            </wp:positionH>
+            <wp:positionV relativeFrom="paragraph">
+              <wp:posOffset>1728470</wp:posOffset>
+            </wp:positionV>
+            <wp:extent cx="1524000" cy="4410075"/>
+            <wp:effectExtent l="0" t="0" r="0" b="9525"/>
+            <wp:wrapTight wrapText="bothSides">
+              <wp:wrapPolygon edited="0">
+                <wp:start x="0" y="0"/>
+                <wp:lineTo x="0" y="21553"/>
+                <wp:lineTo x="21330" y="21553"/>
+                <wp:lineTo x="21330" y="0"/>
+                <wp:lineTo x="0" y="0"/>
+              </wp:wrapPolygon>
+            </wp:wrapTight>
+            <wp:docPr id="6" name="Picture 6"/>
+            <wp:cNvGraphicFramePr>
+              <a:graphicFrameLocks xmlns:a="http://schemas.openxmlformats.org/drawingml/2006/main" noChangeAspect="1"/>
+            </wp:cNvGraphicFramePr>
+            <a:graphic xmlns:a="http://schemas.openxmlformats.org/drawingml/2006/main">
+              <a:graphicData uri="http://schemas.openxmlformats.org/drawingml/2006/picture">
+                <pic:pic xmlns:pic="http://schemas.openxmlformats.org/drawingml/2006/picture">
+                  <pic:nvPicPr>
+                    <pic:cNvPr id="0" name=""/>
+                    <pic:cNvPicPr/>
+                  </pic:nvPicPr>
+                  <pic:blipFill>
+                    <a:blip r:embed="rId10">
+                      <a:extLst>
+                        <a:ext uri="{28A0092B-C50C-407E-A947-70E740481C1C}">
+                          <a14:useLocalDpi xmlns:a14="http://schemas.microsoft.com/office/drawing/2010/main" val="0"/>
+                        </a:ext>
+                      </a:extLst>
+                    </a:blip>
+                    <a:stretch>
+                      <a:fillRect/>
+                    </a:stretch>
+                  </pic:blipFill>
+                  <pic:spPr>
+                    <a:xfrm>
+                      <a:off x="0" y="0"/>
+                      <a:ext cx="1524000" cy="4410075"/>
+                    </a:xfrm>
+                    <a:prstGeom prst="rect">
+                      <a:avLst/>
+                    </a:prstGeom>
+                  </pic:spPr>
+                </pic:pic>
+              </a:graphicData>
+            </a:graphic>
+            <wp14:sizeRelH relativeFrom="page">
+              <wp14:pctWidth>0</wp14:pctWidth>
+            </wp14:sizeRelH>
+            <wp14:sizeRelV relativeFrom="page">
+              <wp14:pctHeight>0</wp14:pctHeight>
+            </wp14:sizeRelV>
+          </wp:anchor>
+        </w:drawing>
+      </w:r>
+      <w:r>
+        <w:rPr>
+          <w:noProof/>
+        </w:rPr>
+        <mc:AlternateContent>
+          <mc:Choice Requires="wpg">
+            <w:drawing>
+              <wp:anchor distT="0" distB="0" distL="114300" distR="114300" simplePos="0" relativeHeight="251664384" behindDoc="0" locked="0" layoutInCell="1" allowOverlap="1" wp14:anchorId="5C18A949" wp14:editId="392339B3">
+                <wp:simplePos x="0" y="0"/>
+                <wp:positionH relativeFrom="column">
+                  <wp:posOffset>2807335</wp:posOffset>
+                </wp:positionH>
+                <wp:positionV relativeFrom="paragraph">
+                  <wp:posOffset>1676400</wp:posOffset>
+                </wp:positionV>
+                <wp:extent cx="1628775" cy="5509895"/>
+                <wp:effectExtent l="0" t="0" r="9525" b="0"/>
+                <wp:wrapTight wrapText="bothSides">
+                  <wp:wrapPolygon edited="0">
+                    <wp:start x="0" y="0"/>
+                    <wp:lineTo x="0" y="21508"/>
+                    <wp:lineTo x="21474" y="21508"/>
+                    <wp:lineTo x="21474" y="0"/>
+                    <wp:lineTo x="0" y="0"/>
+                  </wp:wrapPolygon>
+                </wp:wrapTight>
+                <wp:docPr id="11" name="Group 11"/>
+                <wp:cNvGraphicFramePr/>
+                <a:graphic xmlns:a="http://schemas.openxmlformats.org/drawingml/2006/main">
+                  <a:graphicData uri="http://schemas.microsoft.com/office/word/2010/wordprocessingGroup">
+                    <wpg:wgp>
+                      <wpg:cNvGrpSpPr/>
+                      <wpg:grpSpPr>
+                        <a:xfrm>
+                          <a:off x="0" y="0"/>
+                          <a:ext cx="1628775" cy="5509895"/>
+                          <a:chOff x="0" y="0"/>
+                          <a:chExt cx="1630018" cy="5510254"/>
+                        </a:xfrm>
+                      </wpg:grpSpPr>
+                      <pic:pic xmlns:pic="http://schemas.openxmlformats.org/drawingml/2006/picture">
+                        <pic:nvPicPr>
+                          <pic:cNvPr id="7" name="Picture 7"/>
+                          <pic:cNvPicPr>
+                            <a:picLocks noChangeAspect="1"/>
+                          </pic:cNvPicPr>
+                        </pic:nvPicPr>
+                        <pic:blipFill>
+                          <a:blip r:embed="rId11">
+                            <a:extLst>
+                              <a:ext uri="{28A0092B-C50C-407E-A947-70E740481C1C}">
+                                <a14:useLocalDpi xmlns:a14="http://schemas.microsoft.com/office/drawing/2010/main" val="0"/>
+                              </a:ext>
+                            </a:extLst>
+                          </a:blip>
+                          <a:stretch>
+                            <a:fillRect/>
+                          </a:stretch>
+                        </pic:blipFill>
+                        <pic:spPr>
+                          <a:xfrm>
+                            <a:off x="0" y="1765190"/>
+                            <a:ext cx="1630018" cy="3745064"/>
+                          </a:xfrm>
+                          <a:prstGeom prst="rect">
+                            <a:avLst/>
+                          </a:prstGeom>
+                        </pic:spPr>
+                      </pic:pic>
+                      <pic:pic xmlns:pic="http://schemas.openxmlformats.org/drawingml/2006/picture">
+                        <pic:nvPicPr>
+                          <pic:cNvPr id="9" name="Picture 9"/>
+                          <pic:cNvPicPr>
+                            <a:picLocks noChangeAspect="1"/>
+                          </pic:cNvPicPr>
+                        </pic:nvPicPr>
+                        <pic:blipFill rotWithShape="1">
+                          <a:blip r:embed="rId12">
+                            <a:extLst>
+                              <a:ext uri="{28A0092B-C50C-407E-A947-70E740481C1C}">
+                                <a14:useLocalDpi xmlns:a14="http://schemas.microsoft.com/office/drawing/2010/main" val="0"/>
+                              </a:ext>
+                            </a:extLst>
+                          </a:blip>
+                          <a:srcRect b="1299"/>
+                          <a:stretch/>
+                        </pic:blipFill>
+                        <pic:spPr bwMode="auto">
+                          <a:xfrm>
+                            <a:off x="0" y="0"/>
+                            <a:ext cx="1606164" cy="1812897"/>
+                          </a:xfrm>
+                          <a:prstGeom prst="rect">
+                            <a:avLst/>
+                          </a:prstGeom>
+                          <a:ln>
+                            <a:noFill/>
+                          </a:ln>
+                          <a:extLst>
+                            <a:ext uri="{53640926-AAD7-44D8-BBD7-CCE9431645EC}">
+                              <a14:shadowObscured xmlns:a14="http://schemas.microsoft.com/office/drawing/2010/main"/>
+                            </a:ext>
+                          </a:extLst>
+                        </pic:spPr>
+                      </pic:pic>
+                    </wpg:wgp>
+                  </a:graphicData>
+                </a:graphic>
+                <wp14:sizeRelH relativeFrom="margin">
+                  <wp14:pctWidth>0</wp14:pctWidth>
+                </wp14:sizeRelH>
+              </wp:anchor>
+            </w:drawing>
+          </mc:Choice>
+          <mc:Fallback>
+            <w:pict>
+              <v:group id="Group 11" o:spid="_x0000_s1026" style="position:absolute;margin-left:221.05pt;margin-top:132pt;width:128.25pt;height:433.85pt;z-index:251664384;mso-width-relative:margin" coordsize="16300,55102" o:gfxdata="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">
+                <v:shape id="Picture 7" o:spid="_x0000_s1027" type="#_x0000_t75" style="position:absolute;top:17651;width:16300;height:37451;visibility:visible;mso-wrap-style:square" o:gfxdata="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">
+                  <v:imagedata r:id="rId13" o:title=""/>
+                  <v:path arrowok="t"/>
+                </v:shape>
+                <v:shape id="Picture 9" o:spid="_x0000_s1028" type="#_x0000_t75" style="position:absolute;width:16061;height:18128;visibility:visible;mso-wrap-style:square" o:gfxdata="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">
+                  <v:imagedata r:id="rId14" o:title="" cropbottom="851f"/>
+                  <v:path arrowok="t"/>
+                </v:shape>
+                <w10:wrap type="tight"/>
+              </v:group>
+            </w:pict>
+          </mc:Fallback>
+        </mc:AlternateContent>
+      </w:r>
+      <w:r>
+        <w:rPr>
+          <w:rFonts w:ascii="Times New Roman" w:hAnsi="Times New Roman" w:cs="Times New Roman"/>
+          <w:sz w:val="24"/>
+          <w:szCs w:val="24"/>
+        </w:rPr>
+        <w:t>The state machine to the right</w:t>
+      </w:r>
+      <w:r>
+        <w:rPr>
+          <w:rFonts w:ascii="Times New Roman" w:hAnsi="Times New Roman" w:cs="Times New Roman"/>
+          <w:sz w:val="24"/>
+          <w:szCs w:val="24"/>
+        </w:rPr>
+        <w:t xml:space="preserve"> describes the high level state machine that we will be implementing</w:t>
+      </w:r>
+      <w:r>
+        <w:rPr>
+          <w:rFonts w:ascii="Times New Roman" w:hAnsi="Times New Roman" w:cs="Times New Roman"/>
+          <w:sz w:val="24"/>
+          <w:szCs w:val="24"/>
+        </w:rPr>
+        <w:t xml:space="preserve"> in </w:t>
+      </w:r>
+      <w:proofErr w:type="spellStart"/>
+      <w:r>
+        <w:rPr>
+          <w:rFonts w:ascii="Times New Roman" w:hAnsi="Times New Roman" w:cs="Times New Roman"/>
+          <w:sz w:val="24"/>
+          <w:szCs w:val="24"/>
+        </w:rPr>
+        <w:t>main.c</w:t>
+      </w:r>
+      <w:proofErr w:type="spellEnd"/>
+      <w:r>
+        <w:rPr>
+          <w:rFonts w:ascii="Times New Roman" w:hAnsi="Times New Roman" w:cs="Times New Roman"/>
+          <w:sz w:val="24"/>
+          <w:szCs w:val="24"/>
+        </w:rPr>
+        <w:t xml:space="preserve">. As described previously in this document, the states </w:t>
+      </w:r>
+      <w:proofErr w:type="spellStart"/>
+      <w:r>
+        <w:rPr>
+          <w:rFonts w:ascii="Times New Roman" w:hAnsi="Times New Roman" w:cs="Times New Roman"/>
+          <w:sz w:val="24"/>
+          <w:szCs w:val="24"/>
+        </w:rPr>
+        <w:t>findLine</w:t>
+      </w:r>
+      <w:proofErr w:type="spellEnd"/>
+      <w:r>
+        <w:rPr>
+          <w:rFonts w:ascii="Times New Roman" w:hAnsi="Times New Roman" w:cs="Times New Roman"/>
+          <w:sz w:val="24"/>
+          <w:szCs w:val="24"/>
+        </w:rPr>
+        <w:t xml:space="preserve">, </w:t>
+      </w:r>
+      <w:proofErr w:type="spellStart"/>
+      <w:r>
+        <w:rPr>
+          <w:rFonts w:ascii="Times New Roman" w:hAnsi="Times New Roman" w:cs="Times New Roman"/>
+          <w:sz w:val="24"/>
+          <w:szCs w:val="24"/>
+        </w:rPr>
+        <w:t>handleCollision</w:t>
+      </w:r>
+      <w:proofErr w:type="spellEnd"/>
+      <w:r>
+        <w:rPr>
+          <w:rFonts w:ascii="Times New Roman" w:hAnsi="Times New Roman" w:cs="Times New Roman"/>
+          <w:sz w:val="24"/>
+          <w:szCs w:val="24"/>
+        </w:rPr>
+        <w:t xml:space="preserve">, </w:t>
+      </w:r>
+      <w:proofErr w:type="spellStart"/>
+      <w:r>
+        <w:rPr>
+          <w:rFonts w:ascii="Times New Roman" w:hAnsi="Times New Roman" w:cs="Times New Roman"/>
+          <w:sz w:val="24"/>
+          <w:szCs w:val="24"/>
+        </w:rPr>
+        <w:t>avoidObstacle</w:t>
+      </w:r>
+      <w:proofErr w:type="spellEnd"/>
+      <w:r>
+        <w:rPr>
+          <w:rFonts w:ascii="Times New Roman" w:hAnsi="Times New Roman" w:cs="Times New Roman"/>
+          <w:sz w:val="24"/>
+          <w:szCs w:val="24"/>
+        </w:rPr>
+        <w:t xml:space="preserve">, and </w:t>
+      </w:r>
+      <w:proofErr w:type="spellStart"/>
+      <w:r>
+        <w:rPr>
+          <w:rFonts w:ascii="Times New Roman" w:hAnsi="Times New Roman" w:cs="Times New Roman"/>
+          <w:sz w:val="24"/>
+          <w:szCs w:val="24"/>
+        </w:rPr>
+        <w:t>detectObstacle</w:t>
+      </w:r>
+      <w:proofErr w:type="spellEnd"/>
+      <w:r>
+        <w:rPr>
+          <w:rFonts w:ascii="Times New Roman" w:hAnsi="Times New Roman" w:cs="Times New Roman"/>
+          <w:sz w:val="24"/>
+          <w:szCs w:val="24"/>
+        </w:rPr>
+        <w:t xml:space="preserve"> </w:t>
+      </w:r>
+      <w:r>
+        <w:rPr>
+          <w:rFonts w:ascii="Times New Roman" w:hAnsi="Times New Roman" w:cs="Times New Roman"/>
+          <w:sz w:val="24"/>
+          <w:szCs w:val="24"/>
+        </w:rPr>
+        <w:t xml:space="preserve">in the </w:t>
+      </w:r>
+      <w:proofErr w:type="spellStart"/>
+      <w:r>
+        <w:rPr>
+          <w:rFonts w:ascii="Times New Roman" w:hAnsi="Times New Roman" w:cs="Times New Roman"/>
+          <w:sz w:val="24"/>
+          <w:szCs w:val="24"/>
+        </w:rPr>
+        <w:t>main.c</w:t>
+      </w:r>
+      <w:proofErr w:type="spellEnd"/>
+      <w:r>
+        <w:rPr>
+          <w:rFonts w:ascii="Times New Roman" w:hAnsi="Times New Roman" w:cs="Times New Roman"/>
+          <w:sz w:val="24"/>
+          <w:szCs w:val="24"/>
+        </w:rPr>
+        <w:t xml:space="preserve"> state machine will be located in separate files. The descriptions of these state machines are depicted</w:t>
+      </w:r>
+      <w:r>
+        <w:rPr>
+          <w:rFonts w:ascii="Times New Roman" w:hAnsi="Times New Roman" w:cs="Times New Roman"/>
+          <w:sz w:val="24"/>
+          <w:szCs w:val="24"/>
+        </w:rPr>
+        <w:t xml:space="preserve"> by the diagrams below.</w:t>
+      </w:r>
+      <w:r>
+        <w:rPr>
+          <w:rFonts w:ascii="Times New Roman" w:hAnsi="Times New Roman" w:cs="Times New Roman"/>
+          <w:sz w:val="24"/>
+          <w:szCs w:val="24"/>
+        </w:rPr>
+        <w:t xml:space="preserve"> Additionally, the diagram shows files that the state machines are in will be listed in.</w:t>
+      </w:r>
+      <w:bookmarkStart w:id="0" w:name="_GoBack"/>
+      <w:bookmarkEnd w:id="0"/>
+      <w:r>
+        <w:rPr>
+          <w:rFonts w:ascii="Times New Roman" w:hAnsi="Times New Roman" w:cs="Times New Roman"/>
+          <w:sz w:val="24"/>
+          <w:szCs w:val="24"/>
+        </w:rPr>
+        <w:br w:type="page"/>
+      </w:r>
+      <w:r>
         <w:rPr>
           <w:rFonts w:ascii="Times New Roman" w:hAnsi="Times New Roman" w:cs="Times New Roman"/>
           <w:b/>
           <w:sz w:val="24"/>
           <w:szCs w:val="24"/>
         </w:rPr>
-      </w:pPr>
-      <w:r>
-        <w:rPr>
-          <w:rFonts w:ascii="Times New Roman" w:hAnsi="Times New Roman" w:cs="Times New Roman"/>
-          <w:b/>
-          <w:sz w:val="24"/>
-          <w:szCs w:val="24"/>
-        </w:rPr>
+        <w:lastRenderedPageBreak/>
         <w:t>Testing Design</w:t>
       </w:r>
     </w:p>
@@ -828,16 +1508,7 @@
           <w:sz w:val="24"/>
           <w:szCs w:val="24"/>
         </w:rPr>
-        <w:t xml:space="preserve">() were used to read the values on the four IR pins and display those values onto the LCD. When nothing is connected to the pins the expected output on pins 31,32,33,34 respectively is “0000” since all the pins are reading logic low. In order to test </w:t>
-      </w:r>
-      <w:r>
-        <w:rPr>
-          <w:rFonts w:ascii="Times New Roman" w:hAnsi="Times New Roman" w:cs="Times New Roman"/>
-          <w:sz w:val="24"/>
-          <w:szCs w:val="24"/>
-        </w:rPr>
-        <w:lastRenderedPageBreak/>
-        <w:t xml:space="preserve">each pin, the pins were individually connected to logic high using a jumper. When the pin is connected to high a 1 should be displayed onto the LED. For example, when pin 32 is connected to logic high the LCD should display “0100”. </w:t>
+        <w:t xml:space="preserve">() were used to read the values on the four IR pins and display those values onto the LCD. When nothing is connected to the pins the expected output on pins 31,32,33,34 respectively is “0000” since all the pins are reading logic low. In order to test each pin, the pins were individually connected to logic high using a jumper. When the pin is connected to high a 1 should be displayed onto the LED. For example, when pin 32 is connected to logic high the LCD should display “0100”. </w:t>
       </w:r>
     </w:p>
     <w:p>
@@ -1018,6 +1689,7 @@
           <w:sz w:val="24"/>
           <w:szCs w:val="24"/>
         </w:rPr>
+        <w:lastRenderedPageBreak/>
         <w:drawing>
           <wp:inline distT="0" distB="0" distL="0" distR="0">
             <wp:extent cx="5943600" cy="3343275"/>
@@ -1034,7 +1706,7 @@
                     <pic:cNvPicPr/>
                   </pic:nvPicPr>
                   <pic:blipFill>
-                    <a:blip r:embed="rId4" cstate="print">
+                    <a:blip r:embed="rId15" cstate="print">
                       <a:extLst>
                         <a:ext uri="{28A0092B-C50C-407E-A947-70E740481C1C}">
                           <a14:useLocalDpi xmlns:a14="http://schemas.microsoft.com/office/drawing/2010/main" val="0"/>
@@ -1103,7 +1775,7 @@
                     <pic:cNvPicPr/>
                   </pic:nvPicPr>
                   <pic:blipFill>
-                    <a:blip r:embed="rId5" cstate="print">
+                    <a:blip r:embed="rId16" cstate="print">
                       <a:extLst>
                         <a:ext uri="{28A0092B-C50C-407E-A947-70E740481C1C}">
                           <a14:useLocalDpi xmlns:a14="http://schemas.microsoft.com/office/drawing/2010/main" val="0"/>
@@ -1202,6 +1874,7 @@
           <w:sz w:val="24"/>
           <w:szCs w:val="24"/>
         </w:rPr>
+        <w:lastRenderedPageBreak/>
         <w:tab/>
         <w:t>In order to test the motor functions (</w:t>
       </w:r>
@@ -1432,16 +2105,7 @@
           <w:szCs w:val="24"/>
         </w:rPr>
         <w:tab/>
-        <w:t xml:space="preserve">In order to perform this test the range detector will be connected to the microcontroller and the values will be read in using ADC (FIX ME). AN object will be moved in front of the sensor and then the distance the object is from the sensor will be varied. The values being read from the sensor will then be displayed onto the LCD using a previously tested function for printing onto the LCD. The values will be tested against an actual measurement of the distance </w:t>
-      </w:r>
-      <w:r>
-        <w:rPr>
-          <w:rFonts w:ascii="Times New Roman" w:hAnsi="Times New Roman" w:cs="Times New Roman"/>
-          <w:sz w:val="24"/>
-          <w:szCs w:val="24"/>
-        </w:rPr>
-        <w:lastRenderedPageBreak/>
-        <w:t xml:space="preserve">from the object to the sensor using a measuring tape so the accuracy and precision of the sensor can be obtained. </w:t>
+        <w:t xml:space="preserve">In order to perform this test the range detector will be connected to the microcontroller and the values will be read in using ADC (FIX ME). AN object will be moved in front of the sensor and then the distance the object is from the sensor will be varied. The values being read from the sensor will then be displayed onto the LCD using a previously tested function for printing onto the LCD. The values will be tested against an actual measurement of the distance from the object to the sensor using a measuring tape so the accuracy and precision of the sensor can be obtained. </w:t>
       </w:r>
     </w:p>
     <w:sectPr>
@@ -1455,7 +2119,7 @@
 </file>
 
 <file path=word/styles.xml><?xml version="1.0" encoding="utf-8"?>
-<w:styles xmlns:mc="http://schemas.openxmlformats.org/markup-compatibility/2006" xmlns:r="http://schemas.openxmlformats.org/officeDocument/2006/relationships" xmlns:w="http://schemas.openxmlformats.org/wordprocessingml/2006/main" xmlns:w14="http://schemas.microsoft.com/office/word/2010/wordml" xmlns:w15="http://schemas.microsoft.com/office/word/2012/wordml" mc:Ignorable="w14 w15">
+<w:styles xmlns:mc="http://schemas.openxmlformats.org/markup-compatibility/2006" xmlns:r="http://schemas.openxmlformats.org/officeDocument/2006/relationships" xmlns:w="http://schemas.openxmlformats.org/wordprocessingml/2006/main" xmlns:w14="http://schemas.microsoft.com/office/word/2010/wordml" mc:Ignorable="w14">
   <w:docDefaults>
     <w:rPrDefault>
       <w:rPr>
@@ -1471,378 +2135,144 @@
       </w:pPr>
     </w:pPrDefault>
   </w:docDefaults>
-  <w:latentStyles w:defLockedState="0" w:defUIPriority="99" w:defSemiHidden="0" w:defUnhideWhenUsed="0" w:defQFormat="0" w:count="371">
-    <w:lsdException w:name="Normal" w:uiPriority="0" w:qFormat="1"/>
-    <w:lsdException w:name="heading 1" w:uiPriority="9" w:qFormat="1"/>
-    <w:lsdException w:name="heading 2" w:semiHidden="1" w:uiPriority="9" w:unhideWhenUsed="1" w:qFormat="1"/>
-    <w:lsdException w:name="heading 3" w:semiHidden="1" w:uiPriority="9" w:unhideWhenUsed="1" w:qFormat="1"/>
-    <w:lsdException w:name="heading 4" w:semiHidden="1" w:uiPriority="9" w:unhideWhenUsed="1" w:qFormat="1"/>
-    <w:lsdException w:name="heading 5" w:semiHidden="1" w:uiPriority="9" w:unhideWhenUsed="1" w:qFormat="1"/>
-    <w:lsdException w:name="heading 6" w:semiHidden="1" w:uiPriority="9" w:unhideWhenUsed="1" w:qFormat="1"/>
-    <w:lsdException w:name="heading 7" w:semiHidden="1" w:uiPriority="9" w:unhideWhenUsed="1" w:qFormat="1"/>
-    <w:lsdException w:name="heading 8" w:semiHidden="1" w:uiPriority="9" w:unhideWhenUsed="1" w:qFormat="1"/>
-    <w:lsdException w:name="heading 9" w:semiHidden="1" w:uiPriority="9" w:unhideWhenUsed="1" w:qFormat="1"/>
-    <w:lsdException w:name="index 1" w:semiHidden="1" w:unhideWhenUsed="1"/>
-    <w:lsdException w:name="index 2" w:semiHidden="1" w:unhideWhenUsed="1"/>
-    <w:lsdException w:name="index 3" w:semiHidden="1" w:unhideWhenUsed="1"/>
-    <w:lsdException w:name="index 4" w:semiHidden="1" w:unhideWhenUsed="1"/>
-    <w:lsdException w:name="index 5" w:semiHidden="1" w:unhideWhenUsed="1"/>
-    <w:lsdException w:name="index 6" w:semiHidden="1" w:unhideWhenUsed="1"/>
-    <w:lsdException w:name="index 7" w:semiHidden="1" w:unhideWhenUsed="1"/>
-    <w:lsdException w:name="index 8" w:semiHidden="1" w:unhideWhenUsed="1"/>
-    <w:lsdException w:name="index 9" w:semiHidden="1" w:unhideWhenUsed="1"/>
-    <w:lsdException w:name="toc 1" w:semiHidden="1" w:uiPriority="39" w:unhideWhenUsed="1"/>
-    <w:lsdException w:name="toc 2" w:semiHidden="1" w:uiPriority="39" w:unhideWhenUsed="1"/>
-    <w:lsdException w:name="toc 3" w:semiHidden="1" w:uiPriority="39" w:unhideWhenUsed="1"/>
-    <w:lsdException w:name="toc 4" w:semiHidden="1" w:uiPriority="39" w:unhideWhenUsed="1"/>
-    <w:lsdException w:name="toc 5" w:semiHidden="1" w:uiPriority="39" w:unhideWhenUsed="1"/>
-    <w:lsdException w:name="toc 6" w:semiHidden="1" w:uiPriority="39" w:unhideWhenUsed="1"/>
-    <w:lsdException w:name="toc 7" w:semiHidden="1" w:uiPriority="39" w:unhideWhenUsed="1"/>
-    <w:lsdException w:name="toc 8" w:semiHidden="1" w:uiPriority="39" w:unhideWhenUsed="1"/>
-    <w:lsdException w:name="toc 9" w:semiHidden="1" w:uiPriority="39" w:unhideWhenUsed="1"/>
-    <w:lsdException w:name="Normal Indent" w:semiHidden="1" w:unhideWhenUsed="1"/>
-    <w:lsdException w:name="footnote text" w:semiHidden="1" w:unhideWhenUsed="1"/>
-    <w:lsdException w:name="annotation text" w:semiHidden="1" w:unhideWhenUsed="1"/>
-    <w:lsdException w:name="header" w:semiHidden="1" w:unhideWhenUsed="1"/>
-    <w:lsdException w:name="footer" w:semiHidden="1" w:unhideWhenUsed="1"/>
-    <w:lsdException w:name="index heading" w:semiHidden="1" w:unhideWhenUsed="1"/>
-    <w:lsdException w:name="caption" w:semiHidden="1" w:uiPriority="35" w:unhideWhenUsed="1" w:qFormat="1"/>
-    <w:lsdException w:name="table of figures" w:semiHidden="1" w:unhideWhenUsed="1"/>
-    <w:lsdException w:name="envelope address" w:semiHidden="1" w:unhideWhenUsed="1"/>
-    <w:lsdException w:name="envelope return" w:semiHidden="1" w:unhideWhenUsed="1"/>
-    <w:lsdException w:name="footnote reference" w:semiHidden="1" w:unhideWhenUsed="1"/>
-    <w:lsdException w:name="annotation reference" w:semiHidden="1" w:unhideWhenUsed="1"/>
-    <w:lsdException w:name="line number" w:semiHidden="1" w:unhideWhenUsed="1"/>
-    <w:lsdException w:name="page number" w:semiHidden="1" w:unhideWhenUsed="1"/>
-    <w:lsdException w:name="endnote reference" w:semiHidden="1" w:unhideWhenUsed="1"/>
-    <w:lsdException w:name="endnote text" w:semiHidden="1" w:unhideWhenUsed="1"/>
-    <w:lsdException w:name="table of authorities" w:semiHidden="1" w:unhideWhenUsed="1"/>
-    <w:lsdException w:name="macro" w:semiHidden="1" w:unhideWhenUsed="1"/>
-    <w:lsdException w:name="toa heading" w:semiHidden="1" w:unhideWhenUsed="1"/>
-    <w:lsdException w:name="List" w:semiHidden="1" w:unhideWhenUsed="1"/>
-    <w:lsdException w:name="List Bullet" w:semiHidden="1" w:unhideWhenUsed="1"/>
-    <w:lsdException w:name="List Number" w:semiHidden="1" w:unhideWhenUsed="1"/>
-    <w:lsdException w:name="List 2" w:semiHidden="1" w:unhideWhenUsed="1"/>
-    <w:lsdException w:name="List 3" w:semiHidden="1" w:unhideWhenUsed="1"/>
-    <w:lsdException w:name="List 4" w:semiHidden="1" w:unhideWhenUsed="1"/>
-    <w:lsdException w:name="List 5" w:semiHidden="1" w:unhideWhenUsed="1"/>
-    <w:lsdException w:name="List Bullet 2" w:semiHidden="1" w:unhideWhenUsed="1"/>
-    <w:lsdException w:name="List Bullet 3" w:semiHidden="1" w:unhideWhenUsed="1"/>
-    <w:lsdException w:name="List Bullet 4" w:semiHidden="1" w:unhideWhenUsed="1"/>
-    <w:lsdException w:name="List Bullet 5" w:semiHidden="1" w:unhideWhenUsed="1"/>
-    <w:lsdException w:name="List Number 2" w:semiHidden="1" w:unhideWhenUsed="1"/>
-    <w:lsdException w:name="List Number 3" w:semiHidden="1" w:unhideWhenUsed="1"/>
-    <w:lsdException w:name="List Number 4" w:semiHidden="1" w:unhideWhenUsed="1"/>
-    <w:lsdException w:name="List Number 5" w:semiHidden="1" w:unhideWhenUsed="1"/>
-    <w:lsdException w:name="Title" w:uiPriority="10" w:qFormat="1"/>
-    <w:lsdException w:name="Closing" w:semiHidden="1" w:unhideWhenUsed="1"/>
-    <w:lsdException w:name="Signature" w:semiHidden="1" w:unhideWhenUsed="1"/>
-    <w:lsdException w:name="Default Paragraph Font" w:semiHidden="1" w:uiPriority="1" w:unhideWhenUsed="1"/>
-    <w:lsdException w:name="Body Text" w:semiHidden="1" w:unhideWhenUsed="1"/>
-    <w:lsdException w:name="Body Text Indent" w:semiHidden="1" w:unhideWhenUsed="1"/>
-    <w:lsdException w:name="List Continue" w:semiHidden="1" w:unhideWhenUsed="1"/>
-    <w:lsdException w:name="List Continue 2" w:semiHidden="1" w:unhideWhenUsed="1"/>
-    <w:lsdException w:name="List Continue 3" w:semiHidden="1" w:unhideWhenUsed="1"/>
-    <w:lsdException w:name="List Continue 4" w:semiHidden="1" w:unhideWhenUsed="1"/>
-    <w:lsdException w:name="List Continue 5" w:semiHidden="1" w:unhideWhenUsed="1"/>
-    <w:lsdException w:name="Message Header" w:semiHidden="1" w:unhideWhenUsed="1"/>
-    <w:lsdException w:name="Subtitle" w:uiPriority="11" w:qFormat="1"/>
-    <w:lsdException w:name="Salutation" w:semiHidden="1" w:unhideWhenUsed="1"/>
-    <w:lsdException w:name="Date" w:semiHidden="1" w:unhideWhenUsed="1"/>
-    <w:lsdException w:name="Body Text First Indent" w:semiHidden="1" w:unhideWhenUsed="1"/>
-    <w:lsdException w:name="Body Text First Indent 2" w:semiHidden="1" w:unhideWhenUsed="1"/>
-    <w:lsdException w:name="Note Heading" w:semiHidden="1" w:unhideWhenUsed="1"/>
-    <w:lsdException w:name="Body Text 2" w:semiHidden="1" w:unhideWhenUsed="1"/>
-    <w:lsdException w:name="Body Text 3" w:semiHidden="1" w:unhideWhenUsed="1"/>
-    <w:lsdException w:name="Body Text Indent 2" w:semiHidden="1" w:unhideWhenUsed="1"/>
-    <w:lsdException w:name="Body Text Indent 3" w:semiHidden="1" w:unhideWhenUsed="1"/>
-    <w:lsdException w:name="Block Text" w:semiHidden="1" w:unhideWhenUsed="1"/>
-    <w:lsdException w:name="Hyperlink" w:semiHidden="1" w:unhideWhenUsed="1"/>
-    <w:lsdException w:name="FollowedHyperlink" w:semiHidden="1" w:unhideWhenUsed="1"/>
-    <w:lsdException w:name="Strong" w:uiPriority="22" w:qFormat="1"/>
-    <w:lsdException w:name="Emphasis" w:uiPriority="20" w:qFormat="1"/>
-    <w:lsdException w:name="Document Map" w:semiHidden="1" w:unhideWhenUsed="1"/>
-    <w:lsdException w:name="Plain Text" w:semiHidden="1" w:unhideWhenUsed="1"/>
-    <w:lsdException w:name="E-mail Signature" w:semiHidden="1" w:unhideWhenUsed="1"/>
-    <w:lsdException w:name="HTML Top of Form" w:semiHidden="1" w:unhideWhenUsed="1"/>
-    <w:lsdException w:name="HTML Bottom of Form" w:semiHidden="1" w:unhideWhenUsed="1"/>
-    <w:lsdException w:name="Normal (Web)" w:semiHidden="1" w:unhideWhenUsed="1"/>
-    <w:lsdException w:name="HTML Acronym" w:semiHidden="1" w:unhideWhenUsed="1"/>
-    <w:lsdException w:name="HTML Address" w:semiHidden="1" w:unhideWhenUsed="1"/>
-    <w:lsdException w:name="HTML Cite" w:semiHidden="1" w:unhideWhenUsed="1"/>
-    <w:lsdException w:name="HTML Code" w:semiHidden="1" w:unhideWhenUsed="1"/>
-    <w:lsdException w:name="HTML Definition" w:semiHidden="1" w:unhideWhenUsed="1"/>
-    <w:lsdException w:name="HTML Keyboard" w:semiHidden="1" w:unhideWhenUsed="1"/>
-    <w:lsdException w:name="HTML Preformatted" w:semiHidden="1" w:unhideWhenUsed="1"/>
-    <w:lsdException w:name="HTML Sample" w:semiHidden="1" w:unhideWhenUsed="1"/>
-    <w:lsdException w:name="HTML Typewriter" w:semiHidden="1" w:unhideWhenUsed="1"/>
-    <w:lsdException w:name="HTML Variable" w:semiHidden="1" w:unhideWhenUsed="1"/>
-    <w:lsdException w:name="Normal Table" w:semiHidden="1" w:unhideWhenUsed="1"/>
-    <w:lsdException w:name="annotation subject" w:semiHidden="1" w:unhideWhenUsed="1"/>
-    <w:lsdException w:name="No List" w:semiHidden="1" w:unhideWhenUsed="1"/>
-    <w:lsdException w:name="Outline List 1" w:semiHidden="1" w:unhideWhenUsed="1"/>
-    <w:lsdException w:name="Outline List 2" w:semiHidden="1" w:unhideWhenUsed="1"/>
-    <w:lsdException w:name="Outline List 3" w:semiHidden="1" w:unhideWhenUsed="1"/>
-    <w:lsdException w:name="Table Simple 1" w:semiHidden="1" w:unhideWhenUsed="1"/>
-    <w:lsdException w:name="Table Simple 2" w:semiHidden="1" w:unhideWhenUsed="1"/>
-    <w:lsdException w:name="Table Simple 3" w:semiHidden="1" w:unhideWhenUsed="1"/>
-    <w:lsdException w:name="Table Classic 1" w:semiHidden="1" w:unhideWhenUsed="1"/>
-    <w:lsdException w:name="Table Classic 2" w:semiHidden="1" w:unhideWhenUsed="1"/>
-    <w:lsdException w:name="Table Classic 3" w:semiHidden="1" w:unhideWhenUsed="1"/>
-    <w:lsdException w:name="Table Classic 4" w:semiHidden="1" w:unhideWhenUsed="1"/>
-    <w:lsdException w:name="Table Colorful 1" w:semiHidden="1" w:unhideWhenUsed="1"/>
-    <w:lsdException w:name="Table Colorful 2" w:semiHidden="1" w:unhideWhenUsed="1"/>
-    <w:lsdException w:name="Table Colorful 3" w:semiHidden="1" w:unhideWhenUsed="1"/>
-    <w:lsdException w:name="Table Columns 1" w:semiHidden="1" w:unhideWhenUsed="1"/>
-    <w:lsdException w:name="Table Columns 2" w:semiHidden="1" w:unhideWhenUsed="1"/>
-    <w:lsdException w:name="Table Columns 3" w:semiHidden="1" w:unhideWhenUsed="1"/>
-    <w:lsdException w:name="Table Columns 4" w:semiHidden="1" w:unhideWhenUsed="1"/>
-    <w:lsdException w:name="Table Columns 5" w:semiHidden="1" w:unhideWhenUsed="1"/>
-    <w:lsdException w:name="Table Grid 1" w:semiHidden="1" w:unhideWhenUsed="1"/>
-    <w:lsdException w:name="Table Grid 2" w:semiHidden="1" w:unhideWhenUsed="1"/>
-    <w:lsdException w:name="Table Grid 3" w:semiHidden="1" w:unhideWhenUsed="1"/>
-    <w:lsdException w:name="Table Grid 4" w:semiHidden="1" w:unhideWhenUsed="1"/>
-    <w:lsdException w:name="Table Grid 5" w:semiHidden="1" w:unhideWhenUsed="1"/>
-    <w:lsdException w:name="Table Grid 6" w:semiHidden="1" w:unhideWhenUsed="1"/>
-    <w:lsdException w:name="Table Grid 7" w:semiHidden="1" w:unhideWhenUsed="1"/>
-    <w:lsdException w:name="Table Grid 8" w:semiHidden="1" w:unhideWhenUsed="1"/>
-    <w:lsdException w:name="Table List 1" w:semiHidden="1" w:unhideWhenUsed="1"/>
-    <w:lsdException w:name="Table List 2" w:semiHidden="1" w:unhideWhenUsed="1"/>
-    <w:lsdException w:name="Table List 3" w:semiHidden="1" w:unhideWhenUsed="1"/>
-    <w:lsdException w:name="Table List 4" w:semiHidden="1" w:unhideWhenUsed="1"/>
-    <w:lsdException w:name="Table List 5" w:semiHidden="1" w:unhideWhenUsed="1"/>
-    <w:lsdException w:name="Table List 6" w:semiHidden="1" w:unhideWhenUsed="1"/>
-    <w:lsdException w:name="Table List 7" w:semiHidden="1" w:unhideWhenUsed="1"/>
-    <w:lsdException w:name="Table List 8" w:semiHidden="1" w:unhideWhenUsed="1"/>
-    <w:lsdException w:name="Table 3D effects 1" w:semiHidden="1" w:unhideWhenUsed="1"/>
-    <w:lsdException w:name="Table 3D effects 2" w:semiHidden="1" w:unhideWhenUsed="1"/>
-    <w:lsdException w:name="Table 3D effects 3" w:semiHidden="1" w:unhideWhenUsed="1"/>
-    <w:lsdException w:name="Table Contemporary" w:semiHidden="1" w:unhideWhenUsed="1"/>
-    <w:lsdException w:name="Table Elegant" w:semiHidden="1" w:unhideWhenUsed="1"/>
-    <w:lsdException w:name="Table Professional" w:semiHidden="1" w:unhideWhenUsed="1"/>
-    <w:lsdException w:name="Table Subtle 1" w:semiHidden="1" w:unhideWhenUsed="1"/>
-    <w:lsdException w:name="Table Subtle 2" w:semiHidden="1" w:unhideWhenUsed="1"/>
-    <w:lsdException w:name="Table Web 1" w:semiHidden="1" w:unhideWhenUsed="1"/>
-    <w:lsdException w:name="Table Web 2" w:semiHidden="1" w:unhideWhenUsed="1"/>
-    <w:lsdException w:name="Table Web 3" w:semiHidden="1" w:unhideWhenUsed="1"/>
-    <w:lsdException w:name="Balloon Text" w:semiHidden="1" w:unhideWhenUsed="1"/>
-    <w:lsdException w:name="Table Grid" w:uiPriority="39"/>
-    <w:lsdException w:name="Table Theme" w:semiHidden="1" w:unhideWhenUsed="1"/>
-    <w:lsdException w:name="Placeholder Text" w:semiHidden="1"/>
-    <w:lsdException w:name="No Spacing" w:uiPriority="1" w:qFormat="1"/>
-    <w:lsdException w:name="Light Shading" w:uiPriority="60"/>
-    <w:lsdException w:name="Light List" w:uiPriority="61"/>
-    <w:lsdException w:name="Light Grid" w:uiPriority="62"/>
-    <w:lsdException w:name="Medium Shading 1" w:uiPriority="63"/>
-    <w:lsdException w:name="Medium Shading 2" w:uiPriority="64"/>
-    <w:lsdException w:name="Medium List 1" w:uiPriority="65"/>
-    <w:lsdException w:name="Medium List 2" w:uiPriority="66"/>
-    <w:lsdException w:name="Medium Grid 1" w:uiPriority="67"/>
-    <w:lsdException w:name="Medium Grid 2" w:uiPriority="68"/>
-    <w:lsdException w:name="Medium Grid 3" w:uiPriority="69"/>
-    <w:lsdException w:name="Dark List" w:uiPriority="70"/>
-    <w:lsdException w:name="Colorful Shading" w:uiPriority="71"/>
-    <w:lsdException w:name="Colorful List" w:uiPriority="72"/>
-    <w:lsdException w:name="Colorful Grid" w:uiPriority="73"/>
-    <w:lsdException w:name="Light Shading Accent 1" w:uiPriority="60"/>
-    <w:lsdException w:name="Light List Accent 1" w:uiPriority="61"/>
-    <w:lsdException w:name="Light Grid Accent 1" w:uiPriority="62"/>
-    <w:lsdException w:name="Medium Shading 1 Accent 1" w:uiPriority="63"/>
-    <w:lsdException w:name="Medium Shading 2 Accent 1" w:uiPriority="64"/>
-    <w:lsdException w:name="Medium List 1 Accent 1" w:uiPriority="65"/>
-    <w:lsdException w:name="Revision" w:semiHidden="1"/>
-    <w:lsdException w:name="List Paragraph" w:uiPriority="34" w:qFormat="1"/>
-    <w:lsdException w:name="Quote" w:uiPriority="29" w:qFormat="1"/>
-    <w:lsdException w:name="Intense Quote" w:uiPriority="30" w:qFormat="1"/>
-    <w:lsdException w:name="Medium List 2 Accent 1" w:uiPriority="66"/>
-    <w:lsdException w:name="Medium Grid 1 Accent 1" w:uiPriority="67"/>
-    <w:lsdException w:name="Medium Grid 2 Accent 1" w:uiPriority="68"/>
-    <w:lsdException w:name="Medium Grid 3 Accent 1" w:uiPriority="69"/>
-    <w:lsdException w:name="Dark List Accent 1" w:uiPriority="70"/>
-    <w:lsdException w:name="Colorful Shading Accent 1" w:uiPriority="71"/>
-    <w:lsdException w:name="Colorful List Accent 1" w:uiPriority="72"/>
-    <w:lsdException w:name="Colorful Grid Accent 1" w:uiPriority="73"/>
-    <w:lsdException w:name="Light Shading Accent 2" w:uiPriority="60"/>
-    <w:lsdException w:name="Light List Accent 2" w:uiPriority="61"/>
-    <w:lsdException w:name="Light Grid Accent 2" w:uiPriority="62"/>
-    <w:lsdException w:name="Medium Shading 1 Accent 2" w:uiPriority="63"/>
-    <w:lsdException w:name="Medium Shading 2 Accent 2" w:uiPriority="64"/>
-    <w:lsdException w:name="Medium List 1 Accent 2" w:uiPriority="65"/>
-    <w:lsdException w:name="Medium List 2 Accent 2" w:uiPriority="66"/>
-    <w:lsdException w:name="Medium Grid 1 Accent 2" w:uiPriority="67"/>
-    <w:lsdException w:name="Medium Grid 2 Accent 2" w:uiPriority="68"/>
-    <w:lsdException w:name="Medium Grid 3 Accent 2" w:uiPriority="69"/>
-    <w:lsdException w:name="Dark List Accent 2" w:uiPriority="70"/>
-    <w:lsdException w:name="Colorful Shading Accent 2" w:uiPriority="71"/>
-    <w:lsdException w:name="Colorful List Accent 2" w:uiPriority="72"/>
-    <w:lsdException w:name="Colorful Grid Accent 2" w:uiPriority="73"/>
-    <w:lsdException w:name="Light Shading Accent 3" w:uiPriority="60"/>
-    <w:lsdException w:name="Light List Accent 3" w:uiPriority="61"/>
-    <w:lsdException w:name="Light Grid Accent 3" w:uiPriority="62"/>
-    <w:lsdException w:name="Medium Shading 1 Accent 3" w:uiPriority="63"/>
-    <w:lsdException w:name="Medium Shading 2 Accent 3" w:uiPriority="64"/>
-    <w:lsdException w:name="Medium List 1 Accent 3" w:uiPriority="65"/>
-    <w:lsdException w:name="Medium List 2 Accent 3" w:uiPriority="66"/>
-    <w:lsdException w:name="Medium Grid 1 Accent 3" w:uiPriority="67"/>
-    <w:lsdException w:name="Medium Grid 2 Accent 3" w:uiPriority="68"/>
-    <w:lsdException w:name="Medium Grid 3 Accent 3" w:uiPriority="69"/>
-    <w:lsdException w:name="Dark List Accent 3" w:uiPriority="70"/>
-    <w:lsdException w:name="Colorful Shading Accent 3" w:uiPriority="71"/>
-    <w:lsdException w:name="Colorful List Accent 3" w:uiPriority="72"/>
-    <w:lsdException w:name="Colorful Grid Accent 3" w:uiPriority="73"/>
-    <w:lsdException w:name="Light Shading Accent 4" w:uiPriority="60"/>
-    <w:lsdException w:name="Light List Accent 4" w:uiPriority="61"/>
-    <w:lsdException w:name="Light Grid Accent 4" w:uiPriority="62"/>
-    <w:lsdException w:name="Medium Shading 1 Accent 4" w:uiPriority="63"/>
-    <w:lsdException w:name="Medium Shading 2 Accent 4" w:uiPriority="64"/>
-    <w:lsdException w:name="Medium List 1 Accent 4" w:uiPriority="65"/>
-    <w:lsdException w:name="Medium List 2 Accent 4" w:uiPriority="66"/>
-    <w:lsdException w:name="Medium Grid 1 Accent 4" w:uiPriority="67"/>
-    <w:lsdException w:name="Medium Grid 2 Accent 4" w:uiPriority="68"/>
-    <w:lsdException w:name="Medium Grid 3 Accent 4" w:uiPriority="69"/>
-    <w:lsdException w:name="Dark List Accent 4" w:uiPriority="70"/>
-    <w:lsdException w:name="Colorful Shading Accent 4" w:uiPriority="71"/>
-    <w:lsdException w:name="Colorful List Accent 4" w:uiPriority="72"/>
-    <w:lsdException w:name="Colorful Grid Accent 4" w:uiPriority="73"/>
-    <w:lsdException w:name="Light Shading Accent 5" w:uiPriority="60"/>
-    <w:lsdException w:name="Light List Accent 5" w:uiPriority="61"/>
-    <w:lsdException w:name="Light Grid Accent 5" w:uiPriority="62"/>
-    <w:lsdException w:name="Medium Shading 1 Accent 5" w:uiPriority="63"/>
-    <w:lsdException w:name="Medium Shading 2 Accent 5" w:uiPriority="64"/>
-    <w:lsdException w:name="Medium List 1 Accent 5" w:uiPriority="65"/>
-    <w:lsdException w:name="Medium List 2 Accent 5" w:uiPriority="66"/>
-    <w:lsdException w:name="Medium Grid 1 Accent 5" w:uiPriority="67"/>
-    <w:lsdException w:name="Medium Grid 2 Accent 5" w:uiPriority="68"/>
-    <w:lsdException w:name="Medium Grid 3 Accent 5" w:uiPriority="69"/>
-    <w:lsdException w:name="Dark List Accent 5" w:uiPriority="70"/>
-    <w:lsdException w:name="Colorful Shading Accent 5" w:uiPriority="71"/>
-    <w:lsdException w:name="Colorful List Accent 5" w:uiPriority="72"/>
-    <w:lsdException w:name="Colorful Grid Accent 5" w:uiPriority="73"/>
-    <w:lsdException w:name="Light Shading Accent 6" w:uiPriority="60"/>
-    <w:lsdException w:name="Light List Accent 6" w:uiPriority="61"/>
-    <w:lsdException w:name="Light Grid Accent 6" w:uiPriority="62"/>
-    <w:lsdException w:name="Medium Shading 1 Accent 6" w:uiPriority="63"/>
-    <w:lsdException w:name="Medium Shading 2 Accent 6" w:uiPriority="64"/>
-    <w:lsdException w:name="Medium List 1 Accent 6" w:uiPriority="65"/>
-    <w:lsdException w:name="Medium List 2 Accent 6" w:uiPriority="66"/>
-    <w:lsdException w:name="Medium Grid 1 Accent 6" w:uiPriority="67"/>
-    <w:lsdException w:name="Medium Grid 2 Accent 6" w:uiPriority="68"/>
-    <w:lsdException w:name="Medium Grid 3 Accent 6" w:uiPriority="69"/>
-    <w:lsdException w:name="Dark List Accent 6" w:uiPriority="70"/>
-    <w:lsdException w:name="Colorful Shading Accent 6" w:uiPriority="71"/>
-    <w:lsdException w:name="Colorful List Accent 6" w:uiPriority="72"/>
-    <w:lsdException w:name="Colorful Grid Accent 6" w:uiPriority="73"/>
-    <w:lsdException w:name="Subtle Emphasis" w:uiPriority="19" w:qFormat="1"/>
-    <w:lsdException w:name="Intense Emphasis" w:uiPriority="21" w:qFormat="1"/>
-    <w:lsdException w:name="Subtle Reference" w:uiPriority="31" w:qFormat="1"/>
-    <w:lsdException w:name="Intense Reference" w:uiPriority="32" w:qFormat="1"/>
-    <w:lsdException w:name="Book Title" w:uiPriority="33" w:qFormat="1"/>
-    <w:lsdException w:name="Bibliography" w:semiHidden="1" w:uiPriority="37" w:unhideWhenUsed="1"/>
-    <w:lsdException w:name="TOC Heading" w:semiHidden="1" w:uiPriority="39" w:unhideWhenUsed="1" w:qFormat="1"/>
-    <w:lsdException w:name="Plain Table 1" w:uiPriority="41"/>
-    <w:lsdException w:name="Plain Table 2" w:uiPriority="42"/>
-    <w:lsdException w:name="Plain Table 3" w:uiPriority="43"/>
-    <w:lsdException w:name="Plain Table 4" w:uiPriority="44"/>
-    <w:lsdException w:name="Plain Table 5" w:uiPriority="45"/>
-    <w:lsdException w:name="Grid Table Light" w:uiPriority="40"/>
-    <w:lsdException w:name="Grid Table 1 Light" w:uiPriority="46"/>
-    <w:lsdException w:name="Grid Table 2" w:uiPriority="47"/>
-    <w:lsdException w:name="Grid Table 3" w:uiPriority="48"/>
-    <w:lsdException w:name="Grid Table 4" w:uiPriority="49"/>
-    <w:lsdException w:name="Grid Table 5 Dark" w:uiPriority="50"/>
-    <w:lsdException w:name="Grid Table 6 Colorful" w:uiPriority="51"/>
-    <w:lsdException w:name="Grid Table 7 Colorful" w:uiPriority="52"/>
-    <w:lsdException w:name="Grid Table 1 Light Accent 1" w:uiPriority="46"/>
-    <w:lsdException w:name="Grid Table 2 Accent 1" w:uiPriority="47"/>
-    <w:lsdException w:name="Grid Table 3 Accent 1" w:uiPriority="48"/>
-    <w:lsdException w:name="Grid Table 4 Accent 1" w:uiPriority="49"/>
-    <w:lsdException w:name="Grid Table 5 Dark Accent 1" w:uiPriority="50"/>
-    <w:lsdException w:name="Grid Table 6 Colorful Accent 1" w:uiPriority="51"/>
-    <w:lsdException w:name="Grid Table 7 Colorful Accent 1" w:uiPriority="52"/>
-    <w:lsdException w:name="Grid Table 1 Light Accent 2" w:uiPriority="46"/>
-    <w:lsdException w:name="Grid Table 2 Accent 2" w:uiPriority="47"/>
-    <w:lsdException w:name="Grid Table 3 Accent 2" w:uiPriority="48"/>
-    <w:lsdException w:name="Grid Table 4 Accent 2" w:uiPriority="49"/>
-    <w:lsdException w:name="Grid Table 5 Dark Accent 2" w:uiPriority="50"/>
-    <w:lsdException w:name="Grid Table 6 Colorful Accent 2" w:uiPriority="51"/>
-    <w:lsdException w:name="Grid Table 7 Colorful Accent 2" w:uiPriority="52"/>
-    <w:lsdException w:name="Grid Table 1 Light Accent 3" w:uiPriority="46"/>
-    <w:lsdException w:name="Grid Table 2 Accent 3" w:uiPriority="47"/>
-    <w:lsdException w:name="Grid Table 3 Accent 3" w:uiPriority="48"/>
-    <w:lsdException w:name="Grid Table 4 Accent 3" w:uiPriority="49"/>
-    <w:lsdException w:name="Grid Table 5 Dark Accent 3" w:uiPriority="50"/>
-    <w:lsdException w:name="Grid Table 6 Colorful Accent 3" w:uiPriority="51"/>
-    <w:lsdException w:name="Grid Table 7 Colorful Accent 3" w:uiPriority="52"/>
-    <w:lsdException w:name="Grid Table 1 Light Accent 4" w:uiPriority="46"/>
-    <w:lsdException w:name="Grid Table 2 Accent 4" w:uiPriority="47"/>
-    <w:lsdException w:name="Grid Table 3 Accent 4" w:uiPriority="48"/>
-    <w:lsdException w:name="Grid Table 4 Accent 4" w:uiPriority="49"/>
-    <w:lsdException w:name="Grid Table 5 Dark Accent 4" w:uiPriority="50"/>
-    <w:lsdException w:name="Grid Table 6 Colorful Accent 4" w:uiPriority="51"/>
-    <w:lsdException w:name="Grid Table 7 Colorful Accent 4" w:uiPriority="52"/>
-    <w:lsdException w:name="Grid Table 1 Light Accent 5" w:uiPriority="46"/>
-    <w:lsdException w:name="Grid Table 2 Accent 5" w:uiPriority="47"/>
-    <w:lsdException w:name="Grid Table 3 Accent 5" w:uiPriority="48"/>
-    <w:lsdException w:name="Grid Table 4 Accent 5" w:uiPriority="49"/>
-    <w:lsdException w:name="Grid Table 5 Dark Accent 5" w:uiPriority="50"/>
-    <w:lsdException w:name="Grid Table 6 Colorful Accent 5" w:uiPriority="51"/>
-    <w:lsdException w:name="Grid Table 7 Colorful Accent 5" w:uiPriority="52"/>
-    <w:lsdException w:name="Grid Table 1 Light Accent 6" w:uiPriority="46"/>
-    <w:lsdException w:name="Grid Table 2 Accent 6" w:uiPriority="47"/>
-    <w:lsdException w:name="Grid Table 3 Accent 6" w:uiPriority="48"/>
-    <w:lsdException w:name="Grid Table 4 Accent 6" w:uiPriority="49"/>
-    <w:lsdException w:name="Grid Table 5 Dark Accent 6" w:uiPriority="50"/>
-    <w:lsdException w:name="Grid Table 6 Colorful Accent 6" w:uiPriority="51"/>
-    <w:lsdException w:name="Grid Table 7 Colorful Accent 6" w:uiPriority="52"/>
-    <w:lsdException w:name="List Table 1 Light" w:uiPriority="46"/>
-    <w:lsdException w:name="List Table 2" w:uiPriority="47"/>
-    <w:lsdException w:name="List Table 3" w:uiPriority="48"/>
-    <w:lsdException w:name="List Table 4" w:uiPriority="49"/>
-    <w:lsdException w:name="List Table 5 Dark" w:uiPriority="50"/>
-    <w:lsdException w:name="List Table 6 Colorful" w:uiPriority="51"/>
-    <w:lsdException w:name="List Table 7 Colorful" w:uiPriority="52"/>
-    <w:lsdException w:name="List Table 1 Light Accent 1" w:uiPriority="46"/>
-    <w:lsdException w:name="List Table 2 Accent 1" w:uiPriority="47"/>
-    <w:lsdException w:name="List Table 3 Accent 1" w:uiPriority="48"/>
-    <w:lsdException w:name="List Table 4 Accent 1" w:uiPriority="49"/>
-    <w:lsdException w:name="List Table 5 Dark Accent 1" w:uiPriority="50"/>
-    <w:lsdException w:name="List Table 6 Colorful Accent 1" w:uiPriority="51"/>
-    <w:lsdException w:name="List Table 7 Colorful Accent 1" w:uiPriority="52"/>
-    <w:lsdException w:name="List Table 1 Light Accent 2" w:uiPriority="46"/>
-    <w:lsdException w:name="List Table 2 Accent 2" w:uiPriority="47"/>
-    <w:lsdException w:name="List Table 3 Accent 2" w:uiPriority="48"/>
-    <w:lsdException w:name="List Table 4 Accent 2" w:uiPriority="49"/>
-    <w:lsdException w:name="List Table 5 Dark Accent 2" w:uiPriority="50"/>
-    <w:lsdException w:name="List Table 6 Colorful Accent 2" w:uiPriority="51"/>
-    <w:lsdException w:name="List Table 7 Colorful Accent 2" w:uiPriority="52"/>
-    <w:lsdException w:name="List Table 1 Light Accent 3" w:uiPriority="46"/>
-    <w:lsdException w:name="List Table 2 Accent 3" w:uiPriority="47"/>
-    <w:lsdException w:name="List Table 3 Accent 3" w:uiPriority="48"/>
-    <w:lsdException w:name="List Table 4 Accent 3" w:uiPriority="49"/>
-    <w:lsdException w:name="List Table 5 Dark Accent 3" w:uiPriority="50"/>
-    <w:lsdException w:name="List Table 6 Colorful Accent 3" w:uiPriority="51"/>
-    <w:lsdException w:name="List Table 7 Colorful Accent 3" w:uiPriority="52"/>
-    <w:lsdException w:name="List Table 1 Light Accent 4" w:uiPriority="46"/>
-    <w:lsdException w:name="List Table 2 Accent 4" w:uiPriority="47"/>
-    <w:lsdException w:name="List Table 3 Accent 4" w:uiPriority="48"/>
-    <w:lsdException w:name="List Table 4 Accent 4" w:uiPriority="49"/>
-    <w:lsdException w:name="List Table 5 Dark Accent 4" w:uiPriority="50"/>
-    <w:lsdException w:name="List Table 6 Colorful Accent 4" w:uiPriority="51"/>
-    <w:lsdException w:name="List Table 7 Colorful Accent 4" w:uiPriority="52"/>
-    <w:lsdException w:name="List Table 1 Light Accent 5" w:uiPriority="46"/>
-    <w:lsdException w:name="List Table 2 Accent 5" w:uiPriority="47"/>
-    <w:lsdException w:name="List Table 3 Accent 5" w:uiPriority="48"/>
-    <w:lsdException w:name="List Table 4 Accent 5" w:uiPriority="49"/>
-    <w:lsdException w:name="List Table 5 Dark Accent 5" w:uiPriority="50"/>
-    <w:lsdException w:name="List Table 6 Colorful Accent 5" w:uiPriority="51"/>
-    <w:lsdException w:name="List Table 7 Colorful Accent 5" w:uiPriority="52"/>
-    <w:lsdException w:name="List Table 1 Light Accent 6" w:uiPriority="46"/>
-    <w:lsdException w:name="List Table 2 Accent 6" w:uiPriority="47"/>
-    <w:lsdException w:name="List Table 3 Accent 6" w:uiPriority="48"/>
-    <w:lsdException w:name="List Table 4 Accent 6" w:uiPriority="49"/>
-    <w:lsdException w:name="List Table 5 Dark Accent 6" w:uiPriority="50"/>
-    <w:lsdException w:name="List Table 6 Colorful Accent 6" w:uiPriority="51"/>
-    <w:lsdException w:name="List Table 7 Colorful Accent 6" w:uiPriority="52"/>
+  <w:latentStyles w:defLockedState="0" w:defUIPriority="99" w:defSemiHidden="1" w:defUnhideWhenUsed="1" w:defQFormat="0" w:count="267">
+    <w:lsdException w:name="Normal" w:semiHidden="0" w:uiPriority="0" w:unhideWhenUsed="0" w:qFormat="1"/>
+    <w:lsdException w:name="heading 1" w:semiHidden="0" w:uiPriority="9" w:unhideWhenUsed="0" w:qFormat="1"/>
+    <w:lsdException w:name="heading 2" w:uiPriority="9" w:qFormat="1"/>
+    <w:lsdException w:name="heading 3" w:uiPriority="9" w:qFormat="1"/>
+    <w:lsdException w:name="heading 4" w:uiPriority="9" w:qFormat="1"/>
+    <w:lsdException w:name="heading 5" w:uiPriority="9" w:qFormat="1"/>
+    <w:lsdException w:name="heading 6" w:uiPriority="9" w:qFormat="1"/>
+    <w:lsdException w:name="heading 7" w:uiPriority="9" w:qFormat="1"/>
+    <w:lsdException w:name="heading 8" w:uiPriority="9" w:qFormat="1"/>
+    <w:lsdException w:name="heading 9" w:uiPriority="9" w:qFormat="1"/>
+    <w:lsdException w:name="toc 1" w:uiPriority="39"/>
+    <w:lsdException w:name="toc 2" w:uiPriority="39"/>
+    <w:lsdException w:name="toc 3" w:uiPriority="39"/>
+    <w:lsdException w:name="toc 4" w:uiPriority="39"/>
+    <w:lsdException w:name="toc 5" w:uiPriority="39"/>
+    <w:lsdException w:name="toc 6" w:uiPriority="39"/>
+    <w:lsdException w:name="toc 7" w:uiPriority="39"/>
+    <w:lsdException w:name="toc 8" w:uiPriority="39"/>
+    <w:lsdException w:name="toc 9" w:uiPriority="39"/>
+    <w:lsdException w:name="caption" w:uiPriority="35" w:qFormat="1"/>
+    <w:lsdException w:name="Title" w:semiHidden="0" w:uiPriority="10" w:unhideWhenUsed="0" w:qFormat="1"/>
+    <w:lsdException w:name="Default Paragraph Font" w:uiPriority="1"/>
+    <w:lsdException w:name="Subtitle" w:semiHidden="0" w:uiPriority="11" w:unhideWhenUsed="0" w:qFormat="1"/>
+    <w:lsdException w:name="Strong" w:semiHidden="0" w:uiPriority="22" w:unhideWhenUsed="0" w:qFormat="1"/>
+    <w:lsdException w:name="Emphasis" w:semiHidden="0" w:uiPriority="20" w:unhideWhenUsed="0" w:qFormat="1"/>
+    <w:lsdException w:name="Table Grid" w:semiHidden="0" w:uiPriority="39" w:unhideWhenUsed="0"/>
+    <w:lsdException w:name="Placeholder Text" w:unhideWhenUsed="0"/>
+    <w:lsdException w:name="No Spacing" w:semiHidden="0" w:uiPriority="1" w:unhideWhenUsed="0" w:qFormat="1"/>
+    <w:lsdException w:name="Light Shading" w:semiHidden="0" w:uiPriority="60" w:unhideWhenUsed="0"/>
+    <w:lsdException w:name="Light List" w:semiHidden="0" w:uiPriority="61" w:unhideWhenUsed="0"/>
+    <w:lsdException w:name="Light Grid" w:semiHidden="0" w:uiPriority="62" w:unhideWhenUsed="0"/>
+    <w:lsdException w:name="Medium Shading 1" w:semiHidden="0" w:uiPriority="63" w:unhideWhenUsed="0"/>
+    <w:lsdException w:name="Medium Shading 2" w:semiHidden="0" w:uiPriority="64" w:unhideWhenUsed="0"/>
+    <w:lsdException w:name="Medium List 1" w:semiHidden="0" w:uiPriority="65" w:unhideWhenUsed="0"/>
+    <w:lsdException w:name="Medium List 2" w:semiHidden="0" w:uiPriority="66" w:unhideWhenUsed="0"/>
+    <w:lsdException w:name="Medium Grid 1" w:semiHidden="0" w:uiPriority="67" w:unhideWhenUsed="0"/>
+    <w:lsdException w:name="Medium Grid 2" w:semiHidden="0" w:uiPriority="68" w:unhideWhenUsed="0"/>
+    <w:lsdException w:name="Medium Grid 3" w:semiHidden="0" w:uiPriority="69" w:unhideWhenUsed="0"/>
+    <w:lsdException w:name="Dark List" w:semiHidden="0" w:uiPriority="70" w:unhideWhenUsed="0"/>
+    <w:lsdException w:name="Colorful Shading" w:semiHidden="0" w:uiPriority="71" w:unhideWhenUsed="0"/>
+    <w:lsdException w:name="Colorful List" w:semiHidden="0" w:uiPriority="72" w:unhideWhenUsed="0"/>
+    <w:lsdException w:name="Colorful Grid" w:semiHidden="0" w:uiPriority="73" w:unhideWhenUsed="0"/>
+    <w:lsdException w:name="Light Shading Accent 1" w:semiHidden="0" w:uiPriority="60" w:unhideWhenUsed="0"/>
+    <w:lsdException w:name="Light List Accent 1" w:semiHidden="0" w:uiPriority="61" w:unhideWhenUsed="0"/>
+    <w:lsdException w:name="Light Grid Accent 1" w:semiHidden="0" w:uiPriority="62" w:unhideWhenUsed="0"/>
+    <w:lsdException w:name="Medium Shading 1 Accent 1" w:semiHidden="0" w:uiPriority="63" w:unhideWhenUsed="0"/>
+    <w:lsdException w:name="Medium Shading 2 Accent 1" w:semiHidden="0" w:uiPriority="64" w:unhideWhenUsed="0"/>
+    <w:lsdException w:name="Medium List 1 Accent 1" w:semiHidden="0" w:uiPriority="65" w:unhideWhenUsed="0"/>
+    <w:lsdException w:name="Revision" w:unhideWhenUsed="0"/>
+    <w:lsdException w:name="List Paragraph" w:semiHidden="0" w:uiPriority="34" w:unhideWhenUsed="0" w:qFormat="1"/>
+    <w:lsdException w:name="Quote" w:semiHidden="0" w:uiPriority="29" w:unhideWhenUsed="0" w:qFormat="1"/>
+    <w:lsdException w:name="Intense Quote" w:semiHidden="0" w:uiPriority="30" w:unhideWhenUsed="0" w:qFormat="1"/>
+    <w:lsdException w:name="Medium List 2 Accent 1" w:semiHidden="0" w:uiPriority="66" w:unhideWhenUsed="0"/>
+    <w:lsdException w:name="Medium Grid 1 Accent 1" w:semiHidden="0" w:uiPriority="67" w:unhideWhenUsed="0"/>
+    <w:lsdException w:name="Medium Grid 2 Accent 1" w:semiHidden="0" w:uiPriority="68" w:unhideWhenUsed="0"/>
+    <w:lsdException w:name="Medium Grid 3 Accent 1" w:semiHidden="0" w:uiPriority="69" w:unhideWhenUsed="0"/>
+    <w:lsdException w:name="Dark List Accent 1" w:semiHidden="0" w:uiPriority="70" w:unhideWhenUsed="0"/>
+    <w:lsdException w:name="Colorful Shading Accent 1" w:semiHidden="0" w:uiPriority="71" w:unhideWhenUsed="0"/>
+    <w:lsdException w:name="Colorful List Accent 1" w:semiHidden="0" w:uiPriority="72" w:unhideWhenUsed="0"/>
+    <w:lsdException w:name="Colorful Grid Accent 1" w:semiHidden="0" w:uiPriority="73" w:unhideWhenUsed="0"/>
+    <w:lsdException w:name="Light Shading Accent 2" w:semiHidden="0" w:uiPriority="60" w:unhideWhenUsed="0"/>
+    <w:lsdException w:name="Light List Accent 2" w:semiHidden="0" w:uiPriority="61" w:unhideWhenUsed="0"/>
+    <w:lsdException w:name="Light Grid Accent 2" w:semiHidden="0" w:uiPriority="62" w:unhideWhenUsed="0"/>
+    <w:lsdException w:name="Medium Shading 1 Accent 2" w:semiHidden="0" w:uiPriority="63" w:unhideWhenUsed="0"/>
+    <w:lsdException w:name="Medium Shading 2 Accent 2" w:semiHidden="0" w:uiPriority="64" w:unhideWhenUsed="0"/>
+    <w:lsdException w:name="Medium List 1 Accent 2" w:semiHidden="0" w:uiPriority="65" w:unhideWhenUsed="0"/>
+    <w:lsdException w:name="Medium List 2 Accent 2" w:semiHidden="0" w:uiPriority="66" w:unhideWhenUsed="0"/>
+    <w:lsdException w:name="Medium Grid 1 Accent 2" w:semiHidden="0" w:uiPriority="67" w:unhideWhenUsed="0"/>
+    <w:lsdException w:name="Medium Grid 2 Accent 2" w:semiHidden="0" w:uiPriority="68" w:unhideWhenUsed="0"/>
+    <w:lsdException w:name="Medium Grid 3 Accent 2" w:semiHidden="0" w:uiPriority="69" w:unhideWhenUsed="0"/>
+    <w:lsdException w:name="Dark List Accent 2" w:semiHidden="0" w:uiPriority="70" w:unhideWhenUsed="0"/>
+    <w:lsdException w:name="Colorful Shading Accent 2" w:semiHidden="0" w:uiPriority="71" w:unhideWhenUsed="0"/>
+    <w:lsdException w:name="Colorful List Accent 2" w:semiHidden="0" w:uiPriority="72" w:unhideWhenUsed="0"/>
+    <w:lsdException w:name="Colorful Grid Accent 2" w:semiHidden="0" w:uiPriority="73" w:unhideWhenUsed="0"/>
+    <w:lsdException w:name="Light Shading Accent 3" w:semiHidden="0" w:uiPriority="60" w:unhideWhenUsed="0"/>
+    <w:lsdException w:name="Light List Accent 3" w:semiHidden="0" w:uiPriority="61" w:unhideWhenUsed="0"/>
+    <w:lsdException w:name="Light Grid Accent 3" w:semiHidden="0" w:uiPriority="62" w:unhideWhenUsed="0"/>
+    <w:lsdException w:name="Medium Shading 1 Accent 3" w:semiHidden="0" w:uiPriority="63" w:unhideWhenUsed="0"/>
+    <w:lsdException w:name="Medium Shading 2 Accent 3" w:semiHidden="0" w:uiPriority="64" w:unhideWhenUsed="0"/>
+    <w:lsdException w:name="Medium List 1 Accent 3" w:semiHidden="0" w:uiPriority="65" w:unhideWhenUsed="0"/>
+    <w:lsdException w:name="Medium List 2 Accent 3" w:semiHidden="0" w:uiPriority="66" w:unhideWhenUsed="0"/>
+    <w:lsdException w:name="Medium Grid 1 Accent 3" w:semiHidden="0" w:uiPriority="67" w:unhideWhenUsed="0"/>
+    <w:lsdException w:name="Medium Grid 2 Accent 3" w:semiHidden="0" w:uiPriority="68" w:unhideWhenUsed="0"/>
+    <w:lsdException w:name="Medium Grid 3 Accent 3" w:semiHidden="0" w:uiPriority="69" w:unhideWhenUsed="0"/>
+    <w:lsdException w:name="Dark List Accent 3" w:semiHidden="0" w:uiPriority="70" w:unhideWhenUsed="0"/>
+    <w:lsdException w:name="Colorful Shading Accent 3" w:semiHidden="0" w:uiPriority="71" w:unhideWhenUsed="0"/>
+    <w:lsdException w:name="Colorful List Accent 3" w:semiHidden="0" w:uiPriority="72" w:unhideWhenUsed="0"/>
+    <w:lsdException w:name="Colorful Grid Accent 3" w:semiHidden="0" w:uiPriority="73" w:unhideWhenUsed="0"/>
+    <w:lsdException w:name="Light Shading Accent 4" w:semiHidden="0" w:uiPriority="60" w:unhideWhenUsed="0"/>
+    <w:lsdException w:name="Light List Accent 4" w:semiHidden="0" w:uiPriority="61" w:unhideWhenUsed="0"/>
+    <w:lsdException w:name="Light Grid Accent 4" w:semiHidden="0" w:uiPriority="62" w:unhideWhenUsed="0"/>
+    <w:lsdException w:name="Medium Shading 1 Accent 4" w:semiHidden="0" w:uiPriority="63" w:unhideWhenUsed="0"/>
+    <w:lsdException w:name="Medium Shading 2 Accent 4" w:semiHidden="0" w:uiPriority="64" w:unhideWhenUsed="0"/>
+    <w:lsdException w:name="Medium List 1 Accent 4" w:semiHidden="0" w:uiPriority="65" w:unhideWhenUsed="0"/>
+    <w:lsdException w:name="Medium List 2 Accent 4" w:semiHidden="0" w:uiPriority="66" w:unhideWhenUsed="0"/>
+    <w:lsdException w:name="Medium Grid 1 Accent 4" w:semiHidden="0" w:uiPriority="67" w:unhideWhenUsed="0"/>
+    <w:lsdException w:name="Medium Grid 2 Accent 4" w:semiHidden="0" w:uiPriority="68" w:unhideWhenUsed="0"/>
+    <w:lsdException w:name="Medium Grid 3 Accent 4" w:semiHidden="0" w:uiPriority="69" w:unhideWhenUsed="0"/>
+    <w:lsdException w:name="Dark List Accent 4" w:semiHidden="0" w:uiPriority="70" w:unhideWhenUsed="0"/>
+    <w:lsdException w:name="Colorful Shading Accent 4" w:semiHidden="0" w:uiPriority="71" w:unhideWhenUsed="0"/>
+    <w:lsdException w:name="Colorful List Accent 4" w:semiHidden="0" w:uiPriority="72" w:unhideWhenUsed="0"/>
+    <w:lsdException w:name="Colorful Grid Accent 4" w:semiHidden="0" w:uiPriority="73" w:unhideWhenUsed="0"/>
+    <w:lsdException w:name="Light Shading Accent 5" w:semiHidden="0" w:uiPriority="60" w:unhideWhenUsed="0"/>
+    <w:lsdException w:name="Light List Accent 5" w:semiHidden="0" w:uiPriority="61" w:unhideWhenUsed="0"/>
+    <w:lsdException w:name="Light Grid Accent 5" w:semiHidden="0" w:uiPriority="62" w:unhideWhenUsed="0"/>
+    <w:lsdException w:name="Medium Shading 1 Accent 5" w:semiHidden="0" w:uiPriority="63" w:unhideWhenUsed="0"/>
+    <w:lsdException w:name="Medium Shading 2 Accent 5" w:semiHidden="0" w:uiPriority="64" w:unhideWhenUsed="0"/>
+    <w:lsdException w:name="Medium List 1 Accent 5" w:semiHidden="0" w:uiPriority="65" w:unhideWhenUsed="0"/>
+    <w:lsdException w:name="Medium List 2 Accent 5" w:semiHidden="0" w:uiPriority="66" w:unhideWhenUsed="0"/>
+    <w:lsdException w:name="Medium Grid 1 Accent 5" w:semiHidden="0" w:uiPriority="67" w:unhideWhenUsed="0"/>
+    <w:lsdException w:name="Medium Grid 2 Accent 5" w:semiHidden="0" w:uiPriority="68" w:unhideWhenUsed="0"/>
+    <w:lsdException w:name="Medium Grid 3 Accent 5" w:semiHidden="0" w:uiPriority="69" w:unhideWhenUsed="0"/>
+    <w:lsdException w:name="Dark List Accent 5" w:semiHidden="0" w:uiPriority="70" w:unhideWhenUsed="0"/>
+    <w:lsdException w:name="Colorful Shading Accent 5" w:semiHidden="0" w:uiPriority="71" w:unhideWhenUsed="0"/>
+    <w:lsdException w:name="Colorful List Accent 5" w:semiHidden="0" w:uiPriority="72" w:unhideWhenUsed="0"/>
+    <w:lsdException w:name="Colorful Grid Accent 5" w:semiHidden="0" w:uiPriority="73" w:unhideWhenUsed="0"/>
+    <w:lsdException w:name="Light Shading Accent 6" w:semiHidden="0" w:uiPriority="60" w:unhideWhenUsed="0"/>
+    <w:lsdException w:name="Light List Accent 6" w:semiHidden="0" w:uiPriority="61" w:unhideWhenUsed="0"/>
+    <w:lsdException w:name="Light Grid Accent 6" w:semiHidden="0" w:uiPriority="62" w:unhideWhenUsed="0"/>
+    <w:lsdException w:name="Medium Shading 1 Accent 6" w:semiHidden="0" w:uiPriority="63" w:unhideWhenUsed="0"/>
+    <w:lsdException w:name="Medium Shading 2 Accent 6" w:semiHidden="0" w:uiPriority="64" w:unhideWhenUsed="0"/>
+    <w:lsdException w:name="Medium List 1 Accent 6" w:semiHidden="0" w:uiPriority="65" w:unhideWhenUsed="0"/>
+    <w:lsdException w:name="Medium List 2 Accent 6" w:semiHidden="0" w:uiPriority="66" w:unhideWhenUsed="0"/>
+    <w:lsdException w:name="Medium Grid 1 Accent 6" w:semiHidden="0" w:uiPriority="67" w:unhideWhenUsed="0"/>
+    <w:lsdException w:name="Medium Grid 2 Accent 6" w:semiHidden="0" w:uiPriority="68" w:unhideWhenUsed="0"/>
+    <w:lsdException w:name="Medium Grid 3 Accent 6" w:semiHidden="0" w:uiPriority="69" w:unhideWhenUsed="0"/>
+    <w:lsdException w:name="Dark List Accent 6" w:semiHidden="0" w:uiPriority="70" w:unhideWhenUsed="0"/>
+    <w:lsdException w:name="Colorful Shading Accent 6" w:semiHidden="0" w:uiPriority="71" w:unhideWhenUsed="0"/>
+    <w:lsdException w:name="Colorful List Accent 6" w:semiHidden="0" w:uiPriority="72" w:unhideWhenUsed="0"/>
+    <w:lsdException w:name="Colorful Grid Accent 6" w:semiHidden="0" w:uiPriority="73" w:unhideWhenUsed="0"/>
+    <w:lsdException w:name="Subtle Emphasis" w:semiHidden="0" w:uiPriority="19" w:unhideWhenUsed="0" w:qFormat="1"/>
+    <w:lsdException w:name="Intense Emphasis" w:semiHidden="0" w:uiPriority="21" w:unhideWhenUsed="0" w:qFormat="1"/>
+    <w:lsdException w:name="Subtle Reference" w:semiHidden="0" w:uiPriority="31" w:unhideWhenUsed="0" w:qFormat="1"/>
+    <w:lsdException w:name="Intense Reference" w:semiHidden="0" w:uiPriority="32" w:unhideWhenUsed="0" w:qFormat="1"/>
+    <w:lsdException w:name="Book Title" w:semiHidden="0" w:uiPriority="33" w:unhideWhenUsed="0" w:qFormat="1"/>
+    <w:lsdException w:name="Bibliography" w:uiPriority="37"/>
+    <w:lsdException w:name="TOC Heading" w:uiPriority="39" w:qFormat="1"/>
   </w:latentStyles>
   <w:style w:type="paragraph" w:default="1" w:styleId="Normal">
     <w:name w:val="Normal"/>
@@ -1884,6 +2314,7 @@
       <w:spacing w:after="0" w:line="240" w:lineRule="auto"/>
     </w:pPr>
     <w:tblPr>
+      <w:tblInd w:w="0" w:type="dxa"/>
       <w:tblBorders>
         <w:top w:val="single" w:sz="4" w:space="0" w:color="auto"/>
         <w:left w:val="single" w:sz="4" w:space="0" w:color="auto"/>
@@ -1892,7 +2323,289 @@
         <w:insideH w:val="single" w:sz="4" w:space="0" w:color="auto"/>
         <w:insideV w:val="single" w:sz="4" w:space="0" w:color="auto"/>
       </w:tblBorders>
+      <w:tblCellMar>
+        <w:top w:w="0" w:type="dxa"/>
+        <w:left w:w="108" w:type="dxa"/>
+        <w:bottom w:w="0" w:type="dxa"/>
+        <w:right w:w="108" w:type="dxa"/>
+      </w:tblCellMar>
     </w:tblPr>
+  </w:style>
+  <w:style w:type="paragraph" w:styleId="BalloonText">
+    <w:name w:val="Balloon Text"/>
+    <w:basedOn w:val="Normal"/>
+    <w:link w:val="BalloonTextChar"/>
+    <w:uiPriority w:val="99"/>
+    <w:semiHidden/>
+    <w:unhideWhenUsed/>
+    <w:rsid w:val="002448C7"/>
+    <w:pPr>
+      <w:spacing w:after="0" w:line="240" w:lineRule="auto"/>
+    </w:pPr>
+    <w:rPr>
+      <w:rFonts w:ascii="Tahoma" w:hAnsi="Tahoma" w:cs="Tahoma"/>
+      <w:sz w:val="16"/>
+      <w:szCs w:val="16"/>
+    </w:rPr>
+  </w:style>
+  <w:style w:type="character" w:customStyle="1" w:styleId="BalloonTextChar">
+    <w:name w:val="Balloon Text Char"/>
+    <w:basedOn w:val="DefaultParagraphFont"/>
+    <w:link w:val="BalloonText"/>
+    <w:uiPriority w:val="99"/>
+    <w:semiHidden/>
+    <w:rsid w:val="002448C7"/>
+    <w:rPr>
+      <w:rFonts w:ascii="Tahoma" w:hAnsi="Tahoma" w:cs="Tahoma"/>
+      <w:sz w:val="16"/>
+      <w:szCs w:val="16"/>
+    </w:rPr>
+  </w:style>
+</w:styles>
+</file>
+
+<file path=word/stylesWithEffects.xml><?xml version="1.0" encoding="utf-8"?>
+<w:styles xmlns:wpc="http://schemas.microsoft.com/office/word/2010/wordprocessingCanvas" xmlns:mc="http://schemas.openxmlformats.org/markup-compatibility/2006" xmlns:o="urn:schemas-microsoft-com:office:office" xmlns:r="http://schemas.openxmlformats.org/officeDocument/2006/relationships" xmlns:m="http://schemas.openxmlformats.org/officeDocument/2006/math" xmlns:v="urn:schemas-microsoft-com:vml" xmlns:wp14="http://schemas.microsoft.com/office/word/2010/wordprocessingDrawing" xmlns:wp="http://schemas.openxmlformats.org/drawingml/2006/wordprocessingDrawing" xmlns:w10="urn:schemas-microsoft-com:office:word" xmlns:w="http://schemas.openxmlformats.org/wordprocessingml/2006/main" xmlns:w14="http://schemas.microsoft.com/office/word/2010/wordml" xmlns:wpg="http://schemas.microsoft.com/office/word/2010/wordprocessingGroup" xmlns:wpi="http://schemas.microsoft.com/office/word/2010/wordprocessingInk" xmlns:wne="http://schemas.microsoft.com/office/word/2006/wordml" xmlns:wps="http://schemas.microsoft.com/office/word/2010/wordprocessingShape" mc:Ignorable="w14 wp14">
+  <w:docDefaults>
+    <w:rPrDefault>
+      <w:rPr>
+        <w:rFonts w:asciiTheme="minorHAnsi" w:eastAsiaTheme="minorHAnsi" w:hAnsiTheme="minorHAnsi" w:cstheme="minorBidi"/>
+        <w:sz w:val="22"/>
+        <w:szCs w:val="22"/>
+        <w:lang w:val="en-US" w:eastAsia="en-US" w:bidi="ar-SA"/>
+      </w:rPr>
+    </w:rPrDefault>
+    <w:pPrDefault>
+      <w:pPr>
+        <w:spacing w:after="160" w:line="259" w:lineRule="auto"/>
+      </w:pPr>
+    </w:pPrDefault>
+  </w:docDefaults>
+  <w:latentStyles w:defLockedState="0" w:defUIPriority="99" w:defSemiHidden="1" w:defUnhideWhenUsed="1" w:defQFormat="0" w:count="267">
+    <w:lsdException w:name="Normal" w:semiHidden="0" w:uiPriority="0" w:unhideWhenUsed="0" w:qFormat="1"/>
+    <w:lsdException w:name="heading 1" w:semiHidden="0" w:uiPriority="9" w:unhideWhenUsed="0" w:qFormat="1"/>
+    <w:lsdException w:name="heading 2" w:uiPriority="9" w:qFormat="1"/>
+    <w:lsdException w:name="heading 3" w:uiPriority="9" w:qFormat="1"/>
+    <w:lsdException w:name="heading 4" w:uiPriority="9" w:qFormat="1"/>
+    <w:lsdException w:name="heading 5" w:uiPriority="9" w:qFormat="1"/>
+    <w:lsdException w:name="heading 6" w:uiPriority="9" w:qFormat="1"/>
+    <w:lsdException w:name="heading 7" w:uiPriority="9" w:qFormat="1"/>
+    <w:lsdException w:name="heading 8" w:uiPriority="9" w:qFormat="1"/>
+    <w:lsdException w:name="heading 9" w:uiPriority="9" w:qFormat="1"/>
+    <w:lsdException w:name="toc 1" w:uiPriority="39"/>
+    <w:lsdException w:name="toc 2" w:uiPriority="39"/>
+    <w:lsdException w:name="toc 3" w:uiPriority="39"/>
+    <w:lsdException w:name="toc 4" w:uiPriority="39"/>
+    <w:lsdException w:name="toc 5" w:uiPriority="39"/>
+    <w:lsdException w:name="toc 6" w:uiPriority="39"/>
+    <w:lsdException w:name="toc 7" w:uiPriority="39"/>
+    <w:lsdException w:name="toc 8" w:uiPriority="39"/>
+    <w:lsdException w:name="toc 9" w:uiPriority="39"/>
+    <w:lsdException w:name="caption" w:uiPriority="35" w:qFormat="1"/>
+    <w:lsdException w:name="Title" w:semiHidden="0" w:uiPriority="10" w:unhideWhenUsed="0" w:qFormat="1"/>
+    <w:lsdException w:name="Default Paragraph Font" w:uiPriority="1"/>
+    <w:lsdException w:name="Subtitle" w:semiHidden="0" w:uiPriority="11" w:unhideWhenUsed="0" w:qFormat="1"/>
+    <w:lsdException w:name="Strong" w:semiHidden="0" w:uiPriority="22" w:unhideWhenUsed="0" w:qFormat="1"/>
+    <w:lsdException w:name="Emphasis" w:semiHidden="0" w:uiPriority="20" w:unhideWhenUsed="0" w:qFormat="1"/>
+    <w:lsdException w:name="Table Grid" w:semiHidden="0" w:uiPriority="39" w:unhideWhenUsed="0"/>
+    <w:lsdException w:name="Placeholder Text" w:unhideWhenUsed="0"/>
+    <w:lsdException w:name="No Spacing" w:semiHidden="0" w:uiPriority="1" w:unhideWhenUsed="0" w:qFormat="1"/>
+    <w:lsdException w:name="Light Shading" w:semiHidden="0" w:uiPriority="60" w:unhideWhenUsed="0"/>
+    <w:lsdException w:name="Light List" w:semiHidden="0" w:uiPriority="61" w:unhideWhenUsed="0"/>
+    <w:lsdException w:name="Light Grid" w:semiHidden="0" w:uiPriority="62" w:unhideWhenUsed="0"/>
+    <w:lsdException w:name="Medium Shading 1" w:semiHidden="0" w:uiPriority="63" w:unhideWhenUsed="0"/>
+    <w:lsdException w:name="Medium Shading 2" w:semiHidden="0" w:uiPriority="64" w:unhideWhenUsed="0"/>
+    <w:lsdException w:name="Medium List 1" w:semiHidden="0" w:uiPriority="65" w:unhideWhenUsed="0"/>
+    <w:lsdException w:name="Medium List 2" w:semiHidden="0" w:uiPriority="66" w:unhideWhenUsed="0"/>
+    <w:lsdException w:name="Medium Grid 1" w:semiHidden="0" w:uiPriority="67" w:unhideWhenUsed="0"/>
+    <w:lsdException w:name="Medium Grid 2" w:semiHidden="0" w:uiPriority="68" w:unhideWhenUsed="0"/>
+    <w:lsdException w:name="Medium Grid 3" w:semiHidden="0" w:uiPriority="69" w:unhideWhenUsed="0"/>
+    <w:lsdException w:name="Dark List" w:semiHidden="0" w:uiPriority="70" w:unhideWhenUsed="0"/>
+    <w:lsdException w:name="Colorful Shading" w:semiHidden="0" w:uiPriority="71" w:unhideWhenUsed="0"/>
+    <w:lsdException w:name="Colorful List" w:semiHidden="0" w:uiPriority="72" w:unhideWhenUsed="0"/>
+    <w:lsdException w:name="Colorful Grid" w:semiHidden="0" w:uiPriority="73" w:unhideWhenUsed="0"/>
+    <w:lsdException w:name="Light Shading Accent 1" w:semiHidden="0" w:uiPriority="60" w:unhideWhenUsed="0"/>
+    <w:lsdException w:name="Light List Accent 1" w:semiHidden="0" w:uiPriority="61" w:unhideWhenUsed="0"/>
+    <w:lsdException w:name="Light Grid Accent 1" w:semiHidden="0" w:uiPriority="62" w:unhideWhenUsed="0"/>
+    <w:lsdException w:name="Medium Shading 1 Accent 1" w:semiHidden="0" w:uiPriority="63" w:unhideWhenUsed="0"/>
+    <w:lsdException w:name="Medium Shading 2 Accent 1" w:semiHidden="0" w:uiPriority="64" w:unhideWhenUsed="0"/>
+    <w:lsdException w:name="Medium List 1 Accent 1" w:semiHidden="0" w:uiPriority="65" w:unhideWhenUsed="0"/>
+    <w:lsdException w:name="Revision" w:unhideWhenUsed="0"/>
+    <w:lsdException w:name="List Paragraph" w:semiHidden="0" w:uiPriority="34" w:unhideWhenUsed="0" w:qFormat="1"/>
+    <w:lsdException w:name="Quote" w:semiHidden="0" w:uiPriority="29" w:unhideWhenUsed="0" w:qFormat="1"/>
+    <w:lsdException w:name="Intense Quote" w:semiHidden="0" w:uiPriority="30" w:unhideWhenUsed="0" w:qFormat="1"/>
+    <w:lsdException w:name="Medium List 2 Accent 1" w:semiHidden="0" w:uiPriority="66" w:unhideWhenUsed="0"/>
+    <w:lsdException w:name="Medium Grid 1 Accent 1" w:semiHidden="0" w:uiPriority="67" w:unhideWhenUsed="0"/>
+    <w:lsdException w:name="Medium Grid 2 Accent 1" w:semiHidden="0" w:uiPriority="68" w:unhideWhenUsed="0"/>
+    <w:lsdException w:name="Medium Grid 3 Accent 1" w:semiHidden="0" w:uiPriority="69" w:unhideWhenUsed="0"/>
+    <w:lsdException w:name="Dark List Accent 1" w:semiHidden="0" w:uiPriority="70" w:unhideWhenUsed="0"/>
+    <w:lsdException w:name="Colorful Shading Accent 1" w:semiHidden="0" w:uiPriority="71" w:unhideWhenUsed="0"/>
+    <w:lsdException w:name="Colorful List Accent 1" w:semiHidden="0" w:uiPriority="72" w:unhideWhenUsed="0"/>
+    <w:lsdException w:name="Colorful Grid Accent 1" w:semiHidden="0" w:uiPriority="73" w:unhideWhenUsed="0"/>
+    <w:lsdException w:name="Light Shading Accent 2" w:semiHidden="0" w:uiPriority="60" w:unhideWhenUsed="0"/>
+    <w:lsdException w:name="Light List Accent 2" w:semiHidden="0" w:uiPriority="61" w:unhideWhenUsed="0"/>
+    <w:lsdException w:name="Light Grid Accent 2" w:semiHidden="0" w:uiPriority="62" w:unhideWhenUsed="0"/>
+    <w:lsdException w:name="Medium Shading 1 Accent 2" w:semiHidden="0" w:uiPriority="63" w:unhideWhenUsed="0"/>
+    <w:lsdException w:name="Medium Shading 2 Accent 2" w:semiHidden="0" w:uiPriority="64" w:unhideWhenUsed="0"/>
+    <w:lsdException w:name="Medium List 1 Accent 2" w:semiHidden="0" w:uiPriority="65" w:unhideWhenUsed="0"/>
+    <w:lsdException w:name="Medium List 2 Accent 2" w:semiHidden="0" w:uiPriority="66" w:unhideWhenUsed="0"/>
+    <w:lsdException w:name="Medium Grid 1 Accent 2" w:semiHidden="0" w:uiPriority="67" w:unhideWhenUsed="0"/>
+    <w:lsdException w:name="Medium Grid 2 Accent 2" w:semiHidden="0" w:uiPriority="68" w:unhideWhenUsed="0"/>
+    <w:lsdException w:name="Medium Grid 3 Accent 2" w:semiHidden="0" w:uiPriority="69" w:unhideWhenUsed="0"/>
+    <w:lsdException w:name="Dark List Accent 2" w:semiHidden="0" w:uiPriority="70" w:unhideWhenUsed="0"/>
+    <w:lsdException w:name="Colorful Shading Accent 2" w:semiHidden="0" w:uiPriority="71" w:unhideWhenUsed="0"/>
+    <w:lsdException w:name="Colorful List Accent 2" w:semiHidden="0" w:uiPriority="72" w:unhideWhenUsed="0"/>
+    <w:lsdException w:name="Colorful Grid Accent 2" w:semiHidden="0" w:uiPriority="73" w:unhideWhenUsed="0"/>
+    <w:lsdException w:name="Light Shading Accent 3" w:semiHidden="0" w:uiPriority="60" w:unhideWhenUsed="0"/>
+    <w:lsdException w:name="Light List Accent 3" w:semiHidden="0" w:uiPriority="61" w:unhideWhenUsed="0"/>
+    <w:lsdException w:name="Light Grid Accent 3" w:semiHidden="0" w:uiPriority="62" w:unhideWhenUsed="0"/>
+    <w:lsdException w:name="Medium Shading 1 Accent 3" w:semiHidden="0" w:uiPriority="63" w:unhideWhenUsed="0"/>
+    <w:lsdException w:name="Medium Shading 2 Accent 3" w:semiHidden="0" w:uiPriority="64" w:unhideWhenUsed="0"/>
+    <w:lsdException w:name="Medium List 1 Accent 3" w:semiHidden="0" w:uiPriority="65" w:unhideWhenUsed="0"/>
+    <w:lsdException w:name="Medium List 2 Accent 3" w:semiHidden="0" w:uiPriority="66" w:unhideWhenUsed="0"/>
+    <w:lsdException w:name="Medium Grid 1 Accent 3" w:semiHidden="0" w:uiPriority="67" w:unhideWhenUsed="0"/>
+    <w:lsdException w:name="Medium Grid 2 Accent 3" w:semiHidden="0" w:uiPriority="68" w:unhideWhenUsed="0"/>
+    <w:lsdException w:name="Medium Grid 3 Accent 3" w:semiHidden="0" w:uiPriority="69" w:unhideWhenUsed="0"/>
+    <w:lsdException w:name="Dark List Accent 3" w:semiHidden="0" w:uiPriority="70" w:unhideWhenUsed="0"/>
+    <w:lsdException w:name="Colorful Shading Accent 3" w:semiHidden="0" w:uiPriority="71" w:unhideWhenUsed="0"/>
+    <w:lsdException w:name="Colorful List Accent 3" w:semiHidden="0" w:uiPriority="72" w:unhideWhenUsed="0"/>
+    <w:lsdException w:name="Colorful Grid Accent 3" w:semiHidden="0" w:uiPriority="73" w:unhideWhenUsed="0"/>
+    <w:lsdException w:name="Light Shading Accent 4" w:semiHidden="0" w:uiPriority="60" w:unhideWhenUsed="0"/>
+    <w:lsdException w:name="Light List Accent 4" w:semiHidden="0" w:uiPriority="61" w:unhideWhenUsed="0"/>
+    <w:lsdException w:name="Light Grid Accent 4" w:semiHidden="0" w:uiPriority="62" w:unhideWhenUsed="0"/>
+    <w:lsdException w:name="Medium Shading 1 Accent 4" w:semiHidden="0" w:uiPriority="63" w:unhideWhenUsed="0"/>
+    <w:lsdException w:name="Medium Shading 2 Accent 4" w:semiHidden="0" w:uiPriority="64" w:unhideWhenUsed="0"/>
+    <w:lsdException w:name="Medium List 1 Accent 4" w:semiHidden="0" w:uiPriority="65" w:unhideWhenUsed="0"/>
+    <w:lsdException w:name="Medium List 2 Accent 4" w:semiHidden="0" w:uiPriority="66" w:unhideWhenUsed="0"/>
+    <w:lsdException w:name="Medium Grid 1 Accent 4" w:semiHidden="0" w:uiPriority="67" w:unhideWhenUsed="0"/>
+    <w:lsdException w:name="Medium Grid 2 Accent 4" w:semiHidden="0" w:uiPriority="68" w:unhideWhenUsed="0"/>
+    <w:lsdException w:name="Medium Grid 3 Accent 4" w:semiHidden="0" w:uiPriority="69" w:unhideWhenUsed="0"/>
+    <w:lsdException w:name="Dark List Accent 4" w:semiHidden="0" w:uiPriority="70" w:unhideWhenUsed="0"/>
+    <w:lsdException w:name="Colorful Shading Accent 4" w:semiHidden="0" w:uiPriority="71" w:unhideWhenUsed="0"/>
+    <w:lsdException w:name="Colorful List Accent 4" w:semiHidden="0" w:uiPriority="72" w:unhideWhenUsed="0"/>
+    <w:lsdException w:name="Colorful Grid Accent 4" w:semiHidden="0" w:uiPriority="73" w:unhideWhenUsed="0"/>
+    <w:lsdException w:name="Light Shading Accent 5" w:semiHidden="0" w:uiPriority="60" w:unhideWhenUsed="0"/>
+    <w:lsdException w:name="Light List Accent 5" w:semiHidden="0" w:uiPriority="61" w:unhideWhenUsed="0"/>
+    <w:lsdException w:name="Light Grid Accent 5" w:semiHidden="0" w:uiPriority="62" w:unhideWhenUsed="0"/>
+    <w:lsdException w:name="Medium Shading 1 Accent 5" w:semiHidden="0" w:uiPriority="63" w:unhideWhenUsed="0"/>
+    <w:lsdException w:name="Medium Shading 2 Accent 5" w:semiHidden="0" w:uiPriority="64" w:unhideWhenUsed="0"/>
+    <w:lsdException w:name="Medium List 1 Accent 5" w:semiHidden="0" w:uiPriority="65" w:unhideWhenUsed="0"/>
+    <w:lsdException w:name="Medium List 2 Accent 5" w:semiHidden="0" w:uiPriority="66" w:unhideWhenUsed="0"/>
+    <w:lsdException w:name="Medium Grid 1 Accent 5" w:semiHidden="0" w:uiPriority="67" w:unhideWhenUsed="0"/>
+    <w:lsdException w:name="Medium Grid 2 Accent 5" w:semiHidden="0" w:uiPriority="68" w:unhideWhenUsed="0"/>
+    <w:lsdException w:name="Medium Grid 3 Accent 5" w:semiHidden="0" w:uiPriority="69" w:unhideWhenUsed="0"/>
+    <w:lsdException w:name="Dark List Accent 5" w:semiHidden="0" w:uiPriority="70" w:unhideWhenUsed="0"/>
+    <w:lsdException w:name="Colorful Shading Accent 5" w:semiHidden="0" w:uiPriority="71" w:unhideWhenUsed="0"/>
+    <w:lsdException w:name="Colorful List Accent 5" w:semiHidden="0" w:uiPriority="72" w:unhideWhenUsed="0"/>
+    <w:lsdException w:name="Colorful Grid Accent 5" w:semiHidden="0" w:uiPriority="73" w:unhideWhenUsed="0"/>
+    <w:lsdException w:name="Light Shading Accent 6" w:semiHidden="0" w:uiPriority="60" w:unhideWhenUsed="0"/>
+    <w:lsdException w:name="Light List Accent 6" w:semiHidden="0" w:uiPriority="61" w:unhideWhenUsed="0"/>
+    <w:lsdException w:name="Light Grid Accent 6" w:semiHidden="0" w:uiPriority="62" w:unhideWhenUsed="0"/>
+    <w:lsdException w:name="Medium Shading 1 Accent 6" w:semiHidden="0" w:uiPriority="63" w:unhideWhenUsed="0"/>
+    <w:lsdException w:name="Medium Shading 2 Accent 6" w:semiHidden="0" w:uiPriority="64" w:unhideWhenUsed="0"/>
+    <w:lsdException w:name="Medium List 1 Accent 6" w:semiHidden="0" w:uiPriority="65" w:unhideWhenUsed="0"/>
+    <w:lsdException w:name="Medium List 2 Accent 6" w:semiHidden="0" w:uiPriority="66" w:unhideWhenUsed="0"/>
+    <w:lsdException w:name="Medium Grid 1 Accent 6" w:semiHidden="0" w:uiPriority="67" w:unhideWhenUsed="0"/>
+    <w:lsdException w:name="Medium Grid 2 Accent 6" w:semiHidden="0" w:uiPriority="68" w:unhideWhenUsed="0"/>
+    <w:lsdException w:name="Medium Grid 3 Accent 6" w:semiHidden="0" w:uiPriority="69" w:unhideWhenUsed="0"/>
+    <w:lsdException w:name="Dark List Accent 6" w:semiHidden="0" w:uiPriority="70" w:unhideWhenUsed="0"/>
+    <w:lsdException w:name="Colorful Shading Accent 6" w:semiHidden="0" w:uiPriority="71" w:unhideWhenUsed="0"/>
+    <w:lsdException w:name="Colorful List Accent 6" w:semiHidden="0" w:uiPriority="72" w:unhideWhenUsed="0"/>
+    <w:lsdException w:name="Colorful Grid Accent 6" w:semiHidden="0" w:uiPriority="73" w:unhideWhenUsed="0"/>
+    <w:lsdException w:name="Subtle Emphasis" w:semiHidden="0" w:uiPriority="19" w:unhideWhenUsed="0" w:qFormat="1"/>
+    <w:lsdException w:name="Intense Emphasis" w:semiHidden="0" w:uiPriority="21" w:unhideWhenUsed="0" w:qFormat="1"/>
+    <w:lsdException w:name="Subtle Reference" w:semiHidden="0" w:uiPriority="31" w:unhideWhenUsed="0" w:qFormat="1"/>
+    <w:lsdException w:name="Intense Reference" w:semiHidden="0" w:uiPriority="32" w:unhideWhenUsed="0" w:qFormat="1"/>
+    <w:lsdException w:name="Book Title" w:semiHidden="0" w:uiPriority="33" w:unhideWhenUsed="0" w:qFormat="1"/>
+    <w:lsdException w:name="Bibliography" w:uiPriority="37"/>
+    <w:lsdException w:name="TOC Heading" w:uiPriority="39" w:qFormat="1"/>
+  </w:latentStyles>
+  <w:style w:type="paragraph" w:default="1" w:styleId="Normal">
+    <w:name w:val="Normal"/>
+    <w:qFormat/>
+  </w:style>
+  <w:style w:type="character" w:default="1" w:styleId="DefaultParagraphFont">
+    <w:name w:val="Default Paragraph Font"/>
+    <w:uiPriority w:val="1"/>
+    <w:semiHidden/>
+    <w:unhideWhenUsed/>
+  </w:style>
+  <w:style w:type="table" w:default="1" w:styleId="TableNormal">
+    <w:name w:val="Normal Table"/>
+    <w:uiPriority w:val="99"/>
+    <w:semiHidden/>
+    <w:unhideWhenUsed/>
+    <w:tblPr>
+      <w:tblInd w:w="0" w:type="dxa"/>
+      <w:tblCellMar>
+        <w:top w:w="0" w:type="dxa"/>
+        <w:left w:w="108" w:type="dxa"/>
+        <w:bottom w:w="0" w:type="dxa"/>
+        <w:right w:w="108" w:type="dxa"/>
+      </w:tblCellMar>
+    </w:tblPr>
+  </w:style>
+  <w:style w:type="numbering" w:default="1" w:styleId="NoList">
+    <w:name w:val="No List"/>
+    <w:uiPriority w:val="99"/>
+    <w:semiHidden/>
+    <w:unhideWhenUsed/>
+  </w:style>
+  <w:style w:type="table" w:styleId="TableGrid">
+    <w:name w:val="Table Grid"/>
+    <w:basedOn w:val="TableNormal"/>
+    <w:uiPriority w:val="39"/>
+    <w:rsid w:val="00D35702"/>
+    <w:pPr>
+      <w:spacing w:after="0" w:line="240" w:lineRule="auto"/>
+    </w:pPr>
+    <w:tblPr>
+      <w:tblInd w:w="0" w:type="dxa"/>
+      <w:tblBorders>
+        <w:top w:val="single" w:sz="4" w:space="0" w:color="auto"/>
+        <w:left w:val="single" w:sz="4" w:space="0" w:color="auto"/>
+        <w:bottom w:val="single" w:sz="4" w:space="0" w:color="auto"/>
+        <w:right w:val="single" w:sz="4" w:space="0" w:color="auto"/>
+        <w:insideH w:val="single" w:sz="4" w:space="0" w:color="auto"/>
+        <w:insideV w:val="single" w:sz="4" w:space="0" w:color="auto"/>
+      </w:tblBorders>
+      <w:tblCellMar>
+        <w:top w:w="0" w:type="dxa"/>
+        <w:left w:w="108" w:type="dxa"/>
+        <w:bottom w:w="0" w:type="dxa"/>
+        <w:right w:w="108" w:type="dxa"/>
+      </w:tblCellMar>
+    </w:tblPr>
+  </w:style>
+  <w:style w:type="paragraph" w:styleId="BalloonText">
+    <w:name w:val="Balloon Text"/>
+    <w:basedOn w:val="Normal"/>
+    <w:link w:val="BalloonTextChar"/>
+    <w:uiPriority w:val="99"/>
+    <w:semiHidden/>
+    <w:unhideWhenUsed/>
+    <w:rsid w:val="002448C7"/>
+    <w:pPr>
+      <w:spacing w:after="0" w:line="240" w:lineRule="auto"/>
+    </w:pPr>
+    <w:rPr>
+      <w:rFonts w:ascii="Tahoma" w:hAnsi="Tahoma" w:cs="Tahoma"/>
+      <w:sz w:val="16"/>
+      <w:szCs w:val="16"/>
+    </w:rPr>
+  </w:style>
+  <w:style w:type="character" w:customStyle="1" w:styleId="BalloonTextChar">
+    <w:name w:val="Balloon Text Char"/>
+    <w:basedOn w:val="DefaultParagraphFont"/>
+    <w:link w:val="BalloonText"/>
+    <w:uiPriority w:val="99"/>
+    <w:semiHidden/>
+    <w:rsid w:val="002448C7"/>
+    <w:rPr>
+      <w:rFonts w:ascii="Tahoma" w:hAnsi="Tahoma" w:cs="Tahoma"/>
+      <w:sz w:val="16"/>
+      <w:szCs w:val="16"/>
+    </w:rPr>
   </w:style>
 </w:styles>
 </file>
@@ -1940,7 +2653,7 @@
     </a:clrScheme>
     <a:fontScheme name="Office">
       <a:majorFont>
-        <a:latin typeface="Calibri Light" panose="020F0302020204030204"/>
+        <a:latin typeface="Calibri Light"/>
         <a:ea typeface=""/>
         <a:cs typeface=""/>
         <a:font script="Jpan" typeface="ＭＳ ゴシック"/>
@@ -1975,7 +2688,7 @@
         <a:font script="Geor" typeface="Sylfaen"/>
       </a:majorFont>
       <a:minorFont>
-        <a:latin typeface="Calibri" panose="020F0502020204030204"/>
+        <a:latin typeface="Calibri"/>
         <a:ea typeface=""/>
         <a:cs typeface=""/>
         <a:font script="Jpan" typeface="ＭＳ 明朝"/>
@@ -2152,7 +2865,7 @@
   <a:extraClrSchemeLst/>
   <a:extLst>
     <a:ext uri="{05A4C25C-085E-4340-85A3-A5531E510DB2}">
-      <thm15:themeFamily xmlns:thm15="http://schemas.microsoft.com/office/thememl/2012/main" name="Office Theme" id="{62F939B6-93AF-4DB8-9C6B-D6C7DFDC589F}" vid="{4A3C46E8-61CC-4603-A589-7422A47A8E4A}"/>
+      <thm15:themeFamily xmlns:thm15="http://schemas.microsoft.com/office/thememl/2012/main" xmlns="" name="Office Theme" id="{62F939B6-93AF-4DB8-9C6B-D6C7DFDC589F}" vid="{4A3C46E8-61CC-4603-A589-7422A47A8E4A}"/>
     </a:ext>
   </a:extLst>
 </a:theme>

</xml_diff>

<commit_message>
added fuction definitions to pdr
</commit_message>
<xml_diff>
--- a/final/documentation/PDR.docx
+++ b/final/documentation/PDR.docx
@@ -669,8 +669,6 @@
         </w:rPr>
         <w:t>Additionally, structuring our code in this manner should allow for easy debugging.</w:t>
       </w:r>
-      <w:bookmarkStart w:id="0" w:name="_GoBack"/>
-      <w:bookmarkEnd w:id="0"/>
     </w:p>
     <w:p>
       <w:pPr>
@@ -720,7 +718,6 @@
     </w:p>
     <w:p>
       <w:pPr>
-        <w:ind w:firstLine="720"/>
         <w:rPr>
           <w:rFonts w:ascii="Times New Roman" w:hAnsi="Times New Roman" w:cs="Times New Roman"/>
           <w:sz w:val="24"/>
@@ -733,26 +730,26 @@
         </w:rPr>
         <w:lastRenderedPageBreak/>
         <w:drawing>
-          <wp:anchor distT="0" distB="0" distL="114300" distR="114300" simplePos="0" relativeHeight="251658240" behindDoc="1" locked="0" layoutInCell="1" allowOverlap="1" wp14:anchorId="17695C40" wp14:editId="4004BD05">
+          <wp:anchor distT="0" distB="0" distL="114300" distR="114300" simplePos="0" relativeHeight="251662336" behindDoc="1" locked="0" layoutInCell="1" allowOverlap="1" wp14:anchorId="691179CC" wp14:editId="5E7A6811">
             <wp:simplePos x="0" y="0"/>
             <wp:positionH relativeFrom="column">
-              <wp:posOffset>4546600</wp:posOffset>
+              <wp:posOffset>2257425</wp:posOffset>
             </wp:positionH>
             <wp:positionV relativeFrom="paragraph">
-              <wp:posOffset>-180975</wp:posOffset>
+              <wp:posOffset>2583180</wp:posOffset>
             </wp:positionV>
-            <wp:extent cx="1962150" cy="4572000"/>
-            <wp:effectExtent l="0" t="0" r="0" b="0"/>
+            <wp:extent cx="1609725" cy="4857750"/>
+            <wp:effectExtent l="0" t="0" r="9525" b="0"/>
             <wp:wrapTight wrapText="bothSides">
               <wp:wrapPolygon edited="0">
                 <wp:start x="0" y="0"/>
-                <wp:lineTo x="0" y="21510"/>
-                <wp:lineTo x="16777" y="21510"/>
-                <wp:lineTo x="16777" y="0"/>
+                <wp:lineTo x="0" y="21515"/>
+                <wp:lineTo x="21472" y="21515"/>
+                <wp:lineTo x="21472" y="0"/>
                 <wp:lineTo x="0" y="0"/>
               </wp:wrapPolygon>
             </wp:wrapTight>
-            <wp:docPr id="1" name="Picture 1"/>
+            <wp:docPr id="13" name="Picture 13"/>
             <wp:cNvGraphicFramePr>
               <a:graphicFrameLocks xmlns:a="http://schemas.openxmlformats.org/drawingml/2006/main" noChangeAspect="1"/>
             </wp:cNvGraphicFramePr>
@@ -763,7 +760,7 @@
                     <pic:cNvPr id="0" name=""/>
                     <pic:cNvPicPr/>
                   </pic:nvPicPr>
-                  <pic:blipFill rotWithShape="1">
+                  <pic:blipFill>
                     <a:blip r:embed="rId5">
                       <a:extLst>
                         <a:ext uri="{28A0092B-C50C-407E-A947-70E740481C1C}">
@@ -771,25 +768,18 @@
                         </a:ext>
                       </a:extLst>
                     </a:blip>
-                    <a:srcRect r="-31209"/>
-                    <a:stretch/>
+                    <a:stretch>
+                      <a:fillRect/>
+                    </a:stretch>
                   </pic:blipFill>
-                  <pic:spPr bwMode="auto">
+                  <pic:spPr>
                     <a:xfrm>
                       <a:off x="0" y="0"/>
-                      <a:ext cx="1962150" cy="4572000"/>
+                      <a:ext cx="1609725" cy="4857750"/>
                     </a:xfrm>
                     <a:prstGeom prst="rect">
                       <a:avLst/>
                     </a:prstGeom>
-                    <a:ln>
-                      <a:noFill/>
-                    </a:ln>
-                    <a:extLst>
-                      <a:ext uri="{53640926-AAD7-44D8-BBD7-CCE9431645EC}">
-                        <a14:shadowObscured xmlns:a14="http://schemas.microsoft.com/office/drawing/2010/main"/>
-                      </a:ext>
-                    </a:extLst>
                   </pic:spPr>
                 </pic:pic>
               </a:graphicData>
@@ -810,15 +800,15 @@
         <mc:AlternateContent>
           <mc:Choice Requires="wpg">
             <w:drawing>
-              <wp:anchor distT="0" distB="0" distL="114300" distR="114300" simplePos="0" relativeHeight="251660288" behindDoc="0" locked="0" layoutInCell="1" allowOverlap="1" wp14:anchorId="1D24646F" wp14:editId="182DB172">
+              <wp:anchor distT="0" distB="0" distL="114300" distR="114300" simplePos="0" relativeHeight="251660288" behindDoc="0" locked="0" layoutInCell="1" allowOverlap="1" wp14:anchorId="449AE506" wp14:editId="0550F418">
                 <wp:simplePos x="0" y="0"/>
                 <wp:positionH relativeFrom="column">
-                  <wp:posOffset>-294198</wp:posOffset>
+                  <wp:posOffset>269875</wp:posOffset>
                 </wp:positionH>
                 <wp:positionV relativeFrom="paragraph">
-                  <wp:posOffset>1725433</wp:posOffset>
+                  <wp:posOffset>2583180</wp:posOffset>
                 </wp:positionV>
-                <wp:extent cx="1574358" cy="5144494"/>
+                <wp:extent cx="1574165" cy="5144135"/>
                 <wp:effectExtent l="0" t="0" r="6985" b="0"/>
                 <wp:wrapTight wrapText="bothSides">
                   <wp:wrapPolygon edited="0">
@@ -841,7 +831,7 @@
                       <wpg:grpSpPr>
                         <a:xfrm>
                           <a:off x="0" y="0"/>
-                          <a:ext cx="1574358" cy="5144494"/>
+                          <a:ext cx="1574165" cy="5144135"/>
                           <a:chOff x="0" y="0"/>
                           <a:chExt cx="1574358" cy="5144494"/>
                         </a:xfrm>
@@ -919,7 +909,7 @@
           </mc:Choice>
           <mc:Fallback>
             <w:pict>
-              <v:group id="Group 12" o:spid="_x0000_s1026" style="position:absolute;margin-left:-23.15pt;margin-top:135.85pt;width:123.95pt;height:405.1pt;z-index:251660288" coordsize="15743,51444" o:gfxdata="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">
+              <v:group id="Group 12" o:spid="_x0000_s1026" style="position:absolute;margin-left:21.25pt;margin-top:203.4pt;width:123.95pt;height:405.05pt;z-index:251660288" coordsize="15743,51444" o:gfxdata="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">
                 <v:shapetype id="_x0000_t75" coordsize="21600,21600" o:spt="75" o:preferrelative="t" path="m@4@5l@4@11@9@11@9@5xe" filled="f" stroked="f">
                   <v:stroke joinstyle="miter"/>
                   <v:formulas>
@@ -958,13 +948,13 @@
           <w:noProof/>
         </w:rPr>
         <w:drawing>
-          <wp:anchor distT="0" distB="0" distL="114300" distR="114300" simplePos="0" relativeHeight="251661312" behindDoc="1" locked="0" layoutInCell="1" allowOverlap="1" wp14:anchorId="2BFD21F4" wp14:editId="290C68AE">
+          <wp:anchor distT="0" distB="0" distL="114300" distR="114300" simplePos="0" relativeHeight="251661312" behindDoc="1" locked="0" layoutInCell="1" allowOverlap="1" wp14:anchorId="0DB0F930" wp14:editId="59547051">
             <wp:simplePos x="0" y="0"/>
             <wp:positionH relativeFrom="column">
-              <wp:posOffset>1276350</wp:posOffset>
+              <wp:posOffset>2341245</wp:posOffset>
             </wp:positionH>
             <wp:positionV relativeFrom="paragraph">
-              <wp:posOffset>1728470</wp:posOffset>
+              <wp:posOffset>2506980</wp:posOffset>
             </wp:positionV>
             <wp:extent cx="1524000" cy="4410075"/>
             <wp:effectExtent l="0" t="0" r="0" b="9525"/>
@@ -1025,132 +1015,76 @@
         <w:rPr>
           <w:noProof/>
         </w:rPr>
-        <mc:AlternateContent>
-          <mc:Choice Requires="wpg">
-            <w:drawing>
-              <wp:anchor distT="0" distB="0" distL="114300" distR="114300" simplePos="0" relativeHeight="251664384" behindDoc="0" locked="0" layoutInCell="1" allowOverlap="1" wp14:anchorId="5C18A949" wp14:editId="392339B3">
-                <wp:simplePos x="0" y="0"/>
-                <wp:positionH relativeFrom="column">
-                  <wp:posOffset>2807335</wp:posOffset>
-                </wp:positionH>
-                <wp:positionV relativeFrom="paragraph">
-                  <wp:posOffset>1676400</wp:posOffset>
-                </wp:positionV>
-                <wp:extent cx="1628775" cy="5509895"/>
-                <wp:effectExtent l="0" t="0" r="9525" b="0"/>
-                <wp:wrapTight wrapText="bothSides">
-                  <wp:wrapPolygon edited="0">
-                    <wp:start x="0" y="0"/>
-                    <wp:lineTo x="0" y="21508"/>
-                    <wp:lineTo x="21474" y="21508"/>
-                    <wp:lineTo x="21474" y="0"/>
-                    <wp:lineTo x="0" y="0"/>
-                  </wp:wrapPolygon>
-                </wp:wrapTight>
-                <wp:docPr id="11" name="Group 11"/>
-                <wp:cNvGraphicFramePr/>
-                <a:graphic xmlns:a="http://schemas.openxmlformats.org/drawingml/2006/main">
-                  <a:graphicData uri="http://schemas.microsoft.com/office/word/2010/wordprocessingGroup">
-                    <wpg:wgp>
-                      <wpg:cNvGrpSpPr/>
-                      <wpg:grpSpPr>
-                        <a:xfrm>
-                          <a:off x="0" y="0"/>
-                          <a:ext cx="1628775" cy="5509895"/>
-                          <a:chOff x="0" y="0"/>
-                          <a:chExt cx="1630018" cy="5510254"/>
-                        </a:xfrm>
-                      </wpg:grpSpPr>
-                      <pic:pic xmlns:pic="http://schemas.openxmlformats.org/drawingml/2006/picture">
-                        <pic:nvPicPr>
-                          <pic:cNvPr id="7" name="Picture 7"/>
-                          <pic:cNvPicPr>
-                            <a:picLocks noChangeAspect="1"/>
-                          </pic:cNvPicPr>
-                        </pic:nvPicPr>
-                        <pic:blipFill>
-                          <a:blip r:embed="rId11">
-                            <a:extLst>
-                              <a:ext uri="{28A0092B-C50C-407E-A947-70E740481C1C}">
-                                <a14:useLocalDpi xmlns:a14="http://schemas.microsoft.com/office/drawing/2010/main" val="0"/>
-                              </a:ext>
-                            </a:extLst>
-                          </a:blip>
-                          <a:stretch>
-                            <a:fillRect/>
-                          </a:stretch>
-                        </pic:blipFill>
-                        <pic:spPr>
-                          <a:xfrm>
-                            <a:off x="0" y="1765190"/>
-                            <a:ext cx="1630018" cy="3745064"/>
-                          </a:xfrm>
-                          <a:prstGeom prst="rect">
-                            <a:avLst/>
-                          </a:prstGeom>
-                        </pic:spPr>
-                      </pic:pic>
-                      <pic:pic xmlns:pic="http://schemas.openxmlformats.org/drawingml/2006/picture">
-                        <pic:nvPicPr>
-                          <pic:cNvPr id="9" name="Picture 9"/>
-                          <pic:cNvPicPr>
-                            <a:picLocks noChangeAspect="1"/>
-                          </pic:cNvPicPr>
-                        </pic:nvPicPr>
-                        <pic:blipFill rotWithShape="1">
-                          <a:blip r:embed="rId12">
-                            <a:extLst>
-                              <a:ext uri="{28A0092B-C50C-407E-A947-70E740481C1C}">
-                                <a14:useLocalDpi xmlns:a14="http://schemas.microsoft.com/office/drawing/2010/main" val="0"/>
-                              </a:ext>
-                            </a:extLst>
-                          </a:blip>
-                          <a:srcRect b="1299"/>
-                          <a:stretch/>
-                        </pic:blipFill>
-                        <pic:spPr bwMode="auto">
-                          <a:xfrm>
-                            <a:off x="0" y="0"/>
-                            <a:ext cx="1606164" cy="1812897"/>
-                          </a:xfrm>
-                          <a:prstGeom prst="rect">
-                            <a:avLst/>
-                          </a:prstGeom>
-                          <a:ln>
-                            <a:noFill/>
-                          </a:ln>
-                          <a:extLst>
-                            <a:ext uri="{53640926-AAD7-44D8-BBD7-CCE9431645EC}">
-                              <a14:shadowObscured xmlns:a14="http://schemas.microsoft.com/office/drawing/2010/main"/>
-                            </a:ext>
-                          </a:extLst>
-                        </pic:spPr>
-                      </pic:pic>
-                    </wpg:wgp>
-                  </a:graphicData>
-                </a:graphic>
-                <wp14:sizeRelH relativeFrom="margin">
-                  <wp14:pctWidth>0</wp14:pctWidth>
-                </wp14:sizeRelH>
-              </wp:anchor>
-            </w:drawing>
-          </mc:Choice>
-          <mc:Fallback>
-            <w:pict>
-              <v:group id="Group 11" o:spid="_x0000_s1026" style="position:absolute;margin-left:221.05pt;margin-top:132pt;width:128.25pt;height:433.85pt;z-index:251664384;mso-width-relative:margin" coordsize="16300,55102" o:gfxdata="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">
-                <v:shape id="Picture 7" o:spid="_x0000_s1027" type="#_x0000_t75" style="position:absolute;top:17651;width:16300;height:37451;visibility:visible;mso-wrap-style:square" o:gfxdata="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">
-                  <v:imagedata r:id="rId13" o:title=""/>
-                  <v:path arrowok="t"/>
-                </v:shape>
-                <v:shape id="Picture 9" o:spid="_x0000_s1028" type="#_x0000_t75" style="position:absolute;width:16061;height:18128;visibility:visible;mso-wrap-style:square" o:gfxdata="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">
-                  <v:imagedata r:id="rId14" o:title="" cropbottom="851f"/>
-                  <v:path arrowok="t"/>
-                </v:shape>
-                <w10:wrap type="tight"/>
-              </v:group>
-            </w:pict>
-          </mc:Fallback>
-        </mc:AlternateContent>
+        <w:drawing>
+          <wp:anchor distT="0" distB="0" distL="114300" distR="114300" simplePos="0" relativeHeight="251658240" behindDoc="1" locked="0" layoutInCell="1" allowOverlap="1" wp14:anchorId="1765B104" wp14:editId="334494E9">
+            <wp:simplePos x="0" y="0"/>
+            <wp:positionH relativeFrom="column">
+              <wp:posOffset>4546600</wp:posOffset>
+            </wp:positionH>
+            <wp:positionV relativeFrom="paragraph">
+              <wp:posOffset>-180975</wp:posOffset>
+            </wp:positionV>
+            <wp:extent cx="1962150" cy="4572000"/>
+            <wp:effectExtent l="0" t="0" r="0" b="0"/>
+            <wp:wrapTight wrapText="bothSides">
+              <wp:wrapPolygon edited="0">
+                <wp:start x="0" y="0"/>
+                <wp:lineTo x="0" y="21510"/>
+                <wp:lineTo x="16777" y="21510"/>
+                <wp:lineTo x="16777" y="0"/>
+                <wp:lineTo x="0" y="0"/>
+              </wp:wrapPolygon>
+            </wp:wrapTight>
+            <wp:docPr id="1" name="Picture 1"/>
+            <wp:cNvGraphicFramePr>
+              <a:graphicFrameLocks xmlns:a="http://schemas.openxmlformats.org/drawingml/2006/main" noChangeAspect="1"/>
+            </wp:cNvGraphicFramePr>
+            <a:graphic xmlns:a="http://schemas.openxmlformats.org/drawingml/2006/main">
+              <a:graphicData uri="http://schemas.openxmlformats.org/drawingml/2006/picture">
+                <pic:pic xmlns:pic="http://schemas.openxmlformats.org/drawingml/2006/picture">
+                  <pic:nvPicPr>
+                    <pic:cNvPr id="0" name=""/>
+                    <pic:cNvPicPr/>
+                  </pic:nvPicPr>
+                  <pic:blipFill rotWithShape="1">
+                    <a:blip r:embed="rId11">
+                      <a:extLst>
+                        <a:ext uri="{28A0092B-C50C-407E-A947-70E740481C1C}">
+                          <a14:useLocalDpi xmlns:a14="http://schemas.microsoft.com/office/drawing/2010/main" val="0"/>
+                        </a:ext>
+                      </a:extLst>
+                    </a:blip>
+                    <a:srcRect r="-31209"/>
+                    <a:stretch/>
+                  </pic:blipFill>
+                  <pic:spPr bwMode="auto">
+                    <a:xfrm>
+                      <a:off x="0" y="0"/>
+                      <a:ext cx="1962150" cy="4572000"/>
+                    </a:xfrm>
+                    <a:prstGeom prst="rect">
+                      <a:avLst/>
+                    </a:prstGeom>
+                    <a:ln>
+                      <a:noFill/>
+                    </a:ln>
+                    <a:extLst>
+                      <a:ext uri="{53640926-AAD7-44D8-BBD7-CCE9431645EC}">
+                        <a14:shadowObscured xmlns:a14="http://schemas.microsoft.com/office/drawing/2010/main"/>
+                      </a:ext>
+                    </a:extLst>
+                  </pic:spPr>
+                </pic:pic>
+              </a:graphicData>
+            </a:graphic>
+            <wp14:sizeRelH relativeFrom="page">
+              <wp14:pctWidth>0</wp14:pctWidth>
+            </wp14:sizeRelH>
+            <wp14:sizeRelV relativeFrom="page">
+              <wp14:pctHeight>0</wp14:pctHeight>
+            </wp14:sizeRelV>
+          </wp:anchor>
+        </w:drawing>
       </w:r>
       <w:r>
         <w:rPr>
@@ -1306,7 +1240,167 @@
           <w:sz w:val="24"/>
           <w:szCs w:val="24"/>
         </w:rPr>
-        <w:t xml:space="preserve"> Additionally, the diagram shows files that the state machines are in will be listed in.</w:t>
+        <w:t xml:space="preserve"> Additionally, the diagram shows files that the state machines</w:t>
+      </w:r>
+      <w:r>
+        <w:rPr>
+          <w:rFonts w:ascii="Times New Roman" w:hAnsi="Times New Roman" w:cs="Times New Roman"/>
+          <w:sz w:val="24"/>
+          <w:szCs w:val="24"/>
+        </w:rPr>
+        <w:t xml:space="preserve"> are in will be listed in. Each state will call a function that </w:t>
+      </w:r>
+      <w:proofErr w:type="spellStart"/>
+      <w:r>
+        <w:rPr>
+          <w:rFonts w:ascii="Times New Roman" w:hAnsi="Times New Roman" w:cs="Times New Roman"/>
+          <w:sz w:val="24"/>
+          <w:szCs w:val="24"/>
+        </w:rPr>
+        <w:t>carrys</w:t>
+      </w:r>
+      <w:proofErr w:type="spellEnd"/>
+      <w:r>
+        <w:rPr>
+          <w:rFonts w:ascii="Times New Roman" w:hAnsi="Times New Roman" w:cs="Times New Roman"/>
+          <w:sz w:val="24"/>
+          <w:szCs w:val="24"/>
+        </w:rPr>
+        <w:t xml:space="preserve"> out an action for example: the </w:t>
+      </w:r>
+      <w:proofErr w:type="spellStart"/>
+      <w:r>
+        <w:rPr>
+          <w:rFonts w:ascii="Times New Roman" w:hAnsi="Times New Roman" w:cs="Times New Roman"/>
+          <w:sz w:val="24"/>
+          <w:szCs w:val="24"/>
+        </w:rPr>
+        <w:t>turnLeft</w:t>
+      </w:r>
+      <w:proofErr w:type="spellEnd"/>
+      <w:r>
+        <w:rPr>
+          <w:rFonts w:ascii="Times New Roman" w:hAnsi="Times New Roman" w:cs="Times New Roman"/>
+          <w:sz w:val="24"/>
+          <w:szCs w:val="24"/>
+        </w:rPr>
+        <w:t xml:space="preserve"> state will call a function </w:t>
+      </w:r>
+      <w:proofErr w:type="spellStart"/>
+      <w:proofErr w:type="gramStart"/>
+      <w:r>
+        <w:rPr>
+          <w:rFonts w:ascii="Times New Roman" w:hAnsi="Times New Roman" w:cs="Times New Roman"/>
+          <w:sz w:val="24"/>
+          <w:szCs w:val="24"/>
+        </w:rPr>
+        <w:t>turnLeft</w:t>
+      </w:r>
+      <w:proofErr w:type="spellEnd"/>
+      <w:r>
+        <w:rPr>
+          <w:rFonts w:ascii="Times New Roman" w:hAnsi="Times New Roman" w:cs="Times New Roman"/>
+          <w:sz w:val="24"/>
+          <w:szCs w:val="24"/>
+        </w:rPr>
+        <w:t>(</w:t>
+      </w:r>
+      <w:proofErr w:type="gramEnd"/>
+      <w:r>
+        <w:rPr>
+          <w:rFonts w:ascii="Times New Roman" w:hAnsi="Times New Roman" w:cs="Times New Roman"/>
+          <w:sz w:val="24"/>
+          <w:szCs w:val="24"/>
+        </w:rPr>
+        <w:t xml:space="preserve">) that makes the robot </w:t>
+      </w:r>
+      <w:proofErr w:type="spellStart"/>
+      <w:r>
+        <w:rPr>
+          <w:rFonts w:ascii="Times New Roman" w:hAnsi="Times New Roman" w:cs="Times New Roman"/>
+          <w:sz w:val="24"/>
+          <w:szCs w:val="24"/>
+        </w:rPr>
+        <w:t>turnLeft</w:t>
+      </w:r>
+      <w:proofErr w:type="spellEnd"/>
+      <w:r>
+        <w:rPr>
+          <w:rFonts w:ascii="Times New Roman" w:hAnsi="Times New Roman" w:cs="Times New Roman"/>
+          <w:sz w:val="24"/>
+          <w:szCs w:val="24"/>
+        </w:rPr>
+        <w:t xml:space="preserve">. The </w:t>
+      </w:r>
+      <w:proofErr w:type="spellStart"/>
+      <w:r>
+        <w:rPr>
+          <w:rFonts w:ascii="Times New Roman" w:hAnsi="Times New Roman" w:cs="Times New Roman"/>
+          <w:sz w:val="24"/>
+          <w:szCs w:val="24"/>
+        </w:rPr>
+        <w:t>read</w:t>
+      </w:r>
+      <w:r>
+        <w:rPr>
+          <w:rFonts w:ascii="Times New Roman" w:hAnsi="Times New Roman" w:cs="Times New Roman"/>
+          <w:sz w:val="24"/>
+          <w:szCs w:val="24"/>
+        </w:rPr>
+        <w:t>Hc</w:t>
+      </w:r>
+      <w:proofErr w:type="spellEnd"/>
+      <w:r>
+        <w:rPr>
+          <w:rFonts w:ascii="Times New Roman" w:hAnsi="Times New Roman" w:cs="Times New Roman"/>
+          <w:sz w:val="24"/>
+          <w:szCs w:val="24"/>
+        </w:rPr>
+        <w:t xml:space="preserve"> </w:t>
+      </w:r>
+      <w:r>
+        <w:rPr>
+          <w:rFonts w:ascii="Times New Roman" w:hAnsi="Times New Roman" w:cs="Times New Roman"/>
+          <w:sz w:val="24"/>
+          <w:szCs w:val="24"/>
+        </w:rPr>
+        <w:t xml:space="preserve">state will call a function </w:t>
+      </w:r>
+      <w:proofErr w:type="spellStart"/>
+      <w:proofErr w:type="gramStart"/>
+      <w:r>
+        <w:rPr>
+          <w:rFonts w:ascii="Times New Roman" w:hAnsi="Times New Roman" w:cs="Times New Roman"/>
+          <w:sz w:val="24"/>
+          <w:szCs w:val="24"/>
+        </w:rPr>
+        <w:t>read</w:t>
+      </w:r>
+      <w:r>
+        <w:rPr>
+          <w:rFonts w:ascii="Times New Roman" w:hAnsi="Times New Roman" w:cs="Times New Roman"/>
+          <w:sz w:val="24"/>
+          <w:szCs w:val="24"/>
+        </w:rPr>
+        <w:t>Hc</w:t>
+      </w:r>
+      <w:proofErr w:type="spellEnd"/>
+      <w:r>
+        <w:rPr>
+          <w:rFonts w:ascii="Times New Roman" w:hAnsi="Times New Roman" w:cs="Times New Roman"/>
+          <w:sz w:val="24"/>
+          <w:szCs w:val="24"/>
+        </w:rPr>
+        <w:t>(</w:t>
+      </w:r>
+      <w:proofErr w:type="gramEnd"/>
+      <w:r>
+        <w:rPr>
+          <w:rFonts w:ascii="Times New Roman" w:hAnsi="Times New Roman" w:cs="Times New Roman"/>
+          <w:sz w:val="24"/>
+          <w:szCs w:val="24"/>
+        </w:rPr>
+        <w:t xml:space="preserve">) that reads from the sensor. The same goes for all of the other states.  </w:t>
       </w:r>
       <w:r>
         <w:rPr>
@@ -1316,6 +1410,1869 @@
         </w:rPr>
         <w:br w:type="page"/>
       </w:r>
+    </w:p>
+    <w:p>
+      <w:pPr>
+        <w:rPr>
+          <w:rFonts w:ascii="Times New Roman" w:hAnsi="Times New Roman" w:cs="Times New Roman"/>
+          <w:sz w:val="24"/>
+          <w:szCs w:val="24"/>
+        </w:rPr>
+      </w:pPr>
+      <w:r>
+        <w:rPr>
+          <w:rFonts w:ascii="Times New Roman" w:hAnsi="Times New Roman" w:cs="Times New Roman"/>
+          <w:sz w:val="24"/>
+          <w:szCs w:val="24"/>
+        </w:rPr>
+        <w:lastRenderedPageBreak/>
+        <w:t xml:space="preserve">Functions in </w:t>
+      </w:r>
+      <w:proofErr w:type="spellStart"/>
+      <w:r>
+        <w:rPr>
+          <w:rFonts w:ascii="Times New Roman" w:hAnsi="Times New Roman" w:cs="Times New Roman"/>
+          <w:sz w:val="24"/>
+          <w:szCs w:val="24"/>
+        </w:rPr>
+        <w:t>pwm.c</w:t>
+      </w:r>
+      <w:proofErr w:type="spellEnd"/>
+      <w:r>
+        <w:rPr>
+          <w:rFonts w:ascii="Times New Roman" w:hAnsi="Times New Roman" w:cs="Times New Roman"/>
+          <w:sz w:val="24"/>
+          <w:szCs w:val="24"/>
+        </w:rPr>
+        <w:t>/.h</w:t>
+      </w:r>
+    </w:p>
+    <w:p>
+      <w:pPr>
+        <w:rPr>
+          <w:rFonts w:ascii="Times New Roman" w:hAnsi="Times New Roman" w:cs="Times New Roman"/>
+          <w:sz w:val="24"/>
+          <w:szCs w:val="24"/>
+        </w:rPr>
+      </w:pPr>
+      <w:r>
+        <w:rPr>
+          <w:rFonts w:ascii="Times New Roman" w:hAnsi="Times New Roman" w:cs="Times New Roman"/>
+          <w:sz w:val="24"/>
+          <w:szCs w:val="24"/>
+        </w:rPr>
+        <w:tab/>
+      </w:r>
+      <w:proofErr w:type="gramStart"/>
+      <w:r>
+        <w:rPr>
+          <w:rFonts w:ascii="Times New Roman" w:hAnsi="Times New Roman" w:cs="Times New Roman"/>
+          <w:sz w:val="24"/>
+          <w:szCs w:val="24"/>
+        </w:rPr>
+        <w:t>void</w:t>
+      </w:r>
+      <w:proofErr w:type="gramEnd"/>
+      <w:r>
+        <w:rPr>
+          <w:rFonts w:ascii="Times New Roman" w:hAnsi="Times New Roman" w:cs="Times New Roman"/>
+          <w:sz w:val="24"/>
+          <w:szCs w:val="24"/>
+        </w:rPr>
+        <w:t xml:space="preserve"> </w:t>
+      </w:r>
+      <w:proofErr w:type="spellStart"/>
+      <w:r>
+        <w:rPr>
+          <w:rFonts w:ascii="Times New Roman" w:hAnsi="Times New Roman" w:cs="Times New Roman"/>
+          <w:sz w:val="24"/>
+          <w:szCs w:val="24"/>
+        </w:rPr>
+        <w:t>initPWM</w:t>
+      </w:r>
+      <w:proofErr w:type="spellEnd"/>
+      <w:r>
+        <w:rPr>
+          <w:rFonts w:ascii="Times New Roman" w:hAnsi="Times New Roman" w:cs="Times New Roman"/>
+          <w:sz w:val="24"/>
+          <w:szCs w:val="24"/>
+        </w:rPr>
+        <w:t>();</w:t>
+      </w:r>
+    </w:p>
+    <w:p>
+      <w:pPr>
+        <w:rPr>
+          <w:rFonts w:ascii="Times New Roman" w:hAnsi="Times New Roman" w:cs="Times New Roman"/>
+          <w:sz w:val="24"/>
+          <w:szCs w:val="24"/>
+        </w:rPr>
+      </w:pPr>
+      <w:r>
+        <w:rPr>
+          <w:rFonts w:ascii="Times New Roman" w:hAnsi="Times New Roman" w:cs="Times New Roman"/>
+          <w:sz w:val="24"/>
+          <w:szCs w:val="24"/>
+        </w:rPr>
+        <w:tab/>
+      </w:r>
+      <w:r>
+        <w:rPr>
+          <w:rFonts w:ascii="Times New Roman" w:hAnsi="Times New Roman" w:cs="Times New Roman"/>
+          <w:sz w:val="24"/>
+          <w:szCs w:val="24"/>
+        </w:rPr>
+        <w:tab/>
+        <w:t>Initialize the PWM for the motors</w:t>
+      </w:r>
+      <w:r>
+        <w:rPr>
+          <w:rFonts w:ascii="Times New Roman" w:hAnsi="Times New Roman" w:cs="Times New Roman"/>
+          <w:sz w:val="24"/>
+          <w:szCs w:val="24"/>
+        </w:rPr>
+        <w:t xml:space="preserve"> </w:t>
+      </w:r>
+      <w:r>
+        <w:rPr>
+          <w:rFonts w:ascii="Times New Roman" w:hAnsi="Times New Roman" w:cs="Times New Roman"/>
+          <w:sz w:val="24"/>
+          <w:szCs w:val="24"/>
+        </w:rPr>
+        <w:t>and configure the pins for the robot.</w:t>
+      </w:r>
+    </w:p>
+    <w:p>
+      <w:pPr>
+        <w:ind w:left="720"/>
+        <w:rPr>
+          <w:rFonts w:ascii="Times New Roman" w:hAnsi="Times New Roman" w:cs="Times New Roman"/>
+          <w:sz w:val="24"/>
+          <w:szCs w:val="24"/>
+        </w:rPr>
+      </w:pPr>
+      <w:proofErr w:type="gramStart"/>
+      <w:r>
+        <w:rPr>
+          <w:rFonts w:ascii="Times New Roman" w:hAnsi="Times New Roman" w:cs="Times New Roman"/>
+          <w:sz w:val="24"/>
+          <w:szCs w:val="24"/>
+        </w:rPr>
+        <w:t>void</w:t>
+      </w:r>
+      <w:proofErr w:type="gramEnd"/>
+      <w:r>
+        <w:rPr>
+          <w:rFonts w:ascii="Times New Roman" w:hAnsi="Times New Roman" w:cs="Times New Roman"/>
+          <w:sz w:val="24"/>
+          <w:szCs w:val="24"/>
+        </w:rPr>
+        <w:t xml:space="preserve"> </w:t>
+      </w:r>
+      <w:proofErr w:type="spellStart"/>
+      <w:r>
+        <w:rPr>
+          <w:rFonts w:ascii="Times New Roman" w:hAnsi="Times New Roman" w:cs="Times New Roman"/>
+          <w:sz w:val="24"/>
+          <w:szCs w:val="24"/>
+        </w:rPr>
+        <w:t>setMotorsIdle</w:t>
+      </w:r>
+      <w:proofErr w:type="spellEnd"/>
+      <w:r>
+        <w:rPr>
+          <w:rFonts w:ascii="Times New Roman" w:hAnsi="Times New Roman" w:cs="Times New Roman"/>
+          <w:sz w:val="24"/>
+          <w:szCs w:val="24"/>
+        </w:rPr>
+        <w:t>();</w:t>
+      </w:r>
+    </w:p>
+    <w:p>
+      <w:pPr>
+        <w:ind w:left="720"/>
+        <w:rPr>
+          <w:rFonts w:ascii="Times New Roman" w:hAnsi="Times New Roman" w:cs="Times New Roman"/>
+          <w:sz w:val="24"/>
+          <w:szCs w:val="24"/>
+        </w:rPr>
+      </w:pPr>
+      <w:r>
+        <w:rPr>
+          <w:rFonts w:ascii="Times New Roman" w:hAnsi="Times New Roman" w:cs="Times New Roman"/>
+          <w:sz w:val="24"/>
+          <w:szCs w:val="24"/>
+        </w:rPr>
+        <w:tab/>
+        <w:t xml:space="preserve">Sets motors to Idle. </w:t>
+      </w:r>
+    </w:p>
+    <w:p>
+      <w:pPr>
+        <w:ind w:left="720"/>
+        <w:rPr>
+          <w:rFonts w:ascii="Times New Roman" w:hAnsi="Times New Roman" w:cs="Times New Roman"/>
+          <w:sz w:val="24"/>
+          <w:szCs w:val="24"/>
+        </w:rPr>
+      </w:pPr>
+      <w:proofErr w:type="gramStart"/>
+      <w:r>
+        <w:rPr>
+          <w:rFonts w:ascii="Times New Roman" w:hAnsi="Times New Roman" w:cs="Times New Roman"/>
+          <w:sz w:val="24"/>
+          <w:szCs w:val="24"/>
+        </w:rPr>
+        <w:t>void</w:t>
+      </w:r>
+      <w:proofErr w:type="gramEnd"/>
+      <w:r>
+        <w:rPr>
+          <w:rFonts w:ascii="Times New Roman" w:hAnsi="Times New Roman" w:cs="Times New Roman"/>
+          <w:sz w:val="24"/>
+          <w:szCs w:val="24"/>
+        </w:rPr>
+        <w:t xml:space="preserve"> </w:t>
+      </w:r>
+      <w:proofErr w:type="spellStart"/>
+      <w:r>
+        <w:rPr>
+          <w:rFonts w:ascii="Times New Roman" w:hAnsi="Times New Roman" w:cs="Times New Roman"/>
+          <w:sz w:val="24"/>
+          <w:szCs w:val="24"/>
+        </w:rPr>
+        <w:t>setMotorsBackward</w:t>
+      </w:r>
+      <w:proofErr w:type="spellEnd"/>
+      <w:r>
+        <w:rPr>
+          <w:rFonts w:ascii="Times New Roman" w:hAnsi="Times New Roman" w:cs="Times New Roman"/>
+          <w:sz w:val="24"/>
+          <w:szCs w:val="24"/>
+        </w:rPr>
+        <w:t>(</w:t>
+      </w:r>
+      <w:proofErr w:type="spellStart"/>
+      <w:r>
+        <w:rPr>
+          <w:rFonts w:ascii="Times New Roman" w:hAnsi="Times New Roman" w:cs="Times New Roman"/>
+          <w:sz w:val="24"/>
+          <w:szCs w:val="24"/>
+        </w:rPr>
+        <w:t>int</w:t>
+      </w:r>
+      <w:proofErr w:type="spellEnd"/>
+      <w:r>
+        <w:rPr>
+          <w:rFonts w:ascii="Times New Roman" w:hAnsi="Times New Roman" w:cs="Times New Roman"/>
+          <w:sz w:val="24"/>
+          <w:szCs w:val="24"/>
+        </w:rPr>
+        <w:t xml:space="preserve"> s);</w:t>
+      </w:r>
+    </w:p>
+    <w:p>
+      <w:pPr>
+        <w:ind w:left="720"/>
+        <w:rPr>
+          <w:rFonts w:ascii="Times New Roman" w:hAnsi="Times New Roman" w:cs="Times New Roman"/>
+          <w:sz w:val="24"/>
+          <w:szCs w:val="24"/>
+        </w:rPr>
+      </w:pPr>
+      <w:r>
+        <w:rPr>
+          <w:rFonts w:ascii="Times New Roman" w:hAnsi="Times New Roman" w:cs="Times New Roman"/>
+          <w:sz w:val="24"/>
+          <w:szCs w:val="24"/>
+        </w:rPr>
+        <w:tab/>
+      </w:r>
+      <w:proofErr w:type="gramStart"/>
+      <w:r>
+        <w:rPr>
+          <w:rFonts w:ascii="Times New Roman" w:hAnsi="Times New Roman" w:cs="Times New Roman"/>
+          <w:sz w:val="24"/>
+          <w:szCs w:val="24"/>
+        </w:rPr>
+        <w:t>Sets the motors to move in reverse with a speed of s.</w:t>
+      </w:r>
+      <w:proofErr w:type="gramEnd"/>
+      <w:r>
+        <w:rPr>
+          <w:rFonts w:ascii="Times New Roman" w:hAnsi="Times New Roman" w:cs="Times New Roman"/>
+          <w:sz w:val="24"/>
+          <w:szCs w:val="24"/>
+        </w:rPr>
+        <w:t xml:space="preserve"> </w:t>
+      </w:r>
+    </w:p>
+    <w:p>
+      <w:pPr>
+        <w:ind w:left="720"/>
+        <w:rPr>
+          <w:rFonts w:ascii="Times New Roman" w:hAnsi="Times New Roman" w:cs="Times New Roman"/>
+          <w:sz w:val="24"/>
+          <w:szCs w:val="24"/>
+        </w:rPr>
+      </w:pPr>
+      <w:proofErr w:type="gramStart"/>
+      <w:r>
+        <w:rPr>
+          <w:rFonts w:ascii="Times New Roman" w:hAnsi="Times New Roman" w:cs="Times New Roman"/>
+          <w:sz w:val="24"/>
+          <w:szCs w:val="24"/>
+        </w:rPr>
+        <w:t>void</w:t>
+      </w:r>
+      <w:proofErr w:type="gramEnd"/>
+      <w:r>
+        <w:rPr>
+          <w:rFonts w:ascii="Times New Roman" w:hAnsi="Times New Roman" w:cs="Times New Roman"/>
+          <w:sz w:val="24"/>
+          <w:szCs w:val="24"/>
+        </w:rPr>
+        <w:t xml:space="preserve"> </w:t>
+      </w:r>
+      <w:proofErr w:type="spellStart"/>
+      <w:r>
+        <w:rPr>
+          <w:rFonts w:ascii="Times New Roman" w:hAnsi="Times New Roman" w:cs="Times New Roman"/>
+          <w:sz w:val="24"/>
+          <w:szCs w:val="24"/>
+        </w:rPr>
+        <w:t>setMotorsForward</w:t>
+      </w:r>
+      <w:proofErr w:type="spellEnd"/>
+      <w:r>
+        <w:rPr>
+          <w:rFonts w:ascii="Times New Roman" w:hAnsi="Times New Roman" w:cs="Times New Roman"/>
+          <w:sz w:val="24"/>
+          <w:szCs w:val="24"/>
+        </w:rPr>
+        <w:t>(</w:t>
+      </w:r>
+      <w:proofErr w:type="spellStart"/>
+      <w:r>
+        <w:rPr>
+          <w:rFonts w:ascii="Times New Roman" w:hAnsi="Times New Roman" w:cs="Times New Roman"/>
+          <w:sz w:val="24"/>
+          <w:szCs w:val="24"/>
+        </w:rPr>
+        <w:t>int</w:t>
+      </w:r>
+      <w:proofErr w:type="spellEnd"/>
+      <w:r>
+        <w:rPr>
+          <w:rFonts w:ascii="Times New Roman" w:hAnsi="Times New Roman" w:cs="Times New Roman"/>
+          <w:sz w:val="24"/>
+          <w:szCs w:val="24"/>
+        </w:rPr>
+        <w:t xml:space="preserve"> s);</w:t>
+      </w:r>
+    </w:p>
+    <w:p>
+      <w:pPr>
+        <w:ind w:left="720"/>
+        <w:rPr>
+          <w:rFonts w:ascii="Times New Roman" w:hAnsi="Times New Roman" w:cs="Times New Roman"/>
+          <w:sz w:val="24"/>
+          <w:szCs w:val="24"/>
+        </w:rPr>
+      </w:pPr>
+      <w:r>
+        <w:rPr>
+          <w:rFonts w:ascii="Times New Roman" w:hAnsi="Times New Roman" w:cs="Times New Roman"/>
+          <w:sz w:val="24"/>
+          <w:szCs w:val="24"/>
+        </w:rPr>
+        <w:tab/>
+      </w:r>
+      <w:proofErr w:type="gramStart"/>
+      <w:r>
+        <w:rPr>
+          <w:rFonts w:ascii="Times New Roman" w:hAnsi="Times New Roman" w:cs="Times New Roman"/>
+          <w:sz w:val="24"/>
+          <w:szCs w:val="24"/>
+        </w:rPr>
+        <w:t>Sets the motors to move forward with a speed of s.</w:t>
+      </w:r>
+      <w:proofErr w:type="gramEnd"/>
+    </w:p>
+    <w:p>
+      <w:pPr>
+        <w:ind w:left="720"/>
+        <w:rPr>
+          <w:rFonts w:ascii="Times New Roman" w:hAnsi="Times New Roman" w:cs="Times New Roman"/>
+          <w:sz w:val="24"/>
+          <w:szCs w:val="24"/>
+        </w:rPr>
+      </w:pPr>
+      <w:proofErr w:type="gramStart"/>
+      <w:r>
+        <w:rPr>
+          <w:rFonts w:ascii="Times New Roman" w:hAnsi="Times New Roman" w:cs="Times New Roman"/>
+          <w:sz w:val="24"/>
+          <w:szCs w:val="24"/>
+        </w:rPr>
+        <w:t>void</w:t>
+      </w:r>
+      <w:proofErr w:type="gramEnd"/>
+      <w:r>
+        <w:rPr>
+          <w:rFonts w:ascii="Times New Roman" w:hAnsi="Times New Roman" w:cs="Times New Roman"/>
+          <w:sz w:val="24"/>
+          <w:szCs w:val="24"/>
+        </w:rPr>
+        <w:t xml:space="preserve"> </w:t>
+      </w:r>
+      <w:proofErr w:type="spellStart"/>
+      <w:r>
+        <w:rPr>
+          <w:rFonts w:ascii="Times New Roman" w:hAnsi="Times New Roman" w:cs="Times New Roman"/>
+          <w:sz w:val="24"/>
+          <w:szCs w:val="24"/>
+        </w:rPr>
+        <w:t>setMotorsLeft</w:t>
+      </w:r>
+      <w:proofErr w:type="spellEnd"/>
+      <w:r>
+        <w:rPr>
+          <w:rFonts w:ascii="Times New Roman" w:hAnsi="Times New Roman" w:cs="Times New Roman"/>
+          <w:sz w:val="24"/>
+          <w:szCs w:val="24"/>
+        </w:rPr>
+        <w:t>(</w:t>
+      </w:r>
+      <w:proofErr w:type="spellStart"/>
+      <w:r>
+        <w:rPr>
+          <w:rFonts w:ascii="Times New Roman" w:hAnsi="Times New Roman" w:cs="Times New Roman"/>
+          <w:sz w:val="24"/>
+          <w:szCs w:val="24"/>
+        </w:rPr>
+        <w:t>int</w:t>
+      </w:r>
+      <w:proofErr w:type="spellEnd"/>
+      <w:r>
+        <w:rPr>
+          <w:rFonts w:ascii="Times New Roman" w:hAnsi="Times New Roman" w:cs="Times New Roman"/>
+          <w:sz w:val="24"/>
+          <w:szCs w:val="24"/>
+        </w:rPr>
+        <w:t xml:space="preserve"> s);</w:t>
+      </w:r>
+    </w:p>
+    <w:p>
+      <w:pPr>
+        <w:ind w:left="720"/>
+        <w:rPr>
+          <w:rFonts w:ascii="Times New Roman" w:hAnsi="Times New Roman" w:cs="Times New Roman"/>
+          <w:sz w:val="24"/>
+          <w:szCs w:val="24"/>
+        </w:rPr>
+      </w:pPr>
+      <w:r>
+        <w:rPr>
+          <w:rFonts w:ascii="Times New Roman" w:hAnsi="Times New Roman" w:cs="Times New Roman"/>
+          <w:sz w:val="24"/>
+          <w:szCs w:val="24"/>
+        </w:rPr>
+        <w:tab/>
+      </w:r>
+      <w:proofErr w:type="gramStart"/>
+      <w:r>
+        <w:rPr>
+          <w:rFonts w:ascii="Times New Roman" w:hAnsi="Times New Roman" w:cs="Times New Roman"/>
+          <w:sz w:val="24"/>
+          <w:szCs w:val="24"/>
+        </w:rPr>
+        <w:t>Stets the left motor to move forward with a speed of s, and right motor to stop.</w:t>
+      </w:r>
+      <w:proofErr w:type="gramEnd"/>
+      <w:r>
+        <w:rPr>
+          <w:rFonts w:ascii="Times New Roman" w:hAnsi="Times New Roman" w:cs="Times New Roman"/>
+          <w:sz w:val="24"/>
+          <w:szCs w:val="24"/>
+        </w:rPr>
+        <w:t xml:space="preserve"> </w:t>
+      </w:r>
+    </w:p>
+    <w:p>
+      <w:pPr>
+        <w:ind w:left="720"/>
+        <w:rPr>
+          <w:rFonts w:ascii="Times New Roman" w:hAnsi="Times New Roman" w:cs="Times New Roman"/>
+          <w:sz w:val="24"/>
+          <w:szCs w:val="24"/>
+        </w:rPr>
+      </w:pPr>
+      <w:proofErr w:type="gramStart"/>
+      <w:r>
+        <w:rPr>
+          <w:rFonts w:ascii="Times New Roman" w:hAnsi="Times New Roman" w:cs="Times New Roman"/>
+          <w:sz w:val="24"/>
+          <w:szCs w:val="24"/>
+        </w:rPr>
+        <w:t>void</w:t>
+      </w:r>
+      <w:proofErr w:type="gramEnd"/>
+      <w:r>
+        <w:rPr>
+          <w:rFonts w:ascii="Times New Roman" w:hAnsi="Times New Roman" w:cs="Times New Roman"/>
+          <w:sz w:val="24"/>
+          <w:szCs w:val="24"/>
+        </w:rPr>
+        <w:t xml:space="preserve"> </w:t>
+      </w:r>
+      <w:proofErr w:type="spellStart"/>
+      <w:r>
+        <w:rPr>
+          <w:rFonts w:ascii="Times New Roman" w:hAnsi="Times New Roman" w:cs="Times New Roman"/>
+          <w:sz w:val="24"/>
+          <w:szCs w:val="24"/>
+        </w:rPr>
+        <w:t>setMotorsRight</w:t>
+      </w:r>
+      <w:proofErr w:type="spellEnd"/>
+      <w:r>
+        <w:rPr>
+          <w:rFonts w:ascii="Times New Roman" w:hAnsi="Times New Roman" w:cs="Times New Roman"/>
+          <w:sz w:val="24"/>
+          <w:szCs w:val="24"/>
+        </w:rPr>
+        <w:t>(</w:t>
+      </w:r>
+      <w:proofErr w:type="spellStart"/>
+      <w:r>
+        <w:rPr>
+          <w:rFonts w:ascii="Times New Roman" w:hAnsi="Times New Roman" w:cs="Times New Roman"/>
+          <w:sz w:val="24"/>
+          <w:szCs w:val="24"/>
+        </w:rPr>
+        <w:t>int</w:t>
+      </w:r>
+      <w:proofErr w:type="spellEnd"/>
+      <w:r>
+        <w:rPr>
+          <w:rFonts w:ascii="Times New Roman" w:hAnsi="Times New Roman" w:cs="Times New Roman"/>
+          <w:sz w:val="24"/>
+          <w:szCs w:val="24"/>
+        </w:rPr>
+        <w:t xml:space="preserve"> s);</w:t>
+      </w:r>
+    </w:p>
+    <w:p>
+      <w:pPr>
+        <w:ind w:left="720"/>
+        <w:rPr>
+          <w:rFonts w:ascii="Times New Roman" w:hAnsi="Times New Roman" w:cs="Times New Roman"/>
+          <w:sz w:val="24"/>
+          <w:szCs w:val="24"/>
+        </w:rPr>
+      </w:pPr>
+      <w:r>
+        <w:rPr>
+          <w:rFonts w:ascii="Times New Roman" w:hAnsi="Times New Roman" w:cs="Times New Roman"/>
+          <w:sz w:val="24"/>
+          <w:szCs w:val="24"/>
+        </w:rPr>
+        <w:tab/>
+      </w:r>
+      <w:proofErr w:type="gramStart"/>
+      <w:r>
+        <w:rPr>
+          <w:rFonts w:ascii="Times New Roman" w:hAnsi="Times New Roman" w:cs="Times New Roman"/>
+          <w:sz w:val="24"/>
+          <w:szCs w:val="24"/>
+        </w:rPr>
+        <w:t>Sets the right motor to move forward with a speed of s, and left motor to stop.</w:t>
+      </w:r>
+      <w:proofErr w:type="gramEnd"/>
+      <w:r>
+        <w:rPr>
+          <w:rFonts w:ascii="Times New Roman" w:hAnsi="Times New Roman" w:cs="Times New Roman"/>
+          <w:sz w:val="24"/>
+          <w:szCs w:val="24"/>
+        </w:rPr>
+        <w:t xml:space="preserve"> </w:t>
+      </w:r>
+    </w:p>
+    <w:p>
+      <w:pPr>
+        <w:ind w:left="720"/>
+        <w:rPr>
+          <w:rFonts w:ascii="Times New Roman" w:hAnsi="Times New Roman" w:cs="Times New Roman"/>
+          <w:sz w:val="24"/>
+          <w:szCs w:val="24"/>
+        </w:rPr>
+      </w:pPr>
+      <w:proofErr w:type="gramStart"/>
+      <w:r>
+        <w:rPr>
+          <w:rFonts w:ascii="Times New Roman" w:hAnsi="Times New Roman" w:cs="Times New Roman"/>
+          <w:sz w:val="24"/>
+          <w:szCs w:val="24"/>
+        </w:rPr>
+        <w:t>void</w:t>
+      </w:r>
+      <w:proofErr w:type="gramEnd"/>
+      <w:r>
+        <w:rPr>
+          <w:rFonts w:ascii="Times New Roman" w:hAnsi="Times New Roman" w:cs="Times New Roman"/>
+          <w:sz w:val="24"/>
+          <w:szCs w:val="24"/>
+        </w:rPr>
+        <w:t xml:space="preserve"> </w:t>
+      </w:r>
+      <w:proofErr w:type="spellStart"/>
+      <w:r>
+        <w:rPr>
+          <w:rFonts w:ascii="Times New Roman" w:hAnsi="Times New Roman" w:cs="Times New Roman"/>
+          <w:sz w:val="24"/>
+          <w:szCs w:val="24"/>
+        </w:rPr>
+        <w:t>motorPiviotLeft</w:t>
+      </w:r>
+      <w:proofErr w:type="spellEnd"/>
+      <w:r>
+        <w:rPr>
+          <w:rFonts w:ascii="Times New Roman" w:hAnsi="Times New Roman" w:cs="Times New Roman"/>
+          <w:sz w:val="24"/>
+          <w:szCs w:val="24"/>
+        </w:rPr>
+        <w:t>(</w:t>
+      </w:r>
+      <w:proofErr w:type="spellStart"/>
+      <w:r>
+        <w:rPr>
+          <w:rFonts w:ascii="Times New Roman" w:hAnsi="Times New Roman" w:cs="Times New Roman"/>
+          <w:sz w:val="24"/>
+          <w:szCs w:val="24"/>
+        </w:rPr>
+        <w:t>int</w:t>
+      </w:r>
+      <w:proofErr w:type="spellEnd"/>
+      <w:r>
+        <w:rPr>
+          <w:rFonts w:ascii="Times New Roman" w:hAnsi="Times New Roman" w:cs="Times New Roman"/>
+          <w:sz w:val="24"/>
+          <w:szCs w:val="24"/>
+        </w:rPr>
+        <w:t xml:space="preserve"> s);</w:t>
+      </w:r>
+      <w:r>
+        <w:rPr>
+          <w:rFonts w:ascii="Times New Roman" w:hAnsi="Times New Roman" w:cs="Times New Roman"/>
+          <w:sz w:val="24"/>
+          <w:szCs w:val="24"/>
+        </w:rPr>
+        <w:t xml:space="preserve"> </w:t>
+      </w:r>
+    </w:p>
+    <w:p>
+      <w:pPr>
+        <w:ind w:left="1440"/>
+        <w:rPr>
+          <w:rFonts w:ascii="Times New Roman" w:hAnsi="Times New Roman" w:cs="Times New Roman"/>
+          <w:sz w:val="24"/>
+          <w:szCs w:val="24"/>
+        </w:rPr>
+      </w:pPr>
+      <w:proofErr w:type="gramStart"/>
+      <w:r>
+        <w:rPr>
+          <w:rFonts w:ascii="Times New Roman" w:hAnsi="Times New Roman" w:cs="Times New Roman"/>
+          <w:sz w:val="24"/>
+          <w:szCs w:val="24"/>
+        </w:rPr>
+        <w:t>Sets the left motor to move forward with a speed of s, and the right motor to move backward with a speed of s.</w:t>
+      </w:r>
+      <w:proofErr w:type="gramEnd"/>
+      <w:r>
+        <w:rPr>
+          <w:rFonts w:ascii="Times New Roman" w:hAnsi="Times New Roman" w:cs="Times New Roman"/>
+          <w:sz w:val="24"/>
+          <w:szCs w:val="24"/>
+        </w:rPr>
+        <w:t xml:space="preserve"> </w:t>
+      </w:r>
+    </w:p>
+    <w:p>
+      <w:pPr>
+        <w:ind w:left="720"/>
+        <w:rPr>
+          <w:rFonts w:ascii="Times New Roman" w:hAnsi="Times New Roman" w:cs="Times New Roman"/>
+          <w:sz w:val="24"/>
+          <w:szCs w:val="24"/>
+        </w:rPr>
+      </w:pPr>
+      <w:proofErr w:type="gramStart"/>
+      <w:r>
+        <w:rPr>
+          <w:rFonts w:ascii="Times New Roman" w:hAnsi="Times New Roman" w:cs="Times New Roman"/>
+          <w:sz w:val="24"/>
+          <w:szCs w:val="24"/>
+        </w:rPr>
+        <w:t>void</w:t>
+      </w:r>
+      <w:proofErr w:type="gramEnd"/>
+      <w:r>
+        <w:rPr>
+          <w:rFonts w:ascii="Times New Roman" w:hAnsi="Times New Roman" w:cs="Times New Roman"/>
+          <w:sz w:val="24"/>
+          <w:szCs w:val="24"/>
+        </w:rPr>
+        <w:t xml:space="preserve"> </w:t>
+      </w:r>
+      <w:proofErr w:type="spellStart"/>
+      <w:r>
+        <w:rPr>
+          <w:rFonts w:ascii="Times New Roman" w:hAnsi="Times New Roman" w:cs="Times New Roman"/>
+          <w:sz w:val="24"/>
+          <w:szCs w:val="24"/>
+        </w:rPr>
+        <w:t>motorPiviotLeft</w:t>
+      </w:r>
+      <w:proofErr w:type="spellEnd"/>
+      <w:r>
+        <w:rPr>
+          <w:rFonts w:ascii="Times New Roman" w:hAnsi="Times New Roman" w:cs="Times New Roman"/>
+          <w:sz w:val="24"/>
+          <w:szCs w:val="24"/>
+        </w:rPr>
+        <w:t>(</w:t>
+      </w:r>
+      <w:proofErr w:type="spellStart"/>
+      <w:r>
+        <w:rPr>
+          <w:rFonts w:ascii="Times New Roman" w:hAnsi="Times New Roman" w:cs="Times New Roman"/>
+          <w:sz w:val="24"/>
+          <w:szCs w:val="24"/>
+        </w:rPr>
+        <w:t>int</w:t>
+      </w:r>
+      <w:proofErr w:type="spellEnd"/>
+      <w:r>
+        <w:rPr>
+          <w:rFonts w:ascii="Times New Roman" w:hAnsi="Times New Roman" w:cs="Times New Roman"/>
+          <w:sz w:val="24"/>
+          <w:szCs w:val="24"/>
+        </w:rPr>
+        <w:t xml:space="preserve"> s);</w:t>
+      </w:r>
+      <w:r>
+        <w:rPr>
+          <w:rFonts w:ascii="Times New Roman" w:hAnsi="Times New Roman" w:cs="Times New Roman"/>
+          <w:sz w:val="24"/>
+          <w:szCs w:val="24"/>
+        </w:rPr>
+        <w:t xml:space="preserve"> </w:t>
+      </w:r>
+    </w:p>
+    <w:p>
+      <w:pPr>
+        <w:ind w:left="1440"/>
+        <w:rPr>
+          <w:rFonts w:ascii="Times New Roman" w:hAnsi="Times New Roman" w:cs="Times New Roman"/>
+          <w:sz w:val="24"/>
+          <w:szCs w:val="24"/>
+        </w:rPr>
+      </w:pPr>
+      <w:proofErr w:type="gramStart"/>
+      <w:r>
+        <w:rPr>
+          <w:rFonts w:ascii="Times New Roman" w:hAnsi="Times New Roman" w:cs="Times New Roman"/>
+          <w:sz w:val="24"/>
+          <w:szCs w:val="24"/>
+        </w:rPr>
+        <w:t>S</w:t>
+      </w:r>
+      <w:r>
+        <w:rPr>
+          <w:rFonts w:ascii="Times New Roman" w:hAnsi="Times New Roman" w:cs="Times New Roman"/>
+          <w:sz w:val="24"/>
+          <w:szCs w:val="24"/>
+        </w:rPr>
+        <w:t>ets the right</w:t>
+      </w:r>
+      <w:r>
+        <w:rPr>
+          <w:rFonts w:ascii="Times New Roman" w:hAnsi="Times New Roman" w:cs="Times New Roman"/>
+          <w:sz w:val="24"/>
+          <w:szCs w:val="24"/>
+        </w:rPr>
+        <w:t xml:space="preserve"> motor to move forward w</w:t>
+      </w:r>
+      <w:r>
+        <w:rPr>
+          <w:rFonts w:ascii="Times New Roman" w:hAnsi="Times New Roman" w:cs="Times New Roman"/>
+          <w:sz w:val="24"/>
+          <w:szCs w:val="24"/>
+        </w:rPr>
+        <w:t xml:space="preserve">ith a speed of s, and the left </w:t>
+      </w:r>
+      <w:r>
+        <w:rPr>
+          <w:rFonts w:ascii="Times New Roman" w:hAnsi="Times New Roman" w:cs="Times New Roman"/>
+          <w:sz w:val="24"/>
+          <w:szCs w:val="24"/>
+        </w:rPr>
+        <w:t>motor to move backward with a speed of s.</w:t>
+      </w:r>
+      <w:proofErr w:type="gramEnd"/>
+      <w:r>
+        <w:rPr>
+          <w:rFonts w:ascii="Times New Roman" w:hAnsi="Times New Roman" w:cs="Times New Roman"/>
+          <w:sz w:val="24"/>
+          <w:szCs w:val="24"/>
+        </w:rPr>
+        <w:t xml:space="preserve"> </w:t>
+      </w:r>
+    </w:p>
+    <w:p>
+      <w:pPr>
+        <w:ind w:left="720"/>
+        <w:rPr>
+          <w:rFonts w:ascii="Times New Roman" w:hAnsi="Times New Roman" w:cs="Times New Roman"/>
+          <w:sz w:val="24"/>
+          <w:szCs w:val="24"/>
+        </w:rPr>
+      </w:pPr>
+      <w:proofErr w:type="gramStart"/>
+      <w:r>
+        <w:rPr>
+          <w:rFonts w:ascii="Times New Roman" w:hAnsi="Times New Roman" w:cs="Times New Roman"/>
+          <w:sz w:val="24"/>
+          <w:szCs w:val="24"/>
+        </w:rPr>
+        <w:t>void</w:t>
+      </w:r>
+      <w:proofErr w:type="gramEnd"/>
+      <w:r>
+        <w:rPr>
+          <w:rFonts w:ascii="Times New Roman" w:hAnsi="Times New Roman" w:cs="Times New Roman"/>
+          <w:sz w:val="24"/>
+          <w:szCs w:val="24"/>
+        </w:rPr>
+        <w:t xml:space="preserve"> </w:t>
+      </w:r>
+      <w:proofErr w:type="spellStart"/>
+      <w:r>
+        <w:rPr>
+          <w:rFonts w:ascii="Times New Roman" w:hAnsi="Times New Roman" w:cs="Times New Roman"/>
+          <w:sz w:val="24"/>
+          <w:szCs w:val="24"/>
+        </w:rPr>
+        <w:t>motorFindLine</w:t>
+      </w:r>
+      <w:proofErr w:type="spellEnd"/>
+      <w:r>
+        <w:rPr>
+          <w:rFonts w:ascii="Times New Roman" w:hAnsi="Times New Roman" w:cs="Times New Roman"/>
+          <w:sz w:val="24"/>
+          <w:szCs w:val="24"/>
+        </w:rPr>
+        <w:t>(</w:t>
+      </w:r>
+      <w:proofErr w:type="spellStart"/>
+      <w:r>
+        <w:rPr>
+          <w:rFonts w:ascii="Times New Roman" w:hAnsi="Times New Roman" w:cs="Times New Roman"/>
+          <w:sz w:val="24"/>
+          <w:szCs w:val="24"/>
+        </w:rPr>
+        <w:t>int</w:t>
+      </w:r>
+      <w:proofErr w:type="spellEnd"/>
+      <w:r>
+        <w:rPr>
+          <w:rFonts w:ascii="Times New Roman" w:hAnsi="Times New Roman" w:cs="Times New Roman"/>
+          <w:sz w:val="24"/>
+          <w:szCs w:val="24"/>
+        </w:rPr>
+        <w:t xml:space="preserve"> s);</w:t>
+      </w:r>
+    </w:p>
+    <w:p>
+      <w:pPr>
+        <w:ind w:left="720"/>
+        <w:rPr>
+          <w:rFonts w:ascii="Times New Roman" w:hAnsi="Times New Roman" w:cs="Times New Roman"/>
+          <w:sz w:val="24"/>
+          <w:szCs w:val="24"/>
+        </w:rPr>
+      </w:pPr>
+      <w:r>
+        <w:rPr>
+          <w:rFonts w:ascii="Times New Roman" w:hAnsi="Times New Roman" w:cs="Times New Roman"/>
+          <w:sz w:val="24"/>
+          <w:szCs w:val="24"/>
+        </w:rPr>
+        <w:tab/>
+      </w:r>
+      <w:proofErr w:type="gramStart"/>
+      <w:r>
+        <w:rPr>
+          <w:rFonts w:ascii="Times New Roman" w:hAnsi="Times New Roman" w:cs="Times New Roman"/>
+          <w:sz w:val="24"/>
+          <w:szCs w:val="24"/>
+        </w:rPr>
+        <w:t>Makes the robot move in a pattern that attempts to find a line.</w:t>
+      </w:r>
+      <w:proofErr w:type="gramEnd"/>
+      <w:r>
+        <w:rPr>
+          <w:rFonts w:ascii="Times New Roman" w:hAnsi="Times New Roman" w:cs="Times New Roman"/>
+          <w:sz w:val="24"/>
+          <w:szCs w:val="24"/>
+        </w:rPr>
+        <w:t xml:space="preserve"> </w:t>
+      </w:r>
+    </w:p>
+    <w:p>
+      <w:pPr>
+        <w:rPr>
+          <w:rFonts w:ascii="Times New Roman" w:hAnsi="Times New Roman" w:cs="Times New Roman"/>
+          <w:sz w:val="24"/>
+          <w:szCs w:val="24"/>
+        </w:rPr>
+      </w:pPr>
+      <w:r>
+        <w:rPr>
+          <w:rFonts w:ascii="Times New Roman" w:hAnsi="Times New Roman" w:cs="Times New Roman"/>
+          <w:sz w:val="24"/>
+          <w:szCs w:val="24"/>
+        </w:rPr>
+        <w:t xml:space="preserve">Functions in </w:t>
+      </w:r>
+      <w:proofErr w:type="spellStart"/>
+      <w:r>
+        <w:rPr>
+          <w:rFonts w:ascii="Times New Roman" w:hAnsi="Times New Roman" w:cs="Times New Roman"/>
+          <w:sz w:val="24"/>
+          <w:szCs w:val="24"/>
+        </w:rPr>
+        <w:t>ir.c</w:t>
+      </w:r>
+      <w:proofErr w:type="spellEnd"/>
+      <w:r>
+        <w:rPr>
+          <w:rFonts w:ascii="Times New Roman" w:hAnsi="Times New Roman" w:cs="Times New Roman"/>
+          <w:sz w:val="24"/>
+          <w:szCs w:val="24"/>
+        </w:rPr>
+        <w:t>/.h</w:t>
+      </w:r>
+    </w:p>
+    <w:p>
+      <w:pPr>
+        <w:rPr>
+          <w:rFonts w:ascii="Times New Roman" w:hAnsi="Times New Roman" w:cs="Times New Roman"/>
+          <w:sz w:val="24"/>
+          <w:szCs w:val="24"/>
+        </w:rPr>
+      </w:pPr>
+      <w:r>
+        <w:rPr>
+          <w:rFonts w:ascii="Times New Roman" w:hAnsi="Times New Roman" w:cs="Times New Roman"/>
+          <w:sz w:val="24"/>
+          <w:szCs w:val="24"/>
+        </w:rPr>
+        <w:tab/>
+      </w:r>
+      <w:proofErr w:type="gramStart"/>
+      <w:r>
+        <w:rPr>
+          <w:rFonts w:ascii="Times New Roman" w:hAnsi="Times New Roman" w:cs="Times New Roman"/>
+          <w:sz w:val="24"/>
+          <w:szCs w:val="24"/>
+        </w:rPr>
+        <w:t>void</w:t>
+      </w:r>
+      <w:proofErr w:type="gramEnd"/>
+      <w:r>
+        <w:rPr>
+          <w:rFonts w:ascii="Times New Roman" w:hAnsi="Times New Roman" w:cs="Times New Roman"/>
+          <w:sz w:val="24"/>
+          <w:szCs w:val="24"/>
+        </w:rPr>
+        <w:t xml:space="preserve"> </w:t>
+      </w:r>
+      <w:proofErr w:type="spellStart"/>
+      <w:r>
+        <w:rPr>
+          <w:rFonts w:ascii="Times New Roman" w:hAnsi="Times New Roman" w:cs="Times New Roman"/>
+          <w:sz w:val="24"/>
+          <w:szCs w:val="24"/>
+        </w:rPr>
+        <w:t>initIR</w:t>
+      </w:r>
+      <w:proofErr w:type="spellEnd"/>
+      <w:r>
+        <w:rPr>
+          <w:rFonts w:ascii="Times New Roman" w:hAnsi="Times New Roman" w:cs="Times New Roman"/>
+          <w:sz w:val="24"/>
+          <w:szCs w:val="24"/>
+        </w:rPr>
+        <w:t>();</w:t>
+      </w:r>
+    </w:p>
+    <w:p>
+      <w:pPr>
+        <w:rPr>
+          <w:rFonts w:ascii="Times New Roman" w:hAnsi="Times New Roman" w:cs="Times New Roman"/>
+          <w:sz w:val="24"/>
+          <w:szCs w:val="24"/>
+        </w:rPr>
+      </w:pPr>
+      <w:r>
+        <w:rPr>
+          <w:rFonts w:ascii="Times New Roman" w:hAnsi="Times New Roman" w:cs="Times New Roman"/>
+          <w:sz w:val="24"/>
+          <w:szCs w:val="24"/>
+        </w:rPr>
+        <w:tab/>
+      </w:r>
+      <w:r>
+        <w:rPr>
+          <w:rFonts w:ascii="Times New Roman" w:hAnsi="Times New Roman" w:cs="Times New Roman"/>
+          <w:sz w:val="24"/>
+          <w:szCs w:val="24"/>
+        </w:rPr>
+        <w:tab/>
+        <w:t>Initialize the IR sensors and configure the pins for the robot.</w:t>
+      </w:r>
+    </w:p>
+    <w:p>
+      <w:pPr>
+        <w:ind w:left="720"/>
+        <w:rPr>
+          <w:rFonts w:ascii="Times New Roman" w:hAnsi="Times New Roman" w:cs="Times New Roman"/>
+          <w:sz w:val="24"/>
+          <w:szCs w:val="24"/>
+        </w:rPr>
+      </w:pPr>
+      <w:proofErr w:type="gramStart"/>
+      <w:r>
+        <w:rPr>
+          <w:rFonts w:ascii="Times New Roman" w:hAnsi="Times New Roman" w:cs="Times New Roman"/>
+          <w:sz w:val="24"/>
+          <w:szCs w:val="24"/>
+        </w:rPr>
+        <w:t>void</w:t>
+      </w:r>
+      <w:proofErr w:type="gramEnd"/>
+      <w:r>
+        <w:rPr>
+          <w:rFonts w:ascii="Times New Roman" w:hAnsi="Times New Roman" w:cs="Times New Roman"/>
+          <w:sz w:val="24"/>
+          <w:szCs w:val="24"/>
+        </w:rPr>
+        <w:t xml:space="preserve"> </w:t>
+      </w:r>
+      <w:proofErr w:type="spellStart"/>
+      <w:r>
+        <w:rPr>
+          <w:rFonts w:ascii="Times New Roman" w:hAnsi="Times New Roman" w:cs="Times New Roman"/>
+          <w:sz w:val="24"/>
+          <w:szCs w:val="24"/>
+        </w:rPr>
+        <w:t>printIR</w:t>
+      </w:r>
+      <w:proofErr w:type="spellEnd"/>
+      <w:r>
+        <w:rPr>
+          <w:rFonts w:ascii="Times New Roman" w:hAnsi="Times New Roman" w:cs="Times New Roman"/>
+          <w:sz w:val="24"/>
+          <w:szCs w:val="24"/>
+        </w:rPr>
+        <w:t>();</w:t>
+      </w:r>
+    </w:p>
+    <w:p>
+      <w:pPr>
+        <w:ind w:left="720"/>
+        <w:rPr>
+          <w:rFonts w:ascii="Times New Roman" w:hAnsi="Times New Roman" w:cs="Times New Roman"/>
+          <w:sz w:val="24"/>
+          <w:szCs w:val="24"/>
+        </w:rPr>
+      </w:pPr>
+      <w:r>
+        <w:rPr>
+          <w:rFonts w:ascii="Times New Roman" w:hAnsi="Times New Roman" w:cs="Times New Roman"/>
+          <w:sz w:val="24"/>
+          <w:szCs w:val="24"/>
+        </w:rPr>
+        <w:tab/>
+        <w:t>Read from the IR sensors and write to the LCD.</w:t>
+      </w:r>
+    </w:p>
+    <w:p>
+      <w:pPr>
+        <w:ind w:left="720"/>
+        <w:rPr>
+          <w:rFonts w:ascii="Times New Roman" w:hAnsi="Times New Roman" w:cs="Times New Roman"/>
+          <w:sz w:val="24"/>
+          <w:szCs w:val="24"/>
+        </w:rPr>
+      </w:pPr>
+      <w:proofErr w:type="spellStart"/>
+      <w:proofErr w:type="gramStart"/>
+      <w:r>
+        <w:rPr>
+          <w:rFonts w:ascii="Times New Roman" w:hAnsi="Times New Roman" w:cs="Times New Roman"/>
+          <w:sz w:val="24"/>
+          <w:szCs w:val="24"/>
+        </w:rPr>
+        <w:t>int</w:t>
+      </w:r>
+      <w:proofErr w:type="spellEnd"/>
+      <w:proofErr w:type="gramEnd"/>
+      <w:r>
+        <w:rPr>
+          <w:rFonts w:ascii="Times New Roman" w:hAnsi="Times New Roman" w:cs="Times New Roman"/>
+          <w:sz w:val="24"/>
+          <w:szCs w:val="24"/>
+        </w:rPr>
+        <w:t xml:space="preserve"> </w:t>
+      </w:r>
+      <w:proofErr w:type="spellStart"/>
+      <w:r>
+        <w:rPr>
+          <w:rFonts w:ascii="Times New Roman" w:hAnsi="Times New Roman" w:cs="Times New Roman"/>
+          <w:sz w:val="24"/>
+          <w:szCs w:val="24"/>
+        </w:rPr>
+        <w:t>readIR</w:t>
+      </w:r>
+      <w:proofErr w:type="spellEnd"/>
+      <w:r>
+        <w:rPr>
+          <w:rFonts w:ascii="Times New Roman" w:hAnsi="Times New Roman" w:cs="Times New Roman"/>
+          <w:sz w:val="24"/>
+          <w:szCs w:val="24"/>
+        </w:rPr>
+        <w:t>();</w:t>
+      </w:r>
+    </w:p>
+    <w:p>
+      <w:pPr>
+        <w:ind w:left="1440"/>
+        <w:rPr>
+          <w:rFonts w:ascii="Times New Roman" w:hAnsi="Times New Roman" w:cs="Times New Roman"/>
+          <w:sz w:val="24"/>
+          <w:szCs w:val="24"/>
+        </w:rPr>
+      </w:pPr>
+      <w:r>
+        <w:rPr>
+          <w:rFonts w:ascii="Times New Roman" w:hAnsi="Times New Roman" w:cs="Times New Roman"/>
+          <w:sz w:val="24"/>
+          <w:szCs w:val="24"/>
+        </w:rPr>
+        <w:t>Read from the IR and return an intege</w:t>
+      </w:r>
+      <w:r>
+        <w:rPr>
+          <w:rFonts w:ascii="Times New Roman" w:hAnsi="Times New Roman" w:cs="Times New Roman"/>
+          <w:sz w:val="24"/>
+          <w:szCs w:val="24"/>
+        </w:rPr>
+        <w:t xml:space="preserve">r that can be decoded into the values read from each IR sensor. </w:t>
+      </w:r>
+    </w:p>
+    <w:p>
+      <w:pPr>
+        <w:ind w:left="720"/>
+        <w:rPr>
+          <w:rFonts w:ascii="Times New Roman" w:hAnsi="Times New Roman" w:cs="Times New Roman"/>
+          <w:sz w:val="24"/>
+          <w:szCs w:val="24"/>
+        </w:rPr>
+      </w:pPr>
+      <w:proofErr w:type="spellStart"/>
+      <w:proofErr w:type="gramStart"/>
+      <w:r>
+        <w:rPr>
+          <w:rFonts w:ascii="Times New Roman" w:hAnsi="Times New Roman" w:cs="Times New Roman"/>
+          <w:sz w:val="24"/>
+          <w:szCs w:val="24"/>
+        </w:rPr>
+        <w:lastRenderedPageBreak/>
+        <w:t>int</w:t>
+      </w:r>
+      <w:proofErr w:type="spellEnd"/>
+      <w:proofErr w:type="gramEnd"/>
+      <w:r>
+        <w:rPr>
+          <w:rFonts w:ascii="Times New Roman" w:hAnsi="Times New Roman" w:cs="Times New Roman"/>
+          <w:sz w:val="24"/>
+          <w:szCs w:val="24"/>
+        </w:rPr>
+        <w:t xml:space="preserve"> </w:t>
+      </w:r>
+      <w:proofErr w:type="spellStart"/>
+      <w:r>
+        <w:rPr>
+          <w:rFonts w:ascii="Times New Roman" w:hAnsi="Times New Roman" w:cs="Times New Roman"/>
+          <w:sz w:val="24"/>
+          <w:szCs w:val="24"/>
+        </w:rPr>
+        <w:t>trackLine</w:t>
+      </w:r>
+      <w:proofErr w:type="spellEnd"/>
+      <w:r>
+        <w:rPr>
+          <w:rFonts w:ascii="Times New Roman" w:hAnsi="Times New Roman" w:cs="Times New Roman"/>
+          <w:sz w:val="24"/>
+          <w:szCs w:val="24"/>
+        </w:rPr>
+        <w:t>();</w:t>
+      </w:r>
+    </w:p>
+    <w:p>
+      <w:pPr>
+        <w:ind w:left="720"/>
+        <w:rPr>
+          <w:rFonts w:ascii="Times New Roman" w:hAnsi="Times New Roman" w:cs="Times New Roman"/>
+          <w:sz w:val="24"/>
+          <w:szCs w:val="24"/>
+        </w:rPr>
+      </w:pPr>
+      <w:r>
+        <w:rPr>
+          <w:rFonts w:ascii="Times New Roman" w:hAnsi="Times New Roman" w:cs="Times New Roman"/>
+          <w:sz w:val="24"/>
+          <w:szCs w:val="24"/>
+        </w:rPr>
+        <w:tab/>
+        <w:t xml:space="preserve">A state machine, as described above, that enables the robot to track a line. </w:t>
+      </w:r>
+      <w:proofErr w:type="spellStart"/>
+      <w:proofErr w:type="gramStart"/>
+      <w:r>
+        <w:rPr>
+          <w:rFonts w:ascii="Times New Roman" w:hAnsi="Times New Roman" w:cs="Times New Roman"/>
+          <w:sz w:val="24"/>
+          <w:szCs w:val="24"/>
+        </w:rPr>
+        <w:t>irStateType</w:t>
+      </w:r>
+      <w:proofErr w:type="spellEnd"/>
+      <w:proofErr w:type="gramEnd"/>
+      <w:r>
+        <w:rPr>
+          <w:rFonts w:ascii="Times New Roman" w:hAnsi="Times New Roman" w:cs="Times New Roman"/>
+          <w:sz w:val="24"/>
+          <w:szCs w:val="24"/>
+        </w:rPr>
+        <w:t xml:space="preserve"> </w:t>
+      </w:r>
+      <w:r>
+        <w:rPr>
+          <w:rFonts w:ascii="Times New Roman" w:hAnsi="Times New Roman" w:cs="Times New Roman"/>
+          <w:sz w:val="24"/>
+          <w:szCs w:val="24"/>
+        </w:rPr>
+        <w:t xml:space="preserve">  </w:t>
+      </w:r>
+      <w:proofErr w:type="spellStart"/>
+      <w:r>
+        <w:rPr>
+          <w:rFonts w:ascii="Times New Roman" w:hAnsi="Times New Roman" w:cs="Times New Roman"/>
+          <w:sz w:val="24"/>
+          <w:szCs w:val="24"/>
+        </w:rPr>
+        <w:t>parseIRData</w:t>
+      </w:r>
+      <w:proofErr w:type="spellEnd"/>
+      <w:r>
+        <w:rPr>
+          <w:rFonts w:ascii="Times New Roman" w:hAnsi="Times New Roman" w:cs="Times New Roman"/>
+          <w:sz w:val="24"/>
+          <w:szCs w:val="24"/>
+        </w:rPr>
+        <w:t>(</w:t>
+      </w:r>
+      <w:proofErr w:type="spellStart"/>
+      <w:r>
+        <w:rPr>
+          <w:rFonts w:ascii="Times New Roman" w:hAnsi="Times New Roman" w:cs="Times New Roman"/>
+          <w:sz w:val="24"/>
+          <w:szCs w:val="24"/>
+        </w:rPr>
+        <w:t>int</w:t>
+      </w:r>
+      <w:proofErr w:type="spellEnd"/>
+      <w:r>
+        <w:rPr>
+          <w:rFonts w:ascii="Times New Roman" w:hAnsi="Times New Roman" w:cs="Times New Roman"/>
+          <w:sz w:val="24"/>
+          <w:szCs w:val="24"/>
+        </w:rPr>
+        <w:t xml:space="preserve"> data);</w:t>
+      </w:r>
+    </w:p>
+    <w:p>
+      <w:pPr>
+        <w:ind w:left="1440"/>
+        <w:rPr>
+          <w:rFonts w:ascii="Times New Roman" w:hAnsi="Times New Roman" w:cs="Times New Roman"/>
+          <w:sz w:val="24"/>
+          <w:szCs w:val="24"/>
+        </w:rPr>
+      </w:pPr>
+      <w:r>
+        <w:rPr>
+          <w:rFonts w:ascii="Times New Roman" w:hAnsi="Times New Roman" w:cs="Times New Roman"/>
+          <w:sz w:val="24"/>
+          <w:szCs w:val="24"/>
+        </w:rPr>
+        <w:t>P</w:t>
+      </w:r>
+      <w:r>
+        <w:rPr>
+          <w:rFonts w:ascii="Times New Roman" w:hAnsi="Times New Roman" w:cs="Times New Roman"/>
+          <w:sz w:val="24"/>
+          <w:szCs w:val="24"/>
+        </w:rPr>
+        <w:t xml:space="preserve">arse the data returned from the </w:t>
+      </w:r>
+      <w:proofErr w:type="spellStart"/>
+      <w:proofErr w:type="gramStart"/>
+      <w:r>
+        <w:rPr>
+          <w:rFonts w:ascii="Times New Roman" w:hAnsi="Times New Roman" w:cs="Times New Roman"/>
+          <w:sz w:val="24"/>
+          <w:szCs w:val="24"/>
+        </w:rPr>
+        <w:t>readIR</w:t>
+      </w:r>
+      <w:proofErr w:type="spellEnd"/>
+      <w:r>
+        <w:rPr>
+          <w:rFonts w:ascii="Times New Roman" w:hAnsi="Times New Roman" w:cs="Times New Roman"/>
+          <w:sz w:val="24"/>
+          <w:szCs w:val="24"/>
+        </w:rPr>
+        <w:t>(</w:t>
+      </w:r>
+      <w:proofErr w:type="gramEnd"/>
+      <w:r>
+        <w:rPr>
+          <w:rFonts w:ascii="Times New Roman" w:hAnsi="Times New Roman" w:cs="Times New Roman"/>
+          <w:sz w:val="24"/>
+          <w:szCs w:val="24"/>
+        </w:rPr>
+        <w:t xml:space="preserve">) function, and return a state that the </w:t>
+      </w:r>
+      <w:proofErr w:type="spellStart"/>
+      <w:r>
+        <w:rPr>
+          <w:rFonts w:ascii="Times New Roman" w:hAnsi="Times New Roman" w:cs="Times New Roman"/>
+          <w:sz w:val="24"/>
+          <w:szCs w:val="24"/>
+        </w:rPr>
+        <w:t>trackLine</w:t>
+      </w:r>
+      <w:proofErr w:type="spellEnd"/>
+      <w:r>
+        <w:rPr>
+          <w:rFonts w:ascii="Times New Roman" w:hAnsi="Times New Roman" w:cs="Times New Roman"/>
+          <w:sz w:val="24"/>
+          <w:szCs w:val="24"/>
+        </w:rPr>
+        <w:t xml:space="preserve">() state machine can use. </w:t>
+      </w:r>
+    </w:p>
+    <w:p>
+      <w:pPr>
+        <w:rPr>
+          <w:rFonts w:ascii="Times New Roman" w:hAnsi="Times New Roman" w:cs="Times New Roman"/>
+          <w:sz w:val="24"/>
+          <w:szCs w:val="24"/>
+        </w:rPr>
+      </w:pPr>
+      <w:r>
+        <w:rPr>
+          <w:rFonts w:ascii="Times New Roman" w:hAnsi="Times New Roman" w:cs="Times New Roman"/>
+          <w:sz w:val="24"/>
+          <w:szCs w:val="24"/>
+        </w:rPr>
+        <w:t>Functions in HC_S04.c/.h</w:t>
+      </w:r>
+    </w:p>
+    <w:p>
+      <w:pPr>
+        <w:rPr>
+          <w:rFonts w:ascii="Times New Roman" w:hAnsi="Times New Roman" w:cs="Times New Roman"/>
+          <w:sz w:val="24"/>
+          <w:szCs w:val="24"/>
+        </w:rPr>
+      </w:pPr>
+      <w:r>
+        <w:rPr>
+          <w:rFonts w:ascii="Times New Roman" w:hAnsi="Times New Roman" w:cs="Times New Roman"/>
+          <w:sz w:val="24"/>
+          <w:szCs w:val="24"/>
+        </w:rPr>
+        <w:tab/>
+      </w:r>
+      <w:proofErr w:type="spellStart"/>
+      <w:proofErr w:type="gramStart"/>
+      <w:r>
+        <w:rPr>
+          <w:rFonts w:ascii="Times New Roman" w:hAnsi="Times New Roman" w:cs="Times New Roman"/>
+          <w:sz w:val="24"/>
+          <w:szCs w:val="24"/>
+        </w:rPr>
+        <w:t>int</w:t>
+      </w:r>
+      <w:proofErr w:type="spellEnd"/>
+      <w:proofErr w:type="gramEnd"/>
+      <w:r>
+        <w:rPr>
+          <w:rFonts w:ascii="Times New Roman" w:hAnsi="Times New Roman" w:cs="Times New Roman"/>
+          <w:sz w:val="24"/>
+          <w:szCs w:val="24"/>
+        </w:rPr>
+        <w:t xml:space="preserve"> </w:t>
+      </w:r>
+      <w:proofErr w:type="spellStart"/>
+      <w:r>
+        <w:rPr>
+          <w:rFonts w:ascii="Times New Roman" w:hAnsi="Times New Roman" w:cs="Times New Roman"/>
+          <w:sz w:val="24"/>
+          <w:szCs w:val="24"/>
+        </w:rPr>
+        <w:t>readHC</w:t>
+      </w:r>
+      <w:proofErr w:type="spellEnd"/>
+      <w:r>
+        <w:rPr>
+          <w:rFonts w:ascii="Times New Roman" w:hAnsi="Times New Roman" w:cs="Times New Roman"/>
+          <w:sz w:val="24"/>
+          <w:szCs w:val="24"/>
+        </w:rPr>
+        <w:t>()</w:t>
+      </w:r>
+      <w:r>
+        <w:rPr>
+          <w:rFonts w:ascii="Times New Roman" w:hAnsi="Times New Roman" w:cs="Times New Roman"/>
+          <w:sz w:val="24"/>
+          <w:szCs w:val="24"/>
+        </w:rPr>
+        <w:t>;</w:t>
+      </w:r>
+    </w:p>
+    <w:p>
+      <w:pPr>
+        <w:rPr>
+          <w:rFonts w:ascii="Times New Roman" w:hAnsi="Times New Roman" w:cs="Times New Roman"/>
+          <w:sz w:val="24"/>
+          <w:szCs w:val="24"/>
+        </w:rPr>
+      </w:pPr>
+      <w:r>
+        <w:rPr>
+          <w:rFonts w:ascii="Times New Roman" w:hAnsi="Times New Roman" w:cs="Times New Roman"/>
+          <w:sz w:val="24"/>
+          <w:szCs w:val="24"/>
+        </w:rPr>
+        <w:tab/>
+      </w:r>
+      <w:r>
+        <w:rPr>
+          <w:rFonts w:ascii="Times New Roman" w:hAnsi="Times New Roman" w:cs="Times New Roman"/>
+          <w:sz w:val="24"/>
+          <w:szCs w:val="24"/>
+        </w:rPr>
+        <w:tab/>
+      </w:r>
+      <w:r>
+        <w:rPr>
+          <w:rFonts w:ascii="Times New Roman" w:hAnsi="Times New Roman" w:cs="Times New Roman"/>
+          <w:sz w:val="24"/>
+          <w:szCs w:val="24"/>
+        </w:rPr>
+        <w:t>R</w:t>
+      </w:r>
+      <w:r>
+        <w:rPr>
+          <w:rFonts w:ascii="Times New Roman" w:hAnsi="Times New Roman" w:cs="Times New Roman"/>
+          <w:sz w:val="24"/>
+          <w:szCs w:val="24"/>
+        </w:rPr>
+        <w:t>ead data from the hc-</w:t>
+      </w:r>
+      <w:r>
+        <w:rPr>
+          <w:rFonts w:ascii="Times New Roman" w:hAnsi="Times New Roman" w:cs="Times New Roman"/>
+          <w:sz w:val="24"/>
+          <w:szCs w:val="24"/>
+        </w:rPr>
+        <w:t>S</w:t>
+      </w:r>
+      <w:r>
+        <w:rPr>
+          <w:rFonts w:ascii="Times New Roman" w:hAnsi="Times New Roman" w:cs="Times New Roman"/>
+          <w:sz w:val="24"/>
+          <w:szCs w:val="24"/>
+        </w:rPr>
+        <w:t xml:space="preserve">04 sensor, return an </w:t>
+      </w:r>
+      <w:proofErr w:type="spellStart"/>
+      <w:r>
+        <w:rPr>
+          <w:rFonts w:ascii="Times New Roman" w:hAnsi="Times New Roman" w:cs="Times New Roman"/>
+          <w:sz w:val="24"/>
+          <w:szCs w:val="24"/>
+        </w:rPr>
+        <w:t>int</w:t>
+      </w:r>
+      <w:proofErr w:type="spellEnd"/>
+      <w:r>
+        <w:rPr>
+          <w:rFonts w:ascii="Times New Roman" w:hAnsi="Times New Roman" w:cs="Times New Roman"/>
+          <w:sz w:val="24"/>
+          <w:szCs w:val="24"/>
+        </w:rPr>
+        <w:t xml:space="preserve"> with the read information</w:t>
+      </w:r>
+      <w:r>
+        <w:rPr>
+          <w:rFonts w:ascii="Times New Roman" w:hAnsi="Times New Roman" w:cs="Times New Roman"/>
+          <w:sz w:val="24"/>
+          <w:szCs w:val="24"/>
+        </w:rPr>
+        <w:t>.</w:t>
+      </w:r>
+    </w:p>
+    <w:p>
+      <w:pPr>
+        <w:rPr>
+          <w:rFonts w:ascii="Times New Roman" w:hAnsi="Times New Roman" w:cs="Times New Roman"/>
+          <w:sz w:val="24"/>
+          <w:szCs w:val="24"/>
+        </w:rPr>
+      </w:pPr>
+      <w:r>
+        <w:rPr>
+          <w:rFonts w:ascii="Times New Roman" w:hAnsi="Times New Roman" w:cs="Times New Roman"/>
+          <w:sz w:val="24"/>
+          <w:szCs w:val="24"/>
+        </w:rPr>
+        <w:tab/>
+      </w:r>
+      <w:proofErr w:type="gramStart"/>
+      <w:r>
+        <w:rPr>
+          <w:rFonts w:ascii="Times New Roman" w:hAnsi="Times New Roman" w:cs="Times New Roman"/>
+          <w:sz w:val="24"/>
+          <w:szCs w:val="24"/>
+        </w:rPr>
+        <w:t>void</w:t>
+      </w:r>
+      <w:proofErr w:type="gramEnd"/>
+      <w:r>
+        <w:rPr>
+          <w:rFonts w:ascii="Times New Roman" w:hAnsi="Times New Roman" w:cs="Times New Roman"/>
+          <w:sz w:val="24"/>
+          <w:szCs w:val="24"/>
+        </w:rPr>
+        <w:t xml:space="preserve"> </w:t>
+      </w:r>
+      <w:proofErr w:type="spellStart"/>
+      <w:r>
+        <w:rPr>
+          <w:rFonts w:ascii="Times New Roman" w:hAnsi="Times New Roman" w:cs="Times New Roman"/>
+          <w:sz w:val="24"/>
+          <w:szCs w:val="24"/>
+        </w:rPr>
+        <w:t>initHC</w:t>
+      </w:r>
+      <w:proofErr w:type="spellEnd"/>
+      <w:r>
+        <w:rPr>
+          <w:rFonts w:ascii="Times New Roman" w:hAnsi="Times New Roman" w:cs="Times New Roman"/>
+          <w:sz w:val="24"/>
+          <w:szCs w:val="24"/>
+        </w:rPr>
+        <w:t>();</w:t>
+      </w:r>
+    </w:p>
+    <w:p>
+      <w:pPr>
+        <w:ind w:left="720"/>
+        <w:rPr>
+          <w:rFonts w:ascii="Times New Roman" w:hAnsi="Times New Roman" w:cs="Times New Roman"/>
+          <w:sz w:val="24"/>
+          <w:szCs w:val="24"/>
+        </w:rPr>
+      </w:pPr>
+      <w:r>
+        <w:rPr>
+          <w:rFonts w:ascii="Times New Roman" w:hAnsi="Times New Roman" w:cs="Times New Roman"/>
+          <w:sz w:val="24"/>
+          <w:szCs w:val="24"/>
+        </w:rPr>
+        <w:tab/>
+        <w:t xml:space="preserve">Initialize the hc-S04 sensor and the pins it connects to. </w:t>
+      </w:r>
+    </w:p>
+    <w:p>
+      <w:pPr>
+        <w:ind w:left="720"/>
+        <w:rPr>
+          <w:rFonts w:ascii="Times New Roman" w:hAnsi="Times New Roman" w:cs="Times New Roman"/>
+          <w:sz w:val="24"/>
+          <w:szCs w:val="24"/>
+        </w:rPr>
+      </w:pPr>
+      <w:proofErr w:type="spellStart"/>
+      <w:r>
+        <w:rPr>
+          <w:rFonts w:ascii="Times New Roman" w:hAnsi="Times New Roman" w:cs="Times New Roman"/>
+          <w:sz w:val="24"/>
+          <w:szCs w:val="24"/>
+        </w:rPr>
+        <w:t>handleHC</w:t>
+      </w:r>
+      <w:proofErr w:type="spellEnd"/>
+      <w:r>
+        <w:rPr>
+          <w:rFonts w:ascii="Times New Roman" w:hAnsi="Times New Roman" w:cs="Times New Roman"/>
+          <w:sz w:val="24"/>
+          <w:szCs w:val="24"/>
+        </w:rPr>
+        <w:t>();</w:t>
+      </w:r>
+      <w:bookmarkStart w:id="0" w:name="_GoBack"/>
+      <w:bookmarkEnd w:id="0"/>
+    </w:p>
+    <w:p>
+      <w:pPr>
+        <w:ind w:left="1440"/>
+        <w:rPr>
+          <w:rFonts w:ascii="Times New Roman" w:hAnsi="Times New Roman" w:cs="Times New Roman"/>
+          <w:sz w:val="24"/>
+          <w:szCs w:val="24"/>
+        </w:rPr>
+      </w:pPr>
+      <w:r>
+        <w:rPr>
+          <w:rFonts w:ascii="Times New Roman" w:hAnsi="Times New Roman" w:cs="Times New Roman"/>
+          <w:sz w:val="24"/>
+          <w:szCs w:val="24"/>
+        </w:rPr>
+        <w:t>A state machine that controls the operations related to reading from the hc-S04 sensor.</w:t>
+      </w:r>
+    </w:p>
+    <w:p>
+      <w:pPr>
+        <w:ind w:left="720"/>
+        <w:rPr>
+          <w:rFonts w:ascii="Times New Roman" w:hAnsi="Times New Roman" w:cs="Times New Roman"/>
+          <w:sz w:val="24"/>
+          <w:szCs w:val="24"/>
+        </w:rPr>
+      </w:pPr>
+      <w:proofErr w:type="spellStart"/>
+      <w:proofErr w:type="gramStart"/>
+      <w:r>
+        <w:rPr>
+          <w:rFonts w:ascii="Times New Roman" w:hAnsi="Times New Roman" w:cs="Times New Roman"/>
+          <w:sz w:val="24"/>
+          <w:szCs w:val="24"/>
+        </w:rPr>
+        <w:t>hc</w:t>
+      </w:r>
+      <w:r>
+        <w:rPr>
+          <w:rFonts w:ascii="Times New Roman" w:hAnsi="Times New Roman" w:cs="Times New Roman"/>
+          <w:sz w:val="24"/>
+          <w:szCs w:val="24"/>
+        </w:rPr>
+        <w:t>StateType</w:t>
+      </w:r>
+      <w:proofErr w:type="spellEnd"/>
+      <w:proofErr w:type="gramEnd"/>
+      <w:r>
+        <w:rPr>
+          <w:rFonts w:ascii="Times New Roman" w:hAnsi="Times New Roman" w:cs="Times New Roman"/>
+          <w:sz w:val="24"/>
+          <w:szCs w:val="24"/>
+        </w:rPr>
+        <w:t xml:space="preserve"> </w:t>
+      </w:r>
+      <w:r>
+        <w:rPr>
+          <w:rFonts w:ascii="Times New Roman" w:hAnsi="Times New Roman" w:cs="Times New Roman"/>
+          <w:sz w:val="24"/>
+          <w:szCs w:val="24"/>
+        </w:rPr>
+        <w:t xml:space="preserve">  </w:t>
+      </w:r>
+      <w:proofErr w:type="spellStart"/>
+      <w:r>
+        <w:rPr>
+          <w:rFonts w:ascii="Times New Roman" w:hAnsi="Times New Roman" w:cs="Times New Roman"/>
+          <w:sz w:val="24"/>
+          <w:szCs w:val="24"/>
+        </w:rPr>
+        <w:t>parse</w:t>
+      </w:r>
+      <w:r>
+        <w:rPr>
+          <w:rFonts w:ascii="Times New Roman" w:hAnsi="Times New Roman" w:cs="Times New Roman"/>
+          <w:sz w:val="24"/>
+          <w:szCs w:val="24"/>
+        </w:rPr>
+        <w:t>HC</w:t>
+      </w:r>
+      <w:r>
+        <w:rPr>
+          <w:rFonts w:ascii="Times New Roman" w:hAnsi="Times New Roman" w:cs="Times New Roman"/>
+          <w:sz w:val="24"/>
+          <w:szCs w:val="24"/>
+        </w:rPr>
+        <w:t>Data</w:t>
+      </w:r>
+      <w:proofErr w:type="spellEnd"/>
+      <w:r>
+        <w:rPr>
+          <w:rFonts w:ascii="Times New Roman" w:hAnsi="Times New Roman" w:cs="Times New Roman"/>
+          <w:sz w:val="24"/>
+          <w:szCs w:val="24"/>
+        </w:rPr>
+        <w:t>(</w:t>
+      </w:r>
+      <w:proofErr w:type="spellStart"/>
+      <w:r>
+        <w:rPr>
+          <w:rFonts w:ascii="Times New Roman" w:hAnsi="Times New Roman" w:cs="Times New Roman"/>
+          <w:sz w:val="24"/>
+          <w:szCs w:val="24"/>
+        </w:rPr>
+        <w:t>int</w:t>
+      </w:r>
+      <w:proofErr w:type="spellEnd"/>
+      <w:r>
+        <w:rPr>
+          <w:rFonts w:ascii="Times New Roman" w:hAnsi="Times New Roman" w:cs="Times New Roman"/>
+          <w:sz w:val="24"/>
+          <w:szCs w:val="24"/>
+        </w:rPr>
+        <w:t xml:space="preserve"> data);</w:t>
+      </w:r>
+    </w:p>
+    <w:p>
+      <w:pPr>
+        <w:ind w:left="1440"/>
+        <w:rPr>
+          <w:rFonts w:ascii="Times New Roman" w:hAnsi="Times New Roman" w:cs="Times New Roman"/>
+          <w:sz w:val="24"/>
+          <w:szCs w:val="24"/>
+        </w:rPr>
+      </w:pPr>
+      <w:r>
+        <w:rPr>
+          <w:rFonts w:ascii="Times New Roman" w:hAnsi="Times New Roman" w:cs="Times New Roman"/>
+          <w:sz w:val="24"/>
+          <w:szCs w:val="24"/>
+        </w:rPr>
+        <w:t>P</w:t>
+      </w:r>
+      <w:r>
+        <w:rPr>
+          <w:rFonts w:ascii="Times New Roman" w:hAnsi="Times New Roman" w:cs="Times New Roman"/>
+          <w:sz w:val="24"/>
+          <w:szCs w:val="24"/>
+        </w:rPr>
+        <w:t xml:space="preserve">arse the data returned from the </w:t>
+      </w:r>
+      <w:proofErr w:type="spellStart"/>
+      <w:proofErr w:type="gramStart"/>
+      <w:r>
+        <w:rPr>
+          <w:rFonts w:ascii="Times New Roman" w:hAnsi="Times New Roman" w:cs="Times New Roman"/>
+          <w:sz w:val="24"/>
+          <w:szCs w:val="24"/>
+        </w:rPr>
+        <w:t>read</w:t>
+      </w:r>
+      <w:r>
+        <w:rPr>
+          <w:rFonts w:ascii="Times New Roman" w:hAnsi="Times New Roman" w:cs="Times New Roman"/>
+          <w:sz w:val="24"/>
+          <w:szCs w:val="24"/>
+        </w:rPr>
+        <w:t>HC</w:t>
+      </w:r>
+      <w:proofErr w:type="spellEnd"/>
+      <w:r>
+        <w:rPr>
+          <w:rFonts w:ascii="Times New Roman" w:hAnsi="Times New Roman" w:cs="Times New Roman"/>
+          <w:sz w:val="24"/>
+          <w:szCs w:val="24"/>
+        </w:rPr>
+        <w:t>(</w:t>
+      </w:r>
+      <w:proofErr w:type="gramEnd"/>
+      <w:r>
+        <w:rPr>
+          <w:rFonts w:ascii="Times New Roman" w:hAnsi="Times New Roman" w:cs="Times New Roman"/>
+          <w:sz w:val="24"/>
+          <w:szCs w:val="24"/>
+        </w:rPr>
+        <w:t xml:space="preserve">) function, and return a state that </w:t>
+      </w:r>
+      <w:r>
+        <w:rPr>
+          <w:rFonts w:ascii="Times New Roman" w:hAnsi="Times New Roman" w:cs="Times New Roman"/>
+          <w:sz w:val="24"/>
+          <w:szCs w:val="24"/>
+        </w:rPr>
+        <w:t xml:space="preserve">the </w:t>
+      </w:r>
+      <w:proofErr w:type="spellStart"/>
+      <w:r>
+        <w:rPr>
+          <w:rFonts w:ascii="Times New Roman" w:hAnsi="Times New Roman" w:cs="Times New Roman"/>
+          <w:sz w:val="24"/>
+          <w:szCs w:val="24"/>
+        </w:rPr>
+        <w:t>handleHC</w:t>
+      </w:r>
+      <w:proofErr w:type="spellEnd"/>
+      <w:r>
+        <w:rPr>
+          <w:rFonts w:ascii="Times New Roman" w:hAnsi="Times New Roman" w:cs="Times New Roman"/>
+          <w:sz w:val="24"/>
+          <w:szCs w:val="24"/>
+        </w:rPr>
+        <w:t xml:space="preserve"> </w:t>
+      </w:r>
+      <w:r>
+        <w:rPr>
+          <w:rFonts w:ascii="Times New Roman" w:hAnsi="Times New Roman" w:cs="Times New Roman"/>
+          <w:sz w:val="24"/>
+          <w:szCs w:val="24"/>
+        </w:rPr>
+        <w:t xml:space="preserve">() state machine can use. </w:t>
+      </w:r>
+    </w:p>
+    <w:p>
+      <w:pPr>
+        <w:rPr>
+          <w:rFonts w:ascii="Times New Roman" w:hAnsi="Times New Roman" w:cs="Times New Roman"/>
+          <w:sz w:val="24"/>
+          <w:szCs w:val="24"/>
+        </w:rPr>
+      </w:pPr>
       <w:r>
         <w:rPr>
           <w:rFonts w:ascii="Times New Roman" w:hAnsi="Times New Roman" w:cs="Times New Roman"/>
@@ -1323,7 +3280,6 @@
           <w:sz w:val="24"/>
           <w:szCs w:val="24"/>
         </w:rPr>
-        <w:lastRenderedPageBreak/>
         <w:t>Testing Design</w:t>
       </w:r>
     </w:p>
@@ -1535,7 +3491,16 @@
           <w:szCs w:val="24"/>
         </w:rPr>
         <w:tab/>
-        <w:t xml:space="preserve">The second part of the test is to ensure the IR sensor itself works. Since the pins and the LCD display function were tested for correctness in the previous part of the test, the functionality of the IR sensor will be able to be tested fully now. In order to do this the IR sensor was connected to pins 31,32,33,34 and first pointed at an all-white surface. The expected reading display on the LCD for this setup is “0000” since the IR sensor should not be causing the pins to be logic high. The next step is to face the IR sensor at an all-black surface. The expected reading display on the LCD for this setup is “1111” since the IR Sensor should be causing the pins to be logic high. </w:t>
+        <w:t xml:space="preserve">The second part of the test is to ensure the IR sensor itself works. Since the pins and the LCD display function were tested for correctness in the previous part of the test, the functionality of the IR sensor will be able to be tested fully now. In order to do this the IR sensor was connected to pins 31,32,33,34 and first pointed at an all-white surface. The expected reading display on the LCD for this setup is “0000” since the IR sensor should not be causing the pins to </w:t>
+      </w:r>
+      <w:r>
+        <w:rPr>
+          <w:rFonts w:ascii="Times New Roman" w:hAnsi="Times New Roman" w:cs="Times New Roman"/>
+          <w:sz w:val="24"/>
+          <w:szCs w:val="24"/>
+        </w:rPr>
+        <w:lastRenderedPageBreak/>
+        <w:t xml:space="preserve">be logic high. The next step is to face the IR sensor at an all-black surface. The expected reading display on the LCD for this setup is “1111” since the IR Sensor should be causing the pins to be logic high. </w:t>
       </w:r>
     </w:p>
     <w:p>
@@ -1697,7 +3662,6 @@
           <w:sz w:val="24"/>
           <w:szCs w:val="24"/>
         </w:rPr>
-        <w:lastRenderedPageBreak/>
         <w:drawing>
           <wp:inline distT="0" distB="0" distL="0" distR="0">
             <wp:extent cx="5943600" cy="3343275"/>
@@ -1714,7 +3678,7 @@
                     <pic:cNvPicPr/>
                   </pic:nvPicPr>
                   <pic:blipFill>
-                    <a:blip r:embed="rId15" cstate="print">
+                    <a:blip r:embed="rId12" cstate="print">
                       <a:extLst>
                         <a:ext uri="{28A0092B-C50C-407E-A947-70E740481C1C}">
                           <a14:useLocalDpi xmlns:a14="http://schemas.microsoft.com/office/drawing/2010/main" val="0"/>
@@ -1767,6 +3731,7 @@
           <w:sz w:val="24"/>
           <w:szCs w:val="24"/>
         </w:rPr>
+        <w:lastRenderedPageBreak/>
         <w:drawing>
           <wp:inline distT="0" distB="0" distL="0" distR="0">
             <wp:extent cx="5943600" cy="3343275"/>
@@ -1783,7 +3748,7 @@
                     <pic:cNvPicPr/>
                   </pic:nvPicPr>
                   <pic:blipFill>
-                    <a:blip r:embed="rId16" cstate="print">
+                    <a:blip r:embed="rId13" cstate="print">
                       <a:extLst>
                         <a:ext uri="{28A0092B-C50C-407E-A947-70E740481C1C}">
                           <a14:useLocalDpi xmlns:a14="http://schemas.microsoft.com/office/drawing/2010/main" val="0"/>
@@ -1882,7 +3847,6 @@
           <w:sz w:val="24"/>
           <w:szCs w:val="24"/>
         </w:rPr>
-        <w:lastRenderedPageBreak/>
         <w:tab/>
         <w:t>In order to test the motor functions (</w:t>
       </w:r>

</xml_diff>

<commit_message>
fixed state machine images in ppdr
</commit_message>
<xml_diff>
--- a/final/documentation/PDR.docx
+++ b/final/documentation/PDR.docx
@@ -730,7 +730,82 @@
         </w:rPr>
         <w:lastRenderedPageBreak/>
         <w:drawing>
-          <wp:anchor distT="0" distB="0" distL="114300" distR="114300" simplePos="0" relativeHeight="251662336" behindDoc="1" locked="0" layoutInCell="1" allowOverlap="1" wp14:anchorId="691179CC" wp14:editId="5E7A6811">
+          <wp:anchor distT="0" distB="0" distL="114300" distR="114300" simplePos="0" relativeHeight="251658240" behindDoc="1" locked="0" layoutInCell="1" allowOverlap="1" wp14:anchorId="1ED5E272" wp14:editId="0E5CE73D">
+            <wp:simplePos x="0" y="0"/>
+            <wp:positionH relativeFrom="column">
+              <wp:posOffset>4547870</wp:posOffset>
+            </wp:positionH>
+            <wp:positionV relativeFrom="paragraph">
+              <wp:posOffset>-182880</wp:posOffset>
+            </wp:positionV>
+            <wp:extent cx="1263650" cy="3856355"/>
+            <wp:effectExtent l="0" t="0" r="0" b="0"/>
+            <wp:wrapTight wrapText="bothSides">
+              <wp:wrapPolygon edited="0">
+                <wp:start x="0" y="0"/>
+                <wp:lineTo x="0" y="21447"/>
+                <wp:lineTo x="21166" y="21447"/>
+                <wp:lineTo x="21166" y="0"/>
+                <wp:lineTo x="0" y="0"/>
+              </wp:wrapPolygon>
+            </wp:wrapTight>
+            <wp:docPr id="1" name="Picture 1"/>
+            <wp:cNvGraphicFramePr>
+              <a:graphicFrameLocks xmlns:a="http://schemas.openxmlformats.org/drawingml/2006/main" noChangeAspect="1"/>
+            </wp:cNvGraphicFramePr>
+            <a:graphic xmlns:a="http://schemas.openxmlformats.org/drawingml/2006/main">
+              <a:graphicData uri="http://schemas.openxmlformats.org/drawingml/2006/picture">
+                <pic:pic xmlns:pic="http://schemas.openxmlformats.org/drawingml/2006/picture">
+                  <pic:nvPicPr>
+                    <pic:cNvPr id="0" name=""/>
+                    <pic:cNvPicPr/>
+                  </pic:nvPicPr>
+                  <pic:blipFill rotWithShape="1">
+                    <a:blip r:embed="rId5">
+                      <a:extLst>
+                        <a:ext uri="{28A0092B-C50C-407E-A947-70E740481C1C}">
+                          <a14:useLocalDpi xmlns:a14="http://schemas.microsoft.com/office/drawing/2010/main" val="0"/>
+                        </a:ext>
+                      </a:extLst>
+                    </a:blip>
+                    <a:srcRect r="15459" b="15652"/>
+                    <a:stretch/>
+                  </pic:blipFill>
+                  <pic:spPr bwMode="auto">
+                    <a:xfrm>
+                      <a:off x="0" y="0"/>
+                      <a:ext cx="1263650" cy="3856355"/>
+                    </a:xfrm>
+                    <a:prstGeom prst="rect">
+                      <a:avLst/>
+                    </a:prstGeom>
+                    <a:ln>
+                      <a:noFill/>
+                    </a:ln>
+                    <a:extLst>
+                      <a:ext uri="{53640926-AAD7-44D8-BBD7-CCE9431645EC}">
+                        <a14:shadowObscured xmlns:a14="http://schemas.microsoft.com/office/drawing/2010/main"/>
+                      </a:ext>
+                    </a:extLst>
+                  </pic:spPr>
+                </pic:pic>
+              </a:graphicData>
+            </a:graphic>
+            <wp14:sizeRelH relativeFrom="page">
+              <wp14:pctWidth>0</wp14:pctWidth>
+            </wp14:sizeRelH>
+            <wp14:sizeRelV relativeFrom="page">
+              <wp14:pctHeight>0</wp14:pctHeight>
+            </wp14:sizeRelV>
+          </wp:anchor>
+        </w:drawing>
+      </w:r>
+      <w:r>
+        <w:rPr>
+          <w:noProof/>
+        </w:rPr>
+        <w:drawing>
+          <wp:anchor distT="0" distB="0" distL="114300" distR="114300" simplePos="0" relativeHeight="251662336" behindDoc="1" locked="0" layoutInCell="1" allowOverlap="1" wp14:anchorId="05AA6268" wp14:editId="748DE02F">
             <wp:simplePos x="0" y="0"/>
             <wp:positionH relativeFrom="column">
               <wp:posOffset>2257425</wp:posOffset>
@@ -761,7 +836,7 @@
                     <pic:cNvPicPr/>
                   </pic:nvPicPr>
                   <pic:blipFill>
-                    <a:blip r:embed="rId5">
+                    <a:blip r:embed="rId6">
                       <a:extLst>
                         <a:ext uri="{28A0092B-C50C-407E-A947-70E740481C1C}">
                           <a14:useLocalDpi xmlns:a14="http://schemas.microsoft.com/office/drawing/2010/main" val="0"/>
@@ -800,7 +875,7 @@
         <mc:AlternateContent>
           <mc:Choice Requires="wpg">
             <w:drawing>
-              <wp:anchor distT="0" distB="0" distL="114300" distR="114300" simplePos="0" relativeHeight="251660288" behindDoc="0" locked="0" layoutInCell="1" allowOverlap="1" wp14:anchorId="449AE506" wp14:editId="0550F418">
+              <wp:anchor distT="0" distB="0" distL="114300" distR="114300" simplePos="0" relativeHeight="251660288" behindDoc="0" locked="0" layoutInCell="1" allowOverlap="1" wp14:anchorId="01DE51F4" wp14:editId="48FAC040">
                 <wp:simplePos x="0" y="0"/>
                 <wp:positionH relativeFrom="column">
                   <wp:posOffset>269875</wp:posOffset>
@@ -844,7 +919,7 @@
                           </pic:cNvPicPr>
                         </pic:nvPicPr>
                         <pic:blipFill rotWithShape="1">
-                          <a:blip r:embed="rId6">
+                          <a:blip r:embed="rId7">
                             <a:extLst>
                               <a:ext uri="{28A0092B-C50C-407E-A947-70E740481C1C}">
                                 <a14:useLocalDpi xmlns:a14="http://schemas.microsoft.com/office/drawing/2010/main" val="0"/>
@@ -880,7 +955,7 @@
                           </pic:cNvPicPr>
                         </pic:nvPicPr>
                         <pic:blipFill>
-                          <a:blip r:embed="rId7">
+                          <a:blip r:embed="rId8">
                             <a:extLst>
                               <a:ext uri="{28A0092B-C50C-407E-A947-70E740481C1C}">
                                 <a14:useLocalDpi xmlns:a14="http://schemas.microsoft.com/office/drawing/2010/main" val="0"/>
@@ -930,11 +1005,11 @@
                   <o:lock v:ext="edit" aspectratio="t"/>
                 </v:shapetype>
                 <v:shape id="Picture 2" o:spid="_x0000_s1027" type="#_x0000_t75" style="position:absolute;top:5645;width:15743;height:45799;visibility:visible;mso-wrap-style:square" o:gfxdata="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">
-                  <v:imagedata r:id="rId8" o:title="" cropright="2299f"/>
+                  <v:imagedata r:id="rId9" o:title="" cropright="2299f"/>
                   <v:path arrowok="t"/>
                 </v:shape>
                 <v:shape id="Picture 5" o:spid="_x0000_s1028" type="#_x0000_t75" style="position:absolute;left:1113;width:13994;height:5088;visibility:visible;mso-wrap-style:square" o:gfxdata="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">
-                  <v:imagedata r:id="rId9" o:title=""/>
+                  <v:imagedata r:id="rId10" o:title=""/>
                   <v:path arrowok="t"/>
                 </v:shape>
                 <w10:wrap type="tight"/>
@@ -948,7 +1023,7 @@
           <w:noProof/>
         </w:rPr>
         <w:drawing>
-          <wp:anchor distT="0" distB="0" distL="114300" distR="114300" simplePos="0" relativeHeight="251661312" behindDoc="1" locked="0" layoutInCell="1" allowOverlap="1" wp14:anchorId="0DB0F930" wp14:editId="59547051">
+          <wp:anchor distT="0" distB="0" distL="114300" distR="114300" simplePos="0" relativeHeight="251661312" behindDoc="1" locked="0" layoutInCell="1" allowOverlap="1" wp14:anchorId="56AE4373" wp14:editId="765E6858">
             <wp:simplePos x="0" y="0"/>
             <wp:positionH relativeFrom="column">
               <wp:posOffset>2341245</wp:posOffset>
@@ -979,7 +1054,7 @@
                     <pic:cNvPicPr/>
                   </pic:nvPicPr>
                   <pic:blipFill>
-                    <a:blip r:embed="rId10">
+                    <a:blip r:embed="rId11">
                       <a:extLst>
                         <a:ext uri="{28A0092B-C50C-407E-A947-70E740481C1C}">
                           <a14:useLocalDpi xmlns:a14="http://schemas.microsoft.com/office/drawing/2010/main" val="0"/>
@@ -1013,81 +1088,6 @@
       </w:r>
       <w:r>
         <w:rPr>
-          <w:noProof/>
-        </w:rPr>
-        <w:drawing>
-          <wp:anchor distT="0" distB="0" distL="114300" distR="114300" simplePos="0" relativeHeight="251658240" behindDoc="1" locked="0" layoutInCell="1" allowOverlap="1" wp14:anchorId="1765B104" wp14:editId="334494E9">
-            <wp:simplePos x="0" y="0"/>
-            <wp:positionH relativeFrom="column">
-              <wp:posOffset>4546600</wp:posOffset>
-            </wp:positionH>
-            <wp:positionV relativeFrom="paragraph">
-              <wp:posOffset>-180975</wp:posOffset>
-            </wp:positionV>
-            <wp:extent cx="1962150" cy="4572000"/>
-            <wp:effectExtent l="0" t="0" r="0" b="0"/>
-            <wp:wrapTight wrapText="bothSides">
-              <wp:wrapPolygon edited="0">
-                <wp:start x="0" y="0"/>
-                <wp:lineTo x="0" y="21510"/>
-                <wp:lineTo x="16777" y="21510"/>
-                <wp:lineTo x="16777" y="0"/>
-                <wp:lineTo x="0" y="0"/>
-              </wp:wrapPolygon>
-            </wp:wrapTight>
-            <wp:docPr id="1" name="Picture 1"/>
-            <wp:cNvGraphicFramePr>
-              <a:graphicFrameLocks xmlns:a="http://schemas.openxmlformats.org/drawingml/2006/main" noChangeAspect="1"/>
-            </wp:cNvGraphicFramePr>
-            <a:graphic xmlns:a="http://schemas.openxmlformats.org/drawingml/2006/main">
-              <a:graphicData uri="http://schemas.openxmlformats.org/drawingml/2006/picture">
-                <pic:pic xmlns:pic="http://schemas.openxmlformats.org/drawingml/2006/picture">
-                  <pic:nvPicPr>
-                    <pic:cNvPr id="0" name=""/>
-                    <pic:cNvPicPr/>
-                  </pic:nvPicPr>
-                  <pic:blipFill rotWithShape="1">
-                    <a:blip r:embed="rId11">
-                      <a:extLst>
-                        <a:ext uri="{28A0092B-C50C-407E-A947-70E740481C1C}">
-                          <a14:useLocalDpi xmlns:a14="http://schemas.microsoft.com/office/drawing/2010/main" val="0"/>
-                        </a:ext>
-                      </a:extLst>
-                    </a:blip>
-                    <a:srcRect r="-31209"/>
-                    <a:stretch/>
-                  </pic:blipFill>
-                  <pic:spPr bwMode="auto">
-                    <a:xfrm>
-                      <a:off x="0" y="0"/>
-                      <a:ext cx="1962150" cy="4572000"/>
-                    </a:xfrm>
-                    <a:prstGeom prst="rect">
-                      <a:avLst/>
-                    </a:prstGeom>
-                    <a:ln>
-                      <a:noFill/>
-                    </a:ln>
-                    <a:extLst>
-                      <a:ext uri="{53640926-AAD7-44D8-BBD7-CCE9431645EC}">
-                        <a14:shadowObscured xmlns:a14="http://schemas.microsoft.com/office/drawing/2010/main"/>
-                      </a:ext>
-                    </a:extLst>
-                  </pic:spPr>
-                </pic:pic>
-              </a:graphicData>
-            </a:graphic>
-            <wp14:sizeRelH relativeFrom="page">
-              <wp14:pctWidth>0</wp14:pctWidth>
-            </wp14:sizeRelH>
-            <wp14:sizeRelV relativeFrom="page">
-              <wp14:pctHeight>0</wp14:pctHeight>
-            </wp14:sizeRelV>
-          </wp:anchor>
-        </w:drawing>
-      </w:r>
-      <w:r>
-        <w:rPr>
           <w:rFonts w:ascii="Times New Roman" w:hAnsi="Times New Roman" w:cs="Times New Roman"/>
           <w:sz w:val="24"/>
           <w:szCs w:val="24"/>
@@ -1410,6 +1410,8 @@
         </w:rPr>
         <w:br w:type="page"/>
       </w:r>
+      <w:bookmarkStart w:id="0" w:name="_GoBack"/>
+      <w:bookmarkEnd w:id="0"/>
     </w:p>
     <w:p>
       <w:pPr>
@@ -3033,6 +3035,7 @@
         </w:rPr>
       </w:pPr>
       <w:proofErr w:type="spellStart"/>
+      <w:proofErr w:type="gramStart"/>
       <w:r>
         <w:rPr>
           <w:rFonts w:ascii="Times New Roman" w:hAnsi="Times New Roman" w:cs="Times New Roman"/>
@@ -3048,10 +3051,17 @@
           <w:sz w:val="24"/>
           <w:szCs w:val="24"/>
         </w:rPr>
-        <w:t>();</w:t>
-      </w:r>
-      <w:bookmarkStart w:id="0" w:name="_GoBack"/>
-      <w:bookmarkEnd w:id="0"/>
+        <w:t>(</w:t>
+      </w:r>
+      <w:proofErr w:type="gramEnd"/>
+      <w:r>
+        <w:rPr>
+          <w:rFonts w:ascii="Times New Roman" w:hAnsi="Times New Roman" w:cs="Times New Roman"/>
+          <w:sz w:val="24"/>
+          <w:szCs w:val="24"/>
+        </w:rPr>
+        <w:t>);</w:t>
+      </w:r>
     </w:p>
     <w:p>
       <w:pPr>

</xml_diff>